<commit_message>
Order and offer functionalities
</commit_message>
<xml_diff>
--- a/Konfliktne situacije - Administrator apoteke.docx
+++ b/Konfliktne situacije - Administrator apoteke.docx
@@ -3454,15 +3454,7 @@
           <w:sz w:val="32"/>
           <w:szCs w:val="32"/>
         </w:rPr>
-        <w:t>2</w:t>
-      </w:r>
-      <w:r>
-        <w:rPr>
-          <w:b/>
-          <w:sz w:val="32"/>
-          <w:szCs w:val="32"/>
-        </w:rPr>
-        <w:t>.Kreiranje</w:t>
+        <w:t>2.Kreiranje</w:t>
       </w:r>
       <w:proofErr w:type="gramEnd"/>
       <w:r>
@@ -6291,65 +6283,124 @@
     <w:p>
       <w:pPr>
         <w:rPr>
-          <w:color w:val="1E0DFF"/>
-          <w:sz w:val="28"/>
-          <w:szCs w:val="28"/>
+          <w:sz w:val="24"/>
+          <w:szCs w:val="24"/>
         </w:rPr>
       </w:pPr>
       <w:proofErr w:type="spellStart"/>
-      <w:r>
-        <w:rPr>
-          <w:color w:val="1E0DFF"/>
-          <w:sz w:val="28"/>
-          <w:szCs w:val="28"/>
-        </w:rPr>
-        <w:t>Implementacija</w:t>
-      </w:r>
-      <w:proofErr w:type="spellEnd"/>
-      <w:r>
-        <w:rPr>
-          <w:color w:val="1E0DFF"/>
-          <w:sz w:val="28"/>
-          <w:szCs w:val="28"/>
-        </w:rPr>
-        <w:t xml:space="preserve"> </w:t>
-      </w:r>
-      <w:proofErr w:type="spellStart"/>
-      <w:r>
-        <w:rPr>
-          <w:color w:val="1E0DFF"/>
-          <w:sz w:val="28"/>
-          <w:szCs w:val="28"/>
-        </w:rPr>
-        <w:t>opisanog</w:t>
-      </w:r>
-      <w:proofErr w:type="spellEnd"/>
-      <w:r>
-        <w:rPr>
-          <w:color w:val="1E0DFF"/>
-          <w:sz w:val="28"/>
-          <w:szCs w:val="28"/>
-        </w:rPr>
-        <w:t xml:space="preserve"> </w:t>
-      </w:r>
-      <w:proofErr w:type="spellStart"/>
-      <w:r>
-        <w:rPr>
-          <w:color w:val="1E0DFF"/>
-          <w:sz w:val="28"/>
-          <w:szCs w:val="28"/>
-        </w:rPr>
-        <w:t>reš</w:t>
-      </w:r>
-      <w:r>
-        <w:rPr>
-          <w:color w:val="1E0DFF"/>
-          <w:sz w:val="28"/>
-          <w:szCs w:val="28"/>
-        </w:rPr>
-        <w:t>enja</w:t>
-      </w:r>
-      <w:proofErr w:type="spellEnd"/>
+      <w:proofErr w:type="gramStart"/>
+      <w:r>
+        <w:rPr>
+          <w:sz w:val="24"/>
+          <w:szCs w:val="24"/>
+        </w:rPr>
+        <w:t>Onemogucicemo</w:t>
+      </w:r>
+      <w:proofErr w:type="spellEnd"/>
+      <w:r>
+        <w:rPr>
+          <w:sz w:val="24"/>
+          <w:szCs w:val="24"/>
+        </w:rPr>
+        <w:t xml:space="preserve"> </w:t>
+      </w:r>
+      <w:proofErr w:type="spellStart"/>
+      <w:r>
+        <w:rPr>
+          <w:sz w:val="24"/>
+          <w:szCs w:val="24"/>
+        </w:rPr>
+        <w:t>dvojici</w:t>
+      </w:r>
+      <w:proofErr w:type="spellEnd"/>
+      <w:r>
+        <w:rPr>
+          <w:sz w:val="24"/>
+          <w:szCs w:val="24"/>
+        </w:rPr>
+        <w:t xml:space="preserve"> </w:t>
+      </w:r>
+      <w:proofErr w:type="spellStart"/>
+      <w:r>
+        <w:rPr>
+          <w:sz w:val="24"/>
+          <w:szCs w:val="24"/>
+        </w:rPr>
+        <w:t>administratora</w:t>
+      </w:r>
+      <w:proofErr w:type="spellEnd"/>
+      <w:r>
+        <w:rPr>
+          <w:sz w:val="24"/>
+          <w:szCs w:val="24"/>
+        </w:rPr>
+        <w:t xml:space="preserve"> da </w:t>
+      </w:r>
+      <w:proofErr w:type="spellStart"/>
+      <w:r>
+        <w:rPr>
+          <w:sz w:val="24"/>
+          <w:szCs w:val="24"/>
+        </w:rPr>
+        <w:t>pristupaju</w:t>
+      </w:r>
+      <w:proofErr w:type="spellEnd"/>
+      <w:r>
+        <w:rPr>
+          <w:sz w:val="24"/>
+          <w:szCs w:val="24"/>
+        </w:rPr>
+        <w:t xml:space="preserve"> </w:t>
+      </w:r>
+      <w:proofErr w:type="spellStart"/>
+      <w:r>
+        <w:rPr>
+          <w:sz w:val="24"/>
+          <w:szCs w:val="24"/>
+        </w:rPr>
+        <w:t>jednom</w:t>
+      </w:r>
+      <w:proofErr w:type="spellEnd"/>
+      <w:r>
+        <w:rPr>
+          <w:sz w:val="24"/>
+          <w:szCs w:val="24"/>
+        </w:rPr>
+        <w:t xml:space="preserve"> </w:t>
+      </w:r>
+      <w:proofErr w:type="spellStart"/>
+      <w:r>
+        <w:rPr>
+          <w:sz w:val="24"/>
+          <w:szCs w:val="24"/>
+        </w:rPr>
+        <w:t>istom</w:t>
+      </w:r>
+      <w:proofErr w:type="spellEnd"/>
+      <w:r>
+        <w:rPr>
+          <w:sz w:val="24"/>
+          <w:szCs w:val="24"/>
+        </w:rPr>
+        <w:t xml:space="preserve"> </w:t>
+      </w:r>
+      <w:proofErr w:type="spellStart"/>
+      <w:r>
+        <w:rPr>
+          <w:sz w:val="24"/>
+          <w:szCs w:val="24"/>
+        </w:rPr>
+        <w:t>dermatologu</w:t>
+      </w:r>
+      <w:proofErr w:type="spellEnd"/>
+      <w:r>
+        <w:rPr>
+          <w:sz w:val="24"/>
+          <w:szCs w:val="24"/>
+        </w:rPr>
+        <w:t>.</w:t>
+      </w:r>
+      <w:proofErr w:type="gramEnd"/>
     </w:p>
     <w:p>
       <w:pPr>
@@ -6362,21 +6413,2783 @@
     <w:p>
       <w:pPr>
         <w:rPr>
-          <w:sz w:val="24"/>
-          <w:szCs w:val="24"/>
+          <w:color w:val="1E0DFF"/>
+          <w:sz w:val="28"/>
+          <w:szCs w:val="28"/>
         </w:rPr>
       </w:pPr>
-      <w:bookmarkStart w:id="0" w:name="_GoBack"/>
-      <w:bookmarkEnd w:id="0"/>
+      <w:proofErr w:type="spellStart"/>
+      <w:r>
+        <w:rPr>
+          <w:color w:val="1E0DFF"/>
+          <w:sz w:val="28"/>
+          <w:szCs w:val="28"/>
+        </w:rPr>
+        <w:t>Implementacija</w:t>
+      </w:r>
+      <w:proofErr w:type="spellEnd"/>
+      <w:r>
+        <w:rPr>
+          <w:color w:val="1E0DFF"/>
+          <w:sz w:val="28"/>
+          <w:szCs w:val="28"/>
+        </w:rPr>
+        <w:t xml:space="preserve"> </w:t>
+      </w:r>
+      <w:proofErr w:type="spellStart"/>
+      <w:r>
+        <w:rPr>
+          <w:color w:val="1E0DFF"/>
+          <w:sz w:val="28"/>
+          <w:szCs w:val="28"/>
+        </w:rPr>
+        <w:t>opisanog</w:t>
+      </w:r>
+      <w:proofErr w:type="spellEnd"/>
+      <w:r>
+        <w:rPr>
+          <w:color w:val="1E0DFF"/>
+          <w:sz w:val="28"/>
+          <w:szCs w:val="28"/>
+        </w:rPr>
+        <w:t xml:space="preserve"> </w:t>
+      </w:r>
+      <w:proofErr w:type="spellStart"/>
+      <w:r>
+        <w:rPr>
+          <w:color w:val="1E0DFF"/>
+          <w:sz w:val="28"/>
+          <w:szCs w:val="28"/>
+        </w:rPr>
+        <w:t>reš</w:t>
+      </w:r>
+      <w:r>
+        <w:rPr>
+          <w:color w:val="1E0DFF"/>
+          <w:sz w:val="28"/>
+          <w:szCs w:val="28"/>
+        </w:rPr>
+        <w:t>enja</w:t>
+      </w:r>
+      <w:proofErr w:type="spellEnd"/>
     </w:p>
     <w:p>
       <w:pPr>
         <w:rPr>
+          <w:sz w:val="24"/>
+          <w:szCs w:val="24"/>
+        </w:rPr>
+      </w:pPr>
+    </w:p>
+    <w:p>
+      <w:pPr>
+        <w:rPr>
+          <w:sz w:val="24"/>
+          <w:szCs w:val="24"/>
+        </w:rPr>
+      </w:pPr>
+    </w:p>
+    <w:p>
+      <w:pPr>
+        <w:rPr>
           <w:b/>
           <w:sz w:val="32"/>
           <w:szCs w:val="32"/>
         </w:rPr>
       </w:pPr>
+    </w:p>
+    <w:p>
+      <w:pPr>
+        <w:rPr>
+          <w:b/>
+          <w:sz w:val="32"/>
+          <w:szCs w:val="32"/>
+        </w:rPr>
+      </w:pPr>
+      <w:proofErr w:type="gramStart"/>
+      <w:r>
+        <w:rPr>
+          <w:b/>
+          <w:sz w:val="32"/>
+          <w:szCs w:val="32"/>
+        </w:rPr>
+        <w:t>2.</w:t>
+      </w:r>
+      <w:r>
+        <w:rPr>
+          <w:b/>
+          <w:sz w:val="32"/>
+          <w:szCs w:val="32"/>
+        </w:rPr>
+        <w:t>Dodavanje</w:t>
+      </w:r>
+      <w:proofErr w:type="gramEnd"/>
+      <w:r>
+        <w:rPr>
+          <w:b/>
+          <w:sz w:val="32"/>
+          <w:szCs w:val="32"/>
+        </w:rPr>
+        <w:t xml:space="preserve"> I </w:t>
+      </w:r>
+      <w:proofErr w:type="spellStart"/>
+      <w:r>
+        <w:rPr>
+          <w:b/>
+          <w:sz w:val="32"/>
+          <w:szCs w:val="32"/>
+        </w:rPr>
+        <w:t>brisanje</w:t>
+      </w:r>
+      <w:proofErr w:type="spellEnd"/>
+      <w:r>
+        <w:rPr>
+          <w:b/>
+          <w:sz w:val="32"/>
+          <w:szCs w:val="32"/>
+        </w:rPr>
+        <w:t xml:space="preserve"> </w:t>
+      </w:r>
+      <w:proofErr w:type="spellStart"/>
+      <w:r>
+        <w:rPr>
+          <w:b/>
+          <w:sz w:val="32"/>
+          <w:szCs w:val="32"/>
+        </w:rPr>
+        <w:t>lekova</w:t>
+      </w:r>
+      <w:proofErr w:type="spellEnd"/>
+      <w:r>
+        <w:rPr>
+          <w:b/>
+          <w:sz w:val="32"/>
+          <w:szCs w:val="32"/>
+        </w:rPr>
+        <w:t xml:space="preserve"> </w:t>
+      </w:r>
+      <w:proofErr w:type="spellStart"/>
+      <w:r>
+        <w:rPr>
+          <w:b/>
+          <w:sz w:val="32"/>
+          <w:szCs w:val="32"/>
+        </w:rPr>
+        <w:t>iz</w:t>
+      </w:r>
+      <w:proofErr w:type="spellEnd"/>
+      <w:r>
+        <w:rPr>
+          <w:b/>
+          <w:sz w:val="32"/>
+          <w:szCs w:val="32"/>
+        </w:rPr>
+        <w:t xml:space="preserve"> </w:t>
+      </w:r>
+      <w:proofErr w:type="spellStart"/>
+      <w:r>
+        <w:rPr>
+          <w:b/>
+          <w:sz w:val="32"/>
+          <w:szCs w:val="32"/>
+        </w:rPr>
+        <w:t>apoteke</w:t>
+      </w:r>
+      <w:proofErr w:type="spellEnd"/>
+    </w:p>
+    <w:p>
+      <w:pPr>
+        <w:ind w:firstLine="720"/>
+        <w:rPr>
+          <w:sz w:val="24"/>
+          <w:szCs w:val="24"/>
+        </w:rPr>
+      </w:pPr>
+      <w:proofErr w:type="gramStart"/>
+      <w:r>
+        <w:rPr>
+          <w:sz w:val="24"/>
+          <w:szCs w:val="24"/>
+        </w:rPr>
+        <w:t xml:space="preserve">Administrator </w:t>
+      </w:r>
+      <w:proofErr w:type="spellStart"/>
+      <w:r>
+        <w:rPr>
+          <w:sz w:val="24"/>
+          <w:szCs w:val="24"/>
+        </w:rPr>
+        <w:t>apoteke</w:t>
+      </w:r>
+      <w:proofErr w:type="spellEnd"/>
+      <w:r>
+        <w:rPr>
+          <w:sz w:val="24"/>
+          <w:szCs w:val="24"/>
+        </w:rPr>
+        <w:t xml:space="preserve"> </w:t>
+      </w:r>
+      <w:proofErr w:type="spellStart"/>
+      <w:r>
+        <w:rPr>
+          <w:sz w:val="24"/>
+          <w:szCs w:val="24"/>
+        </w:rPr>
+        <w:t>ima</w:t>
+      </w:r>
+      <w:proofErr w:type="spellEnd"/>
+      <w:r>
+        <w:rPr>
+          <w:sz w:val="24"/>
+          <w:szCs w:val="24"/>
+        </w:rPr>
+        <w:t xml:space="preserve"> </w:t>
+      </w:r>
+      <w:proofErr w:type="spellStart"/>
+      <w:r>
+        <w:rPr>
+          <w:sz w:val="24"/>
+          <w:szCs w:val="24"/>
+        </w:rPr>
+        <w:t>mogucnost</w:t>
+      </w:r>
+      <w:proofErr w:type="spellEnd"/>
+      <w:r>
+        <w:rPr>
+          <w:sz w:val="24"/>
+          <w:szCs w:val="24"/>
+        </w:rPr>
+        <w:t xml:space="preserve"> </w:t>
+      </w:r>
+      <w:r>
+        <w:rPr>
+          <w:sz w:val="24"/>
+          <w:szCs w:val="24"/>
+        </w:rPr>
+        <w:t xml:space="preserve">da </w:t>
+      </w:r>
+      <w:proofErr w:type="spellStart"/>
+      <w:r>
+        <w:rPr>
+          <w:sz w:val="24"/>
+          <w:szCs w:val="24"/>
+        </w:rPr>
+        <w:t>dodaje</w:t>
+      </w:r>
+      <w:proofErr w:type="spellEnd"/>
+      <w:r>
+        <w:rPr>
+          <w:sz w:val="24"/>
+          <w:szCs w:val="24"/>
+        </w:rPr>
+        <w:t xml:space="preserve"> </w:t>
+      </w:r>
+      <w:proofErr w:type="spellStart"/>
+      <w:r>
+        <w:rPr>
+          <w:sz w:val="24"/>
+          <w:szCs w:val="24"/>
+        </w:rPr>
+        <w:t>nove</w:t>
+      </w:r>
+      <w:proofErr w:type="spellEnd"/>
+      <w:r>
+        <w:rPr>
+          <w:sz w:val="24"/>
+          <w:szCs w:val="24"/>
+        </w:rPr>
+        <w:t xml:space="preserve"> </w:t>
+      </w:r>
+      <w:proofErr w:type="spellStart"/>
+      <w:r>
+        <w:rPr>
+          <w:sz w:val="24"/>
+          <w:szCs w:val="24"/>
+        </w:rPr>
+        <w:t>lekove</w:t>
+      </w:r>
+      <w:proofErr w:type="spellEnd"/>
+      <w:r>
+        <w:rPr>
+          <w:sz w:val="24"/>
+          <w:szCs w:val="24"/>
+        </w:rPr>
+        <w:t xml:space="preserve"> u </w:t>
+      </w:r>
+      <w:proofErr w:type="spellStart"/>
+      <w:r>
+        <w:rPr>
+          <w:sz w:val="24"/>
+          <w:szCs w:val="24"/>
+        </w:rPr>
+        <w:t>apoteku</w:t>
+      </w:r>
+      <w:proofErr w:type="spellEnd"/>
+      <w:r>
+        <w:rPr>
+          <w:sz w:val="24"/>
+          <w:szCs w:val="24"/>
+        </w:rPr>
+        <w:t xml:space="preserve"> </w:t>
+      </w:r>
+      <w:proofErr w:type="spellStart"/>
+      <w:r>
+        <w:rPr>
+          <w:sz w:val="24"/>
+          <w:szCs w:val="24"/>
+        </w:rPr>
+        <w:t>kao</w:t>
+      </w:r>
+      <w:proofErr w:type="spellEnd"/>
+      <w:r>
+        <w:rPr>
+          <w:sz w:val="24"/>
+          <w:szCs w:val="24"/>
+        </w:rPr>
+        <w:t xml:space="preserve"> I to da </w:t>
+      </w:r>
+      <w:proofErr w:type="spellStart"/>
+      <w:r>
+        <w:rPr>
+          <w:sz w:val="24"/>
+          <w:szCs w:val="24"/>
+        </w:rPr>
+        <w:t>brise</w:t>
+      </w:r>
+      <w:proofErr w:type="spellEnd"/>
+      <w:r>
+        <w:rPr>
+          <w:sz w:val="24"/>
+          <w:szCs w:val="24"/>
+        </w:rPr>
+        <w:t xml:space="preserve"> </w:t>
+      </w:r>
+      <w:proofErr w:type="spellStart"/>
+      <w:r>
+        <w:rPr>
+          <w:sz w:val="24"/>
+          <w:szCs w:val="24"/>
+        </w:rPr>
+        <w:t>vec</w:t>
+      </w:r>
+      <w:proofErr w:type="spellEnd"/>
+      <w:r>
+        <w:rPr>
+          <w:sz w:val="24"/>
+          <w:szCs w:val="24"/>
+        </w:rPr>
+        <w:t xml:space="preserve"> </w:t>
+      </w:r>
+      <w:proofErr w:type="spellStart"/>
+      <w:r>
+        <w:rPr>
+          <w:sz w:val="24"/>
+          <w:szCs w:val="24"/>
+        </w:rPr>
+        <w:t>postojece</w:t>
+      </w:r>
+      <w:proofErr w:type="spellEnd"/>
+      <w:r>
+        <w:rPr>
+          <w:sz w:val="24"/>
+          <w:szCs w:val="24"/>
+        </w:rPr>
+        <w:t>.</w:t>
+      </w:r>
+      <w:proofErr w:type="gramEnd"/>
+    </w:p>
+    <w:p>
+      <w:pPr>
+        <w:rPr>
+          <w:sz w:val="24"/>
+          <w:szCs w:val="24"/>
+        </w:rPr>
+      </w:pPr>
+      <w:proofErr w:type="spellStart"/>
+      <w:r>
+        <w:rPr>
+          <w:sz w:val="24"/>
+          <w:szCs w:val="24"/>
+        </w:rPr>
+        <w:t>Uslov</w:t>
+      </w:r>
+      <w:proofErr w:type="spellEnd"/>
+      <w:r>
+        <w:rPr>
+          <w:sz w:val="24"/>
+          <w:szCs w:val="24"/>
+        </w:rPr>
+        <w:t xml:space="preserve"> </w:t>
+      </w:r>
+      <w:proofErr w:type="spellStart"/>
+      <w:r>
+        <w:rPr>
+          <w:sz w:val="24"/>
+          <w:szCs w:val="24"/>
+        </w:rPr>
+        <w:t>za</w:t>
+      </w:r>
+      <w:proofErr w:type="spellEnd"/>
+      <w:r>
+        <w:rPr>
+          <w:sz w:val="24"/>
+          <w:szCs w:val="24"/>
+        </w:rPr>
+        <w:t xml:space="preserve"> </w:t>
+      </w:r>
+      <w:proofErr w:type="spellStart"/>
+      <w:r>
+        <w:rPr>
+          <w:sz w:val="24"/>
+          <w:szCs w:val="24"/>
+        </w:rPr>
+        <w:t>takvu</w:t>
+      </w:r>
+      <w:proofErr w:type="spellEnd"/>
+      <w:r>
+        <w:rPr>
+          <w:sz w:val="24"/>
+          <w:szCs w:val="24"/>
+        </w:rPr>
+        <w:t xml:space="preserve"> </w:t>
+      </w:r>
+      <w:proofErr w:type="spellStart"/>
+      <w:r>
+        <w:rPr>
+          <w:sz w:val="24"/>
+          <w:szCs w:val="24"/>
+        </w:rPr>
+        <w:t>akciju</w:t>
+      </w:r>
+      <w:proofErr w:type="spellEnd"/>
+      <w:r>
+        <w:rPr>
+          <w:sz w:val="24"/>
+          <w:szCs w:val="24"/>
+        </w:rPr>
+        <w:t xml:space="preserve"> je da </w:t>
+      </w:r>
+      <w:proofErr w:type="spellStart"/>
+      <w:r>
+        <w:rPr>
+          <w:sz w:val="24"/>
+          <w:szCs w:val="24"/>
+        </w:rPr>
+        <w:t>lek</w:t>
+      </w:r>
+      <w:proofErr w:type="spellEnd"/>
+      <w:r>
+        <w:rPr>
+          <w:sz w:val="24"/>
+          <w:szCs w:val="24"/>
+        </w:rPr>
+        <w:t xml:space="preserve"> </w:t>
+      </w:r>
+      <w:proofErr w:type="spellStart"/>
+      <w:r>
+        <w:rPr>
+          <w:sz w:val="24"/>
+          <w:szCs w:val="24"/>
+        </w:rPr>
+        <w:t>prethodno</w:t>
+      </w:r>
+      <w:proofErr w:type="spellEnd"/>
+      <w:r>
+        <w:rPr>
+          <w:sz w:val="24"/>
+          <w:szCs w:val="24"/>
+        </w:rPr>
+        <w:t xml:space="preserve"> </w:t>
+      </w:r>
+      <w:proofErr w:type="spellStart"/>
+      <w:r>
+        <w:rPr>
+          <w:sz w:val="24"/>
+          <w:szCs w:val="24"/>
+        </w:rPr>
+        <w:t>nije</w:t>
+      </w:r>
+      <w:proofErr w:type="spellEnd"/>
+      <w:r>
+        <w:rPr>
+          <w:sz w:val="24"/>
+          <w:szCs w:val="24"/>
+        </w:rPr>
+        <w:t xml:space="preserve"> </w:t>
+      </w:r>
+      <w:proofErr w:type="spellStart"/>
+      <w:r>
+        <w:rPr>
+          <w:sz w:val="24"/>
+          <w:szCs w:val="24"/>
+        </w:rPr>
+        <w:t>rezervisan</w:t>
+      </w:r>
+      <w:proofErr w:type="spellEnd"/>
+      <w:r>
+        <w:rPr>
+          <w:sz w:val="24"/>
+          <w:szCs w:val="24"/>
+        </w:rPr>
+        <w:t xml:space="preserve"> </w:t>
+      </w:r>
+      <w:proofErr w:type="spellStart"/>
+      <w:proofErr w:type="gramStart"/>
+      <w:r>
+        <w:rPr>
+          <w:sz w:val="24"/>
+          <w:szCs w:val="24"/>
+        </w:rPr>
+        <w:t>od</w:t>
+      </w:r>
+      <w:proofErr w:type="spellEnd"/>
+      <w:proofErr w:type="gramEnd"/>
+      <w:r>
+        <w:rPr>
+          <w:sz w:val="24"/>
+          <w:szCs w:val="24"/>
+        </w:rPr>
+        <w:t xml:space="preserve"> </w:t>
+      </w:r>
+      <w:proofErr w:type="spellStart"/>
+      <w:r>
+        <w:rPr>
+          <w:sz w:val="24"/>
+          <w:szCs w:val="24"/>
+        </w:rPr>
+        <w:t>strane</w:t>
+      </w:r>
+      <w:proofErr w:type="spellEnd"/>
+      <w:r>
+        <w:rPr>
+          <w:sz w:val="24"/>
+          <w:szCs w:val="24"/>
+        </w:rPr>
+        <w:t>.</w:t>
+      </w:r>
+    </w:p>
+    <w:p>
+      <w:pPr>
+        <w:rPr>
+          <w:sz w:val="32"/>
+          <w:szCs w:val="32"/>
+        </w:rPr>
+      </w:pPr>
+    </w:p>
+    <w:p>
+      <w:pPr>
+        <w:rPr>
+          <w:color w:val="1E0DFF"/>
+          <w:sz w:val="28"/>
+          <w:szCs w:val="28"/>
+        </w:rPr>
+      </w:pPr>
+      <w:proofErr w:type="spellStart"/>
+      <w:r>
+        <w:rPr>
+          <w:color w:val="1E0DFF"/>
+          <w:sz w:val="28"/>
+          <w:szCs w:val="28"/>
+        </w:rPr>
+        <w:t>Opis</w:t>
+      </w:r>
+      <w:proofErr w:type="spellEnd"/>
+      <w:r>
+        <w:rPr>
+          <w:color w:val="1E0DFF"/>
+          <w:sz w:val="28"/>
+          <w:szCs w:val="28"/>
+        </w:rPr>
+        <w:t xml:space="preserve"> </w:t>
+      </w:r>
+      <w:proofErr w:type="spellStart"/>
+      <w:r>
+        <w:rPr>
+          <w:color w:val="1E0DFF"/>
+          <w:sz w:val="28"/>
+          <w:szCs w:val="28"/>
+        </w:rPr>
+        <w:t>situacije</w:t>
+      </w:r>
+      <w:proofErr w:type="spellEnd"/>
+      <w:r>
+        <w:rPr>
+          <w:color w:val="1E0DFF"/>
+          <w:sz w:val="28"/>
+          <w:szCs w:val="28"/>
+        </w:rPr>
+        <w:t xml:space="preserve"> </w:t>
+      </w:r>
+      <w:proofErr w:type="spellStart"/>
+      <w:r>
+        <w:rPr>
+          <w:color w:val="1E0DFF"/>
+          <w:sz w:val="28"/>
+          <w:szCs w:val="28"/>
+        </w:rPr>
+        <w:t>koja</w:t>
+      </w:r>
+      <w:proofErr w:type="spellEnd"/>
+      <w:r>
+        <w:rPr>
+          <w:color w:val="1E0DFF"/>
+          <w:sz w:val="28"/>
+          <w:szCs w:val="28"/>
+        </w:rPr>
+        <w:t xml:space="preserve"> </w:t>
+      </w:r>
+      <w:proofErr w:type="spellStart"/>
+      <w:r>
+        <w:rPr>
+          <w:color w:val="1E0DFF"/>
+          <w:sz w:val="28"/>
+          <w:szCs w:val="28"/>
+        </w:rPr>
+        <w:t>dovodi</w:t>
+      </w:r>
+      <w:proofErr w:type="spellEnd"/>
+      <w:r>
+        <w:rPr>
+          <w:color w:val="1E0DFF"/>
+          <w:sz w:val="28"/>
+          <w:szCs w:val="28"/>
+        </w:rPr>
+        <w:t xml:space="preserve"> do </w:t>
+      </w:r>
+      <w:proofErr w:type="spellStart"/>
+      <w:r>
+        <w:rPr>
+          <w:color w:val="1E0DFF"/>
+          <w:sz w:val="28"/>
+          <w:szCs w:val="28"/>
+        </w:rPr>
+        <w:t>konflikta</w:t>
+      </w:r>
+      <w:proofErr w:type="spellEnd"/>
+    </w:p>
+    <w:p>
+      <w:pPr>
+        <w:rPr>
+          <w:color w:val="1E0DFF"/>
+          <w:sz w:val="28"/>
+          <w:szCs w:val="28"/>
+        </w:rPr>
+      </w:pPr>
+    </w:p>
+    <w:p>
+      <w:pPr>
+        <w:ind w:firstLine="720"/>
+        <w:rPr>
+          <w:sz w:val="24"/>
+          <w:szCs w:val="24"/>
+        </w:rPr>
+      </w:pPr>
+      <w:proofErr w:type="spellStart"/>
+      <w:r>
+        <w:rPr>
+          <w:sz w:val="24"/>
+          <w:szCs w:val="24"/>
+        </w:rPr>
+        <w:t>Dva</w:t>
+      </w:r>
+      <w:proofErr w:type="spellEnd"/>
+      <w:r>
+        <w:rPr>
+          <w:sz w:val="24"/>
+          <w:szCs w:val="24"/>
+        </w:rPr>
+        <w:t xml:space="preserve"> </w:t>
+      </w:r>
+      <w:proofErr w:type="spellStart"/>
+      <w:r>
+        <w:rPr>
+          <w:sz w:val="24"/>
+          <w:szCs w:val="24"/>
+        </w:rPr>
+        <w:t>administratora</w:t>
+      </w:r>
+      <w:proofErr w:type="spellEnd"/>
+      <w:r>
+        <w:rPr>
+          <w:sz w:val="24"/>
+          <w:szCs w:val="24"/>
+        </w:rPr>
+        <w:t xml:space="preserve"> </w:t>
+      </w:r>
+      <w:proofErr w:type="spellStart"/>
+      <w:r>
+        <w:rPr>
+          <w:sz w:val="24"/>
+          <w:szCs w:val="24"/>
+        </w:rPr>
+        <w:t>apoteke</w:t>
+      </w:r>
+      <w:proofErr w:type="spellEnd"/>
+      <w:r>
+        <w:rPr>
+          <w:sz w:val="24"/>
+          <w:szCs w:val="24"/>
+        </w:rPr>
+        <w:t xml:space="preserve"> u </w:t>
+      </w:r>
+      <w:proofErr w:type="spellStart"/>
+      <w:r>
+        <w:rPr>
+          <w:sz w:val="24"/>
+          <w:szCs w:val="24"/>
+        </w:rPr>
+        <w:t>isto</w:t>
+      </w:r>
+      <w:proofErr w:type="spellEnd"/>
+      <w:r>
+        <w:rPr>
+          <w:sz w:val="24"/>
+          <w:szCs w:val="24"/>
+        </w:rPr>
+        <w:t xml:space="preserve"> </w:t>
+      </w:r>
+      <w:proofErr w:type="spellStart"/>
+      <w:r>
+        <w:rPr>
+          <w:sz w:val="24"/>
+          <w:szCs w:val="24"/>
+        </w:rPr>
+        <w:t>vreme</w:t>
+      </w:r>
+      <w:proofErr w:type="spellEnd"/>
+      <w:r>
+        <w:rPr>
+          <w:sz w:val="24"/>
+          <w:szCs w:val="24"/>
+        </w:rPr>
+        <w:t xml:space="preserve"> </w:t>
+      </w:r>
+      <w:proofErr w:type="spellStart"/>
+      <w:r>
+        <w:rPr>
+          <w:sz w:val="24"/>
+          <w:szCs w:val="24"/>
+        </w:rPr>
+        <w:t>dodaju</w:t>
+      </w:r>
+      <w:proofErr w:type="spellEnd"/>
+      <w:r>
+        <w:rPr>
+          <w:sz w:val="24"/>
+          <w:szCs w:val="24"/>
+        </w:rPr>
+        <w:t xml:space="preserve"> </w:t>
+      </w:r>
+      <w:proofErr w:type="spellStart"/>
+      <w:proofErr w:type="gramStart"/>
+      <w:r>
+        <w:rPr>
+          <w:sz w:val="24"/>
+          <w:szCs w:val="24"/>
+        </w:rPr>
+        <w:t>ili</w:t>
+      </w:r>
+      <w:proofErr w:type="spellEnd"/>
+      <w:proofErr w:type="gramEnd"/>
+      <w:r>
+        <w:rPr>
+          <w:sz w:val="24"/>
+          <w:szCs w:val="24"/>
+        </w:rPr>
+        <w:t xml:space="preserve"> </w:t>
+      </w:r>
+      <w:proofErr w:type="spellStart"/>
+      <w:r>
+        <w:rPr>
+          <w:sz w:val="24"/>
+          <w:szCs w:val="24"/>
+        </w:rPr>
+        <w:t>brisu</w:t>
+      </w:r>
+      <w:proofErr w:type="spellEnd"/>
+      <w:r>
+        <w:rPr>
+          <w:sz w:val="24"/>
+          <w:szCs w:val="24"/>
+        </w:rPr>
+        <w:t xml:space="preserve"> </w:t>
+      </w:r>
+      <w:proofErr w:type="spellStart"/>
+      <w:r>
+        <w:rPr>
+          <w:sz w:val="24"/>
+          <w:szCs w:val="24"/>
+        </w:rPr>
+        <w:t>lekove</w:t>
+      </w:r>
+      <w:proofErr w:type="spellEnd"/>
+      <w:r>
+        <w:rPr>
+          <w:sz w:val="24"/>
+          <w:szCs w:val="24"/>
+        </w:rPr>
+        <w:t xml:space="preserve">. </w:t>
+      </w:r>
+      <w:proofErr w:type="gramStart"/>
+      <w:r>
+        <w:rPr>
+          <w:sz w:val="24"/>
+          <w:szCs w:val="24"/>
+        </w:rPr>
+        <w:t xml:space="preserve">Ono </w:t>
+      </w:r>
+      <w:proofErr w:type="spellStart"/>
+      <w:r>
+        <w:rPr>
+          <w:sz w:val="24"/>
+          <w:szCs w:val="24"/>
+        </w:rPr>
+        <w:t>sto</w:t>
+      </w:r>
+      <w:proofErr w:type="spellEnd"/>
+      <w:r>
+        <w:rPr>
+          <w:sz w:val="24"/>
+          <w:szCs w:val="24"/>
+        </w:rPr>
+        <w:t xml:space="preserve"> </w:t>
+      </w:r>
+      <w:proofErr w:type="spellStart"/>
+      <w:r>
+        <w:rPr>
+          <w:sz w:val="24"/>
+          <w:szCs w:val="24"/>
+        </w:rPr>
+        <w:t>moze</w:t>
+      </w:r>
+      <w:proofErr w:type="spellEnd"/>
+      <w:r>
+        <w:rPr>
+          <w:sz w:val="24"/>
+          <w:szCs w:val="24"/>
+        </w:rPr>
+        <w:t xml:space="preserve"> </w:t>
+      </w:r>
+      <w:proofErr w:type="spellStart"/>
+      <w:r>
+        <w:rPr>
+          <w:sz w:val="24"/>
+          <w:szCs w:val="24"/>
+        </w:rPr>
+        <w:t>nastati</w:t>
+      </w:r>
+      <w:proofErr w:type="spellEnd"/>
+      <w:r>
+        <w:rPr>
+          <w:sz w:val="24"/>
+          <w:szCs w:val="24"/>
+        </w:rPr>
+        <w:t xml:space="preserve"> </w:t>
+      </w:r>
+      <w:proofErr w:type="spellStart"/>
+      <w:r>
+        <w:rPr>
+          <w:sz w:val="24"/>
+          <w:szCs w:val="24"/>
+        </w:rPr>
+        <w:t>kao</w:t>
+      </w:r>
+      <w:proofErr w:type="spellEnd"/>
+      <w:r>
+        <w:rPr>
+          <w:sz w:val="24"/>
+          <w:szCs w:val="24"/>
+        </w:rPr>
+        <w:t xml:space="preserve"> </w:t>
+      </w:r>
+      <w:proofErr w:type="spellStart"/>
+      <w:r>
+        <w:rPr>
+          <w:sz w:val="24"/>
+          <w:szCs w:val="24"/>
+        </w:rPr>
+        <w:t>nepozeljna</w:t>
+      </w:r>
+      <w:proofErr w:type="spellEnd"/>
+      <w:r>
+        <w:rPr>
+          <w:sz w:val="24"/>
+          <w:szCs w:val="24"/>
+        </w:rPr>
+        <w:t xml:space="preserve"> </w:t>
+      </w:r>
+      <w:proofErr w:type="spellStart"/>
+      <w:r>
+        <w:rPr>
+          <w:sz w:val="24"/>
+          <w:szCs w:val="24"/>
+        </w:rPr>
+        <w:t>situacija</w:t>
+      </w:r>
+      <w:proofErr w:type="spellEnd"/>
+      <w:r>
+        <w:rPr>
+          <w:sz w:val="24"/>
+          <w:szCs w:val="24"/>
+        </w:rPr>
+        <w:t xml:space="preserve"> je da </w:t>
+      </w:r>
+      <w:proofErr w:type="spellStart"/>
+      <w:r>
+        <w:rPr>
+          <w:sz w:val="24"/>
+          <w:szCs w:val="24"/>
+        </w:rPr>
+        <w:t>jedan</w:t>
+      </w:r>
+      <w:proofErr w:type="spellEnd"/>
+      <w:r>
+        <w:rPr>
+          <w:sz w:val="24"/>
+          <w:szCs w:val="24"/>
+        </w:rPr>
+        <w:t xml:space="preserve"> </w:t>
+      </w:r>
+      <w:proofErr w:type="spellStart"/>
+      <w:r>
+        <w:rPr>
+          <w:sz w:val="24"/>
+          <w:szCs w:val="24"/>
+        </w:rPr>
+        <w:t>anministrator</w:t>
+      </w:r>
+      <w:proofErr w:type="spellEnd"/>
+      <w:r>
+        <w:rPr>
+          <w:sz w:val="24"/>
+          <w:szCs w:val="24"/>
+        </w:rPr>
+        <w:t xml:space="preserve"> </w:t>
+      </w:r>
+      <w:proofErr w:type="spellStart"/>
+      <w:r>
+        <w:rPr>
+          <w:sz w:val="24"/>
+          <w:szCs w:val="24"/>
+        </w:rPr>
+        <w:t>vidi</w:t>
+      </w:r>
+      <w:proofErr w:type="spellEnd"/>
+      <w:r>
+        <w:rPr>
+          <w:sz w:val="24"/>
+          <w:szCs w:val="24"/>
+        </w:rPr>
+        <w:t xml:space="preserve"> da je </w:t>
+      </w:r>
+      <w:proofErr w:type="spellStart"/>
+      <w:r>
+        <w:rPr>
+          <w:sz w:val="24"/>
+          <w:szCs w:val="24"/>
+        </w:rPr>
+        <w:t>potrebno</w:t>
+      </w:r>
+      <w:proofErr w:type="spellEnd"/>
+      <w:r>
+        <w:rPr>
+          <w:sz w:val="24"/>
+          <w:szCs w:val="24"/>
+        </w:rPr>
+        <w:t xml:space="preserve"> da se </w:t>
+      </w:r>
+      <w:proofErr w:type="spellStart"/>
+      <w:r>
+        <w:rPr>
+          <w:sz w:val="24"/>
+          <w:szCs w:val="24"/>
+        </w:rPr>
+        <w:t>odredjeni</w:t>
+      </w:r>
+      <w:proofErr w:type="spellEnd"/>
+      <w:r>
+        <w:rPr>
+          <w:sz w:val="24"/>
+          <w:szCs w:val="24"/>
+        </w:rPr>
+        <w:t xml:space="preserve"> </w:t>
+      </w:r>
+      <w:proofErr w:type="spellStart"/>
+      <w:r>
+        <w:rPr>
+          <w:sz w:val="24"/>
+          <w:szCs w:val="24"/>
+        </w:rPr>
+        <w:t>lek</w:t>
+      </w:r>
+      <w:proofErr w:type="spellEnd"/>
+      <w:r>
+        <w:rPr>
+          <w:sz w:val="24"/>
+          <w:szCs w:val="24"/>
+        </w:rPr>
+        <w:t xml:space="preserve"> </w:t>
+      </w:r>
+      <w:proofErr w:type="spellStart"/>
+      <w:r>
+        <w:rPr>
+          <w:sz w:val="24"/>
+          <w:szCs w:val="24"/>
+        </w:rPr>
+        <w:t>dobavi</w:t>
+      </w:r>
+      <w:proofErr w:type="spellEnd"/>
+      <w:r>
+        <w:rPr>
+          <w:sz w:val="24"/>
+          <w:szCs w:val="24"/>
+        </w:rPr>
+        <w:t xml:space="preserve"> u </w:t>
+      </w:r>
+      <w:proofErr w:type="spellStart"/>
+      <w:r>
+        <w:rPr>
+          <w:sz w:val="24"/>
+          <w:szCs w:val="24"/>
+        </w:rPr>
+        <w:t>nekoj</w:t>
+      </w:r>
+      <w:proofErr w:type="spellEnd"/>
+      <w:r>
+        <w:rPr>
+          <w:sz w:val="24"/>
+          <w:szCs w:val="24"/>
+        </w:rPr>
+        <w:t xml:space="preserve"> </w:t>
+      </w:r>
+      <w:proofErr w:type="spellStart"/>
+      <w:r>
+        <w:rPr>
+          <w:sz w:val="24"/>
+          <w:szCs w:val="24"/>
+        </w:rPr>
+        <w:t>kolicini</w:t>
+      </w:r>
+      <w:proofErr w:type="spellEnd"/>
+      <w:r>
+        <w:rPr>
+          <w:sz w:val="24"/>
+          <w:szCs w:val="24"/>
+        </w:rPr>
+        <w:t>.</w:t>
+      </w:r>
+      <w:proofErr w:type="gramEnd"/>
+      <w:r>
+        <w:rPr>
+          <w:sz w:val="24"/>
+          <w:szCs w:val="24"/>
+        </w:rPr>
+        <w:t xml:space="preserve"> </w:t>
+      </w:r>
+      <w:proofErr w:type="gramStart"/>
+      <w:r>
+        <w:rPr>
+          <w:sz w:val="24"/>
+          <w:szCs w:val="24"/>
+        </w:rPr>
+        <w:t xml:space="preserve">U </w:t>
+      </w:r>
+      <w:proofErr w:type="spellStart"/>
+      <w:r>
+        <w:rPr>
+          <w:sz w:val="24"/>
+          <w:szCs w:val="24"/>
+        </w:rPr>
+        <w:t>isto</w:t>
+      </w:r>
+      <w:proofErr w:type="spellEnd"/>
+      <w:r>
+        <w:rPr>
+          <w:sz w:val="24"/>
+          <w:szCs w:val="24"/>
+        </w:rPr>
+        <w:t xml:space="preserve"> to </w:t>
+      </w:r>
+      <w:proofErr w:type="spellStart"/>
+      <w:r>
+        <w:rPr>
+          <w:sz w:val="24"/>
+          <w:szCs w:val="24"/>
+        </w:rPr>
+        <w:t>vreme</w:t>
+      </w:r>
+      <w:proofErr w:type="spellEnd"/>
+      <w:r>
+        <w:rPr>
+          <w:sz w:val="24"/>
+          <w:szCs w:val="24"/>
+        </w:rPr>
+        <w:t xml:space="preserve"> </w:t>
+      </w:r>
+      <w:proofErr w:type="spellStart"/>
+      <w:r>
+        <w:rPr>
+          <w:sz w:val="24"/>
+          <w:szCs w:val="24"/>
+        </w:rPr>
+        <w:t>drugi</w:t>
+      </w:r>
+      <w:proofErr w:type="spellEnd"/>
+      <w:r>
+        <w:rPr>
+          <w:sz w:val="24"/>
+          <w:szCs w:val="24"/>
+        </w:rPr>
+        <w:t xml:space="preserve"> administrator ne </w:t>
+      </w:r>
+      <w:proofErr w:type="spellStart"/>
+      <w:r>
+        <w:rPr>
+          <w:sz w:val="24"/>
+          <w:szCs w:val="24"/>
+        </w:rPr>
+        <w:t>vidi</w:t>
+      </w:r>
+      <w:proofErr w:type="spellEnd"/>
+      <w:r>
+        <w:rPr>
+          <w:sz w:val="24"/>
+          <w:szCs w:val="24"/>
+        </w:rPr>
+        <w:t xml:space="preserve"> </w:t>
+      </w:r>
+      <w:proofErr w:type="spellStart"/>
+      <w:r>
+        <w:rPr>
+          <w:sz w:val="24"/>
+          <w:szCs w:val="24"/>
+        </w:rPr>
+        <w:t>izmene</w:t>
+      </w:r>
+      <w:proofErr w:type="spellEnd"/>
+      <w:r>
+        <w:rPr>
+          <w:sz w:val="24"/>
+          <w:szCs w:val="24"/>
+        </w:rPr>
+        <w:t xml:space="preserve"> </w:t>
+      </w:r>
+      <w:proofErr w:type="spellStart"/>
+      <w:r>
+        <w:rPr>
+          <w:sz w:val="24"/>
+          <w:szCs w:val="24"/>
+        </w:rPr>
+        <w:t>koje</w:t>
+      </w:r>
+      <w:proofErr w:type="spellEnd"/>
+      <w:r>
+        <w:rPr>
+          <w:sz w:val="24"/>
+          <w:szCs w:val="24"/>
+        </w:rPr>
+        <w:t xml:space="preserve"> </w:t>
+      </w:r>
+      <w:proofErr w:type="spellStart"/>
+      <w:r>
+        <w:rPr>
+          <w:sz w:val="24"/>
+          <w:szCs w:val="24"/>
+        </w:rPr>
+        <w:t>nastupaju</w:t>
+      </w:r>
+      <w:proofErr w:type="spellEnd"/>
+      <w:r>
+        <w:rPr>
+          <w:sz w:val="24"/>
+          <w:szCs w:val="24"/>
+        </w:rPr>
+        <w:t xml:space="preserve"> u tom </w:t>
+      </w:r>
+      <w:proofErr w:type="spellStart"/>
+      <w:r>
+        <w:rPr>
+          <w:sz w:val="24"/>
+          <w:szCs w:val="24"/>
+        </w:rPr>
+        <w:t>trenutku</w:t>
+      </w:r>
+      <w:proofErr w:type="spellEnd"/>
+      <w:r>
+        <w:rPr>
+          <w:sz w:val="24"/>
+          <w:szCs w:val="24"/>
+        </w:rPr>
+        <w:t xml:space="preserve"> I on </w:t>
+      </w:r>
+      <w:proofErr w:type="spellStart"/>
+      <w:r>
+        <w:rPr>
+          <w:sz w:val="24"/>
+          <w:szCs w:val="24"/>
+        </w:rPr>
+        <w:t>dodaje</w:t>
+      </w:r>
+      <w:proofErr w:type="spellEnd"/>
+      <w:r>
+        <w:rPr>
+          <w:sz w:val="24"/>
+          <w:szCs w:val="24"/>
+        </w:rPr>
+        <w:t xml:space="preserve"> </w:t>
+      </w:r>
+      <w:proofErr w:type="spellStart"/>
+      <w:r>
+        <w:rPr>
+          <w:sz w:val="24"/>
+          <w:szCs w:val="24"/>
+        </w:rPr>
+        <w:t>veliku</w:t>
+      </w:r>
+      <w:proofErr w:type="spellEnd"/>
+      <w:r>
+        <w:rPr>
+          <w:sz w:val="24"/>
+          <w:szCs w:val="24"/>
+        </w:rPr>
+        <w:t xml:space="preserve"> </w:t>
+      </w:r>
+      <w:proofErr w:type="spellStart"/>
+      <w:r>
+        <w:rPr>
+          <w:sz w:val="24"/>
+          <w:szCs w:val="24"/>
+        </w:rPr>
+        <w:t>kolicinu</w:t>
+      </w:r>
+      <w:proofErr w:type="spellEnd"/>
+      <w:r>
+        <w:rPr>
+          <w:sz w:val="24"/>
+          <w:szCs w:val="24"/>
+        </w:rPr>
+        <w:t xml:space="preserve"> </w:t>
+      </w:r>
+      <w:proofErr w:type="spellStart"/>
+      <w:r>
+        <w:rPr>
+          <w:sz w:val="24"/>
+          <w:szCs w:val="24"/>
+        </w:rPr>
+        <w:t>istog</w:t>
+      </w:r>
+      <w:proofErr w:type="spellEnd"/>
+      <w:r>
+        <w:rPr>
+          <w:sz w:val="24"/>
+          <w:szCs w:val="24"/>
+        </w:rPr>
+        <w:t xml:space="preserve"> </w:t>
+      </w:r>
+      <w:proofErr w:type="spellStart"/>
+      <w:r>
+        <w:rPr>
+          <w:sz w:val="24"/>
+          <w:szCs w:val="24"/>
+        </w:rPr>
+        <w:t>leka</w:t>
+      </w:r>
+      <w:proofErr w:type="spellEnd"/>
+      <w:r>
+        <w:rPr>
+          <w:sz w:val="24"/>
+          <w:szCs w:val="24"/>
+        </w:rPr>
+        <w:t>.</w:t>
+      </w:r>
+      <w:proofErr w:type="gramEnd"/>
+      <w:r>
+        <w:rPr>
+          <w:sz w:val="24"/>
+          <w:szCs w:val="24"/>
+        </w:rPr>
+        <w:t xml:space="preserve">   </w:t>
+      </w:r>
+    </w:p>
+    <w:p>
+      <w:pPr>
+        <w:rPr>
+          <w:sz w:val="24"/>
+          <w:szCs w:val="24"/>
+        </w:rPr>
+      </w:pPr>
+      <w:proofErr w:type="spellStart"/>
+      <w:r>
+        <w:rPr>
+          <w:sz w:val="24"/>
+          <w:szCs w:val="24"/>
+        </w:rPr>
+        <w:t>Dolazi</w:t>
+      </w:r>
+      <w:proofErr w:type="spellEnd"/>
+      <w:r>
+        <w:rPr>
+          <w:sz w:val="24"/>
+          <w:szCs w:val="24"/>
+        </w:rPr>
+        <w:t xml:space="preserve"> do </w:t>
+      </w:r>
+      <w:proofErr w:type="spellStart"/>
+      <w:r>
+        <w:rPr>
+          <w:sz w:val="24"/>
+          <w:szCs w:val="24"/>
+        </w:rPr>
+        <w:t>nepotrebno</w:t>
+      </w:r>
+      <w:proofErr w:type="spellEnd"/>
+      <w:r>
+        <w:rPr>
+          <w:sz w:val="24"/>
+          <w:szCs w:val="24"/>
+        </w:rPr>
+        <w:t xml:space="preserve"> </w:t>
+      </w:r>
+      <w:proofErr w:type="spellStart"/>
+      <w:r>
+        <w:rPr>
+          <w:sz w:val="24"/>
+          <w:szCs w:val="24"/>
+        </w:rPr>
+        <w:t>velike</w:t>
+      </w:r>
+      <w:proofErr w:type="spellEnd"/>
+      <w:r>
+        <w:rPr>
+          <w:sz w:val="24"/>
+          <w:szCs w:val="24"/>
+        </w:rPr>
+        <w:t xml:space="preserve"> </w:t>
+      </w:r>
+      <w:proofErr w:type="spellStart"/>
+      <w:r>
+        <w:rPr>
+          <w:sz w:val="24"/>
+          <w:szCs w:val="24"/>
+        </w:rPr>
+        <w:t>porudzbine</w:t>
+      </w:r>
+      <w:proofErr w:type="spellEnd"/>
+      <w:r>
+        <w:rPr>
+          <w:sz w:val="24"/>
+          <w:szCs w:val="24"/>
+        </w:rPr>
+        <w:t xml:space="preserve"> </w:t>
+      </w:r>
+      <w:proofErr w:type="spellStart"/>
+      <w:r>
+        <w:rPr>
+          <w:sz w:val="24"/>
+          <w:szCs w:val="24"/>
+        </w:rPr>
+        <w:t>istog</w:t>
+      </w:r>
+      <w:proofErr w:type="spellEnd"/>
+      <w:r>
+        <w:rPr>
+          <w:sz w:val="24"/>
+          <w:szCs w:val="24"/>
+        </w:rPr>
+        <w:t xml:space="preserve"> </w:t>
+      </w:r>
+      <w:proofErr w:type="spellStart"/>
+      <w:r>
+        <w:rPr>
+          <w:sz w:val="24"/>
+          <w:szCs w:val="24"/>
+        </w:rPr>
+        <w:t>leka</w:t>
+      </w:r>
+      <w:proofErr w:type="spellEnd"/>
+      <w:r>
+        <w:rPr>
+          <w:sz w:val="24"/>
+          <w:szCs w:val="24"/>
+        </w:rPr>
+        <w:t xml:space="preserve">. </w:t>
+      </w:r>
+    </w:p>
+    <w:p>
+      <w:pPr>
+        <w:rPr>
+          <w:sz w:val="32"/>
+          <w:szCs w:val="32"/>
+        </w:rPr>
+      </w:pPr>
+    </w:p>
+    <w:p>
+      <w:pPr>
+        <w:rPr>
+          <w:color w:val="1E0DFF"/>
+          <w:sz w:val="28"/>
+          <w:szCs w:val="28"/>
+        </w:rPr>
+      </w:pPr>
+      <w:proofErr w:type="spellStart"/>
+      <w:r>
+        <w:rPr>
+          <w:color w:val="1E0DFF"/>
+          <w:sz w:val="28"/>
+          <w:szCs w:val="28"/>
+        </w:rPr>
+        <w:t>Tokovi</w:t>
+      </w:r>
+      <w:proofErr w:type="spellEnd"/>
+      <w:r>
+        <w:rPr>
+          <w:color w:val="1E0DFF"/>
+          <w:sz w:val="28"/>
+          <w:szCs w:val="28"/>
+        </w:rPr>
+        <w:t xml:space="preserve"> </w:t>
+      </w:r>
+      <w:proofErr w:type="spellStart"/>
+      <w:r>
+        <w:rPr>
+          <w:color w:val="1E0DFF"/>
+          <w:sz w:val="28"/>
+          <w:szCs w:val="28"/>
+        </w:rPr>
+        <w:t>zahteva</w:t>
+      </w:r>
+      <w:proofErr w:type="spellEnd"/>
+      <w:r>
+        <w:rPr>
+          <w:color w:val="1E0DFF"/>
+          <w:sz w:val="28"/>
+          <w:szCs w:val="28"/>
+        </w:rPr>
+        <w:t xml:space="preserve"> </w:t>
+      </w:r>
+      <w:proofErr w:type="spellStart"/>
+      <w:r>
+        <w:rPr>
+          <w:color w:val="1E0DFF"/>
+          <w:sz w:val="28"/>
+          <w:szCs w:val="28"/>
+        </w:rPr>
+        <w:t>klijenta</w:t>
+      </w:r>
+      <w:proofErr w:type="spellEnd"/>
+      <w:r>
+        <w:rPr>
+          <w:color w:val="1E0DFF"/>
+          <w:sz w:val="28"/>
+          <w:szCs w:val="28"/>
+        </w:rPr>
+        <w:t xml:space="preserve"> I </w:t>
+      </w:r>
+      <w:proofErr w:type="spellStart"/>
+      <w:r>
+        <w:rPr>
+          <w:color w:val="1E0DFF"/>
+          <w:sz w:val="28"/>
+          <w:szCs w:val="28"/>
+        </w:rPr>
+        <w:t>odgovori</w:t>
+      </w:r>
+      <w:proofErr w:type="spellEnd"/>
+      <w:r>
+        <w:rPr>
+          <w:color w:val="1E0DFF"/>
+          <w:sz w:val="28"/>
+          <w:szCs w:val="28"/>
+        </w:rPr>
+        <w:t xml:space="preserve"> </w:t>
+      </w:r>
+      <w:proofErr w:type="spellStart"/>
+      <w:r>
+        <w:rPr>
+          <w:color w:val="1E0DFF"/>
+          <w:sz w:val="28"/>
+          <w:szCs w:val="28"/>
+        </w:rPr>
+        <w:t>servera</w:t>
+      </w:r>
+      <w:proofErr w:type="spellEnd"/>
+      <w:r>
+        <w:rPr>
+          <w:color w:val="1E0DFF"/>
+          <w:sz w:val="28"/>
+          <w:szCs w:val="28"/>
+        </w:rPr>
+        <w:t xml:space="preserve"> </w:t>
+      </w:r>
+      <w:proofErr w:type="spellStart"/>
+      <w:r>
+        <w:rPr>
+          <w:color w:val="1E0DFF"/>
+          <w:sz w:val="28"/>
+          <w:szCs w:val="28"/>
+        </w:rPr>
+        <w:t>koji</w:t>
+      </w:r>
+      <w:proofErr w:type="spellEnd"/>
+      <w:r>
+        <w:rPr>
+          <w:color w:val="1E0DFF"/>
+          <w:sz w:val="28"/>
+          <w:szCs w:val="28"/>
+        </w:rPr>
+        <w:t xml:space="preserve"> </w:t>
+      </w:r>
+      <w:proofErr w:type="spellStart"/>
+      <w:r>
+        <w:rPr>
+          <w:color w:val="1E0DFF"/>
+          <w:sz w:val="28"/>
+          <w:szCs w:val="28"/>
+        </w:rPr>
+        <w:t>dovode</w:t>
+      </w:r>
+      <w:proofErr w:type="spellEnd"/>
+      <w:r>
+        <w:rPr>
+          <w:color w:val="1E0DFF"/>
+          <w:sz w:val="28"/>
+          <w:szCs w:val="28"/>
+        </w:rPr>
+        <w:t xml:space="preserve"> do </w:t>
+      </w:r>
+      <w:proofErr w:type="spellStart"/>
+      <w:r>
+        <w:rPr>
+          <w:color w:val="1E0DFF"/>
+          <w:sz w:val="28"/>
+          <w:szCs w:val="28"/>
+        </w:rPr>
+        <w:t>kofliktne</w:t>
+      </w:r>
+      <w:proofErr w:type="spellEnd"/>
+      <w:r>
+        <w:rPr>
+          <w:color w:val="1E0DFF"/>
+          <w:sz w:val="28"/>
+          <w:szCs w:val="28"/>
+        </w:rPr>
+        <w:t xml:space="preserve"> </w:t>
+      </w:r>
+      <w:proofErr w:type="spellStart"/>
+      <w:r>
+        <w:rPr>
+          <w:color w:val="1E0DFF"/>
+          <w:sz w:val="28"/>
+          <w:szCs w:val="28"/>
+        </w:rPr>
+        <w:t>situacije</w:t>
+      </w:r>
+      <w:proofErr w:type="spellEnd"/>
+    </w:p>
+    <w:p>
+      <w:pPr>
+        <w:rPr>
+          <w:sz w:val="32"/>
+          <w:szCs w:val="32"/>
+        </w:rPr>
+      </w:pPr>
+      <w:r>
+        <w:rPr>
+          <w:noProof/>
+          <w:sz w:val="32"/>
+          <w:szCs w:val="32"/>
+        </w:rPr>
+        <w:lastRenderedPageBreak/>
+        <w:drawing>
+          <wp:inline distT="0" distB="0" distL="0" distR="0" wp14:anchorId="023FA53B" wp14:editId="5EB27623">
+            <wp:extent cx="5943600" cy="3227070"/>
+            <wp:effectExtent l="0" t="0" r="0" b="0"/>
+            <wp:docPr id="1" name="Picture 1"/>
+            <wp:cNvGraphicFramePr>
+              <a:graphicFrameLocks xmlns:a="http://schemas.openxmlformats.org/drawingml/2006/main" noChangeAspect="1"/>
+            </wp:cNvGraphicFramePr>
+            <a:graphic xmlns:a="http://schemas.openxmlformats.org/drawingml/2006/main">
+              <a:graphicData uri="http://schemas.openxmlformats.org/drawingml/2006/picture">
+                <pic:pic xmlns:pic="http://schemas.openxmlformats.org/drawingml/2006/picture">
+                  <pic:nvPicPr>
+                    <pic:cNvPr id="0" name="Screenshot (111).png"/>
+                    <pic:cNvPicPr/>
+                  </pic:nvPicPr>
+                  <pic:blipFill>
+                    <a:blip r:embed="rId8">
+                      <a:extLst>
+                        <a:ext uri="{28A0092B-C50C-407E-A947-70E740481C1C}">
+                          <a14:useLocalDpi xmlns:a14="http://schemas.microsoft.com/office/drawing/2010/main" val="0"/>
+                        </a:ext>
+                      </a:extLst>
+                    </a:blip>
+                    <a:stretch>
+                      <a:fillRect/>
+                    </a:stretch>
+                  </pic:blipFill>
+                  <pic:spPr>
+                    <a:xfrm>
+                      <a:off x="0" y="0"/>
+                      <a:ext cx="5943600" cy="3227070"/>
+                    </a:xfrm>
+                    <a:prstGeom prst="rect">
+                      <a:avLst/>
+                    </a:prstGeom>
+                  </pic:spPr>
+                </pic:pic>
+              </a:graphicData>
+            </a:graphic>
+          </wp:inline>
+        </w:drawing>
+      </w:r>
+    </w:p>
+    <w:p>
+      <w:pPr>
+        <w:rPr>
+          <w:sz w:val="32"/>
+          <w:szCs w:val="32"/>
+        </w:rPr>
+      </w:pPr>
+    </w:p>
+    <w:p>
+      <w:pPr>
+        <w:rPr>
+          <w:color w:val="1E0DFF"/>
+          <w:sz w:val="28"/>
+          <w:szCs w:val="28"/>
+        </w:rPr>
+      </w:pPr>
+      <w:proofErr w:type="spellStart"/>
+      <w:r>
+        <w:rPr>
+          <w:color w:val="1E0DFF"/>
+          <w:sz w:val="28"/>
+          <w:szCs w:val="28"/>
+        </w:rPr>
+        <w:t>Rešenje</w:t>
+      </w:r>
+      <w:proofErr w:type="spellEnd"/>
+      <w:r>
+        <w:rPr>
+          <w:color w:val="1E0DFF"/>
+          <w:sz w:val="28"/>
+          <w:szCs w:val="28"/>
+        </w:rPr>
+        <w:t xml:space="preserve"> </w:t>
+      </w:r>
+    </w:p>
+    <w:p>
+      <w:pPr>
+        <w:rPr>
+          <w:sz w:val="32"/>
+          <w:szCs w:val="32"/>
+        </w:rPr>
+      </w:pPr>
+    </w:p>
+    <w:p>
+      <w:pPr>
+        <w:ind w:firstLine="720"/>
+        <w:rPr>
+          <w:sz w:val="24"/>
+          <w:szCs w:val="24"/>
+        </w:rPr>
+      </w:pPr>
+      <w:proofErr w:type="spellStart"/>
+      <w:proofErr w:type="gramStart"/>
+      <w:r>
+        <w:rPr>
+          <w:sz w:val="24"/>
+          <w:szCs w:val="24"/>
+        </w:rPr>
+        <w:t>Za</w:t>
+      </w:r>
+      <w:proofErr w:type="spellEnd"/>
+      <w:r>
+        <w:rPr>
+          <w:sz w:val="24"/>
+          <w:szCs w:val="24"/>
+        </w:rPr>
+        <w:t xml:space="preserve"> </w:t>
+      </w:r>
+      <w:proofErr w:type="spellStart"/>
+      <w:r>
+        <w:rPr>
+          <w:sz w:val="24"/>
+          <w:szCs w:val="24"/>
+        </w:rPr>
+        <w:t>realiz</w:t>
+      </w:r>
+      <w:r>
+        <w:rPr>
+          <w:sz w:val="24"/>
+          <w:szCs w:val="24"/>
+        </w:rPr>
+        <w:t>aciju</w:t>
+      </w:r>
+      <w:proofErr w:type="spellEnd"/>
+      <w:r>
+        <w:rPr>
+          <w:sz w:val="24"/>
+          <w:szCs w:val="24"/>
+        </w:rPr>
+        <w:t xml:space="preserve"> </w:t>
+      </w:r>
+      <w:proofErr w:type="spellStart"/>
+      <w:r>
+        <w:rPr>
+          <w:sz w:val="24"/>
+          <w:szCs w:val="24"/>
+        </w:rPr>
+        <w:t>ovog</w:t>
+      </w:r>
+      <w:proofErr w:type="spellEnd"/>
+      <w:r>
+        <w:rPr>
+          <w:sz w:val="24"/>
+          <w:szCs w:val="24"/>
+        </w:rPr>
+        <w:t xml:space="preserve"> </w:t>
+      </w:r>
+      <w:proofErr w:type="spellStart"/>
+      <w:r>
+        <w:rPr>
+          <w:sz w:val="24"/>
+          <w:szCs w:val="24"/>
+        </w:rPr>
+        <w:t>rešenja</w:t>
+      </w:r>
+      <w:proofErr w:type="spellEnd"/>
+      <w:r>
+        <w:rPr>
+          <w:sz w:val="24"/>
+          <w:szCs w:val="24"/>
+        </w:rPr>
+        <w:t xml:space="preserve"> </w:t>
+      </w:r>
+      <w:proofErr w:type="spellStart"/>
+      <w:r>
+        <w:rPr>
+          <w:sz w:val="24"/>
+          <w:szCs w:val="24"/>
+        </w:rPr>
+        <w:t>takodje</w:t>
+      </w:r>
+      <w:proofErr w:type="spellEnd"/>
+      <w:r>
+        <w:rPr>
+          <w:sz w:val="24"/>
+          <w:szCs w:val="24"/>
+        </w:rPr>
+        <w:t xml:space="preserve"> je </w:t>
+      </w:r>
+      <w:proofErr w:type="spellStart"/>
+      <w:r>
+        <w:rPr>
+          <w:sz w:val="24"/>
+          <w:szCs w:val="24"/>
+        </w:rPr>
+        <w:t>korišć</w:t>
+      </w:r>
+      <w:r>
+        <w:rPr>
+          <w:sz w:val="24"/>
+          <w:szCs w:val="24"/>
+        </w:rPr>
+        <w:t>en</w:t>
+      </w:r>
+      <w:proofErr w:type="spellEnd"/>
+      <w:r>
+        <w:rPr>
+          <w:sz w:val="24"/>
+          <w:szCs w:val="24"/>
+        </w:rPr>
+        <w:t xml:space="preserve"> </w:t>
+      </w:r>
+      <w:proofErr w:type="spellStart"/>
+      <w:r>
+        <w:rPr>
+          <w:sz w:val="24"/>
+          <w:szCs w:val="24"/>
+        </w:rPr>
+        <w:t>pristup</w:t>
+      </w:r>
+      <w:proofErr w:type="spellEnd"/>
+      <w:r>
+        <w:rPr>
+          <w:sz w:val="24"/>
+          <w:szCs w:val="24"/>
+        </w:rPr>
+        <w:t xml:space="preserve"> Optimistic Locking.</w:t>
+      </w:r>
+      <w:proofErr w:type="gramEnd"/>
+    </w:p>
+    <w:p>
+      <w:pPr>
+        <w:rPr>
+          <w:sz w:val="24"/>
+          <w:szCs w:val="24"/>
+        </w:rPr>
+      </w:pPr>
+      <w:r>
+        <w:rPr>
+          <w:sz w:val="24"/>
+          <w:szCs w:val="24"/>
+        </w:rPr>
+        <w:t xml:space="preserve">U </w:t>
+      </w:r>
+      <w:proofErr w:type="spellStart"/>
+      <w:r>
+        <w:rPr>
+          <w:sz w:val="24"/>
+          <w:szCs w:val="24"/>
+        </w:rPr>
+        <w:t>ovom</w:t>
+      </w:r>
+      <w:proofErr w:type="spellEnd"/>
+      <w:r>
+        <w:rPr>
+          <w:sz w:val="24"/>
+          <w:szCs w:val="24"/>
+        </w:rPr>
+        <w:t xml:space="preserve"> </w:t>
+      </w:r>
+      <w:proofErr w:type="spellStart"/>
+      <w:r>
+        <w:rPr>
+          <w:sz w:val="24"/>
+          <w:szCs w:val="24"/>
+        </w:rPr>
+        <w:t>slucaju</w:t>
+      </w:r>
+      <w:proofErr w:type="spellEnd"/>
+      <w:r>
+        <w:rPr>
+          <w:sz w:val="24"/>
+          <w:szCs w:val="24"/>
+        </w:rPr>
+        <w:t xml:space="preserve"> </w:t>
+      </w:r>
+      <w:proofErr w:type="spellStart"/>
+      <w:proofErr w:type="gramStart"/>
+      <w:r>
+        <w:rPr>
+          <w:sz w:val="24"/>
+          <w:szCs w:val="24"/>
+        </w:rPr>
+        <w:t>ce</w:t>
+      </w:r>
+      <w:proofErr w:type="spellEnd"/>
+      <w:proofErr w:type="gramEnd"/>
+      <w:r>
+        <w:rPr>
+          <w:sz w:val="24"/>
+          <w:szCs w:val="24"/>
+        </w:rPr>
+        <w:t xml:space="preserve"> se </w:t>
+      </w:r>
+      <w:proofErr w:type="spellStart"/>
+      <w:r>
+        <w:rPr>
+          <w:sz w:val="24"/>
+          <w:szCs w:val="24"/>
+        </w:rPr>
+        <w:t>vrsiti</w:t>
+      </w:r>
+      <w:proofErr w:type="spellEnd"/>
+      <w:r>
+        <w:rPr>
+          <w:sz w:val="24"/>
+          <w:szCs w:val="24"/>
+        </w:rPr>
+        <w:t xml:space="preserve"> </w:t>
+      </w:r>
+      <w:proofErr w:type="spellStart"/>
+      <w:r>
+        <w:rPr>
+          <w:sz w:val="24"/>
+          <w:szCs w:val="24"/>
+        </w:rPr>
+        <w:t>nekoliko</w:t>
+      </w:r>
+      <w:proofErr w:type="spellEnd"/>
+      <w:r>
+        <w:rPr>
+          <w:sz w:val="24"/>
+          <w:szCs w:val="24"/>
+        </w:rPr>
+        <w:t xml:space="preserve"> </w:t>
+      </w:r>
+      <w:proofErr w:type="spellStart"/>
+      <w:r>
+        <w:rPr>
+          <w:sz w:val="24"/>
+          <w:szCs w:val="24"/>
+        </w:rPr>
+        <w:t>provera</w:t>
+      </w:r>
+      <w:proofErr w:type="spellEnd"/>
+      <w:r>
+        <w:rPr>
+          <w:sz w:val="24"/>
+          <w:szCs w:val="24"/>
+        </w:rPr>
+        <w:t xml:space="preserve">. </w:t>
+      </w:r>
+      <w:proofErr w:type="spellStart"/>
+      <w:r>
+        <w:rPr>
+          <w:sz w:val="24"/>
+          <w:szCs w:val="24"/>
+        </w:rPr>
+        <w:t>Prva</w:t>
+      </w:r>
+      <w:proofErr w:type="spellEnd"/>
+      <w:r>
+        <w:rPr>
+          <w:sz w:val="24"/>
+          <w:szCs w:val="24"/>
+        </w:rPr>
+        <w:t xml:space="preserve"> </w:t>
+      </w:r>
+      <w:proofErr w:type="spellStart"/>
+      <w:r>
+        <w:rPr>
+          <w:sz w:val="24"/>
+          <w:szCs w:val="24"/>
+        </w:rPr>
+        <w:t>provera</w:t>
+      </w:r>
+      <w:proofErr w:type="spellEnd"/>
+      <w:r>
+        <w:rPr>
+          <w:sz w:val="24"/>
+          <w:szCs w:val="24"/>
+        </w:rPr>
+        <w:t xml:space="preserve"> se tice toga da li se </w:t>
+      </w:r>
+      <w:proofErr w:type="spellStart"/>
+      <w:r>
+        <w:rPr>
+          <w:sz w:val="24"/>
+          <w:szCs w:val="24"/>
+        </w:rPr>
+        <w:t>odabrani</w:t>
+      </w:r>
+      <w:proofErr w:type="spellEnd"/>
+      <w:r>
+        <w:rPr>
+          <w:sz w:val="24"/>
+          <w:szCs w:val="24"/>
+        </w:rPr>
+        <w:t xml:space="preserve"> </w:t>
+      </w:r>
+      <w:proofErr w:type="spellStart"/>
+      <w:r>
+        <w:rPr>
+          <w:sz w:val="24"/>
+          <w:szCs w:val="24"/>
+        </w:rPr>
+        <w:t>termin</w:t>
+      </w:r>
+      <w:proofErr w:type="spellEnd"/>
+      <w:r>
+        <w:rPr>
+          <w:sz w:val="24"/>
+          <w:szCs w:val="24"/>
+        </w:rPr>
+        <w:t xml:space="preserve"> </w:t>
+      </w:r>
+      <w:proofErr w:type="spellStart"/>
+      <w:r>
+        <w:rPr>
+          <w:sz w:val="24"/>
+          <w:szCs w:val="24"/>
+        </w:rPr>
+        <w:t>preklapa</w:t>
+      </w:r>
+      <w:proofErr w:type="spellEnd"/>
+      <w:r>
+        <w:rPr>
+          <w:sz w:val="24"/>
+          <w:szCs w:val="24"/>
+        </w:rPr>
+        <w:t xml:space="preserve"> </w:t>
+      </w:r>
+      <w:proofErr w:type="spellStart"/>
+      <w:proofErr w:type="gramStart"/>
+      <w:r>
+        <w:rPr>
+          <w:sz w:val="24"/>
+          <w:szCs w:val="24"/>
+        </w:rPr>
+        <w:t>sa</w:t>
+      </w:r>
+      <w:proofErr w:type="spellEnd"/>
+      <w:proofErr w:type="gramEnd"/>
+      <w:r>
+        <w:rPr>
+          <w:sz w:val="24"/>
+          <w:szCs w:val="24"/>
+        </w:rPr>
+        <w:t xml:space="preserve"> </w:t>
+      </w:r>
+      <w:proofErr w:type="spellStart"/>
+      <w:r>
+        <w:rPr>
+          <w:sz w:val="24"/>
+          <w:szCs w:val="24"/>
+        </w:rPr>
+        <w:t>drugim</w:t>
+      </w:r>
+      <w:proofErr w:type="spellEnd"/>
+      <w:r>
+        <w:rPr>
+          <w:sz w:val="24"/>
+          <w:szCs w:val="24"/>
+        </w:rPr>
+        <w:t xml:space="preserve"> </w:t>
+      </w:r>
+      <w:proofErr w:type="spellStart"/>
+      <w:r>
+        <w:rPr>
+          <w:sz w:val="24"/>
+          <w:szCs w:val="24"/>
+        </w:rPr>
+        <w:t>terminom</w:t>
+      </w:r>
+      <w:proofErr w:type="spellEnd"/>
+      <w:r>
+        <w:rPr>
+          <w:sz w:val="24"/>
+          <w:szCs w:val="24"/>
+        </w:rPr>
+        <w:t xml:space="preserve"> </w:t>
+      </w:r>
+      <w:proofErr w:type="spellStart"/>
+      <w:r>
+        <w:rPr>
+          <w:sz w:val="24"/>
+          <w:szCs w:val="24"/>
+        </w:rPr>
+        <w:t>koji</w:t>
+      </w:r>
+      <w:proofErr w:type="spellEnd"/>
+      <w:r>
+        <w:rPr>
+          <w:sz w:val="24"/>
+          <w:szCs w:val="24"/>
+        </w:rPr>
+        <w:t xml:space="preserve"> </w:t>
+      </w:r>
+      <w:proofErr w:type="spellStart"/>
+      <w:r>
+        <w:rPr>
+          <w:sz w:val="24"/>
+          <w:szCs w:val="24"/>
+        </w:rPr>
+        <w:t>ima</w:t>
+      </w:r>
+      <w:proofErr w:type="spellEnd"/>
+      <w:r>
+        <w:rPr>
+          <w:sz w:val="24"/>
+          <w:szCs w:val="24"/>
+        </w:rPr>
+        <w:t xml:space="preserve"> </w:t>
+      </w:r>
+      <w:proofErr w:type="spellStart"/>
+      <w:r>
+        <w:rPr>
+          <w:sz w:val="24"/>
+          <w:szCs w:val="24"/>
+        </w:rPr>
+        <w:t>odabrani</w:t>
+      </w:r>
+      <w:proofErr w:type="spellEnd"/>
+      <w:r>
+        <w:rPr>
+          <w:sz w:val="24"/>
+          <w:szCs w:val="24"/>
+        </w:rPr>
+        <w:t xml:space="preserve"> </w:t>
+      </w:r>
+      <w:proofErr w:type="spellStart"/>
+      <w:r>
+        <w:rPr>
+          <w:sz w:val="24"/>
+          <w:szCs w:val="24"/>
+        </w:rPr>
+        <w:t>dermatolog</w:t>
+      </w:r>
+      <w:proofErr w:type="spellEnd"/>
+      <w:r>
+        <w:rPr>
+          <w:sz w:val="24"/>
+          <w:szCs w:val="24"/>
+        </w:rPr>
+        <w:t xml:space="preserve">. </w:t>
+      </w:r>
+      <w:proofErr w:type="spellStart"/>
+      <w:r>
+        <w:rPr>
+          <w:sz w:val="24"/>
+          <w:szCs w:val="24"/>
+        </w:rPr>
+        <w:t>Druga</w:t>
+      </w:r>
+      <w:proofErr w:type="spellEnd"/>
+      <w:r>
+        <w:rPr>
+          <w:sz w:val="24"/>
+          <w:szCs w:val="24"/>
+        </w:rPr>
+        <w:t xml:space="preserve"> </w:t>
+      </w:r>
+      <w:proofErr w:type="spellStart"/>
+      <w:r>
+        <w:rPr>
+          <w:sz w:val="24"/>
+          <w:szCs w:val="24"/>
+        </w:rPr>
+        <w:t>provera</w:t>
+      </w:r>
+      <w:proofErr w:type="spellEnd"/>
+      <w:r>
+        <w:rPr>
+          <w:sz w:val="24"/>
+          <w:szCs w:val="24"/>
+        </w:rPr>
+        <w:t xml:space="preserve"> se </w:t>
+      </w:r>
+      <w:proofErr w:type="spellStart"/>
+      <w:r>
+        <w:rPr>
+          <w:sz w:val="24"/>
+          <w:szCs w:val="24"/>
+        </w:rPr>
+        <w:t>odnosi</w:t>
+      </w:r>
+      <w:proofErr w:type="spellEnd"/>
+      <w:r>
+        <w:rPr>
+          <w:sz w:val="24"/>
+          <w:szCs w:val="24"/>
+        </w:rPr>
+        <w:t xml:space="preserve"> </w:t>
+      </w:r>
+      <w:proofErr w:type="spellStart"/>
+      <w:proofErr w:type="gramStart"/>
+      <w:r>
+        <w:rPr>
+          <w:sz w:val="24"/>
+          <w:szCs w:val="24"/>
+        </w:rPr>
+        <w:t>na</w:t>
+      </w:r>
+      <w:proofErr w:type="spellEnd"/>
+      <w:proofErr w:type="gramEnd"/>
+      <w:r>
+        <w:rPr>
+          <w:sz w:val="24"/>
+          <w:szCs w:val="24"/>
+        </w:rPr>
+        <w:t xml:space="preserve"> to da li je </w:t>
+      </w:r>
+      <w:proofErr w:type="spellStart"/>
+      <w:r>
+        <w:rPr>
+          <w:sz w:val="24"/>
+          <w:szCs w:val="24"/>
+        </w:rPr>
+        <w:t>dermatolog</w:t>
+      </w:r>
+      <w:proofErr w:type="spellEnd"/>
+      <w:r>
+        <w:rPr>
+          <w:sz w:val="24"/>
+          <w:szCs w:val="24"/>
+        </w:rPr>
+        <w:t xml:space="preserve"> </w:t>
+      </w:r>
+      <w:proofErr w:type="spellStart"/>
+      <w:r>
+        <w:rPr>
+          <w:sz w:val="24"/>
+          <w:szCs w:val="24"/>
+        </w:rPr>
+        <w:t>na</w:t>
+      </w:r>
+      <w:proofErr w:type="spellEnd"/>
+      <w:r>
+        <w:rPr>
+          <w:sz w:val="24"/>
+          <w:szCs w:val="24"/>
+        </w:rPr>
+        <w:t xml:space="preserve"> </w:t>
+      </w:r>
+      <w:proofErr w:type="spellStart"/>
+      <w:r>
+        <w:rPr>
+          <w:sz w:val="24"/>
+          <w:szCs w:val="24"/>
+        </w:rPr>
+        <w:t>godisnjem</w:t>
+      </w:r>
+      <w:proofErr w:type="spellEnd"/>
+      <w:r>
+        <w:rPr>
+          <w:sz w:val="24"/>
+          <w:szCs w:val="24"/>
+        </w:rPr>
+        <w:t xml:space="preserve"> </w:t>
+      </w:r>
+      <w:proofErr w:type="spellStart"/>
+      <w:r>
+        <w:rPr>
+          <w:sz w:val="24"/>
+          <w:szCs w:val="24"/>
+        </w:rPr>
+        <w:t>odmoru</w:t>
+      </w:r>
+      <w:proofErr w:type="spellEnd"/>
+      <w:r>
+        <w:rPr>
+          <w:sz w:val="24"/>
+          <w:szCs w:val="24"/>
+        </w:rPr>
+        <w:t xml:space="preserve">. </w:t>
+      </w:r>
+      <w:proofErr w:type="gramStart"/>
+      <w:r>
+        <w:rPr>
+          <w:sz w:val="24"/>
+          <w:szCs w:val="24"/>
+        </w:rPr>
+        <w:t xml:space="preserve">I </w:t>
+      </w:r>
+      <w:proofErr w:type="spellStart"/>
+      <w:r>
+        <w:rPr>
+          <w:sz w:val="24"/>
+          <w:szCs w:val="24"/>
+        </w:rPr>
+        <w:t>treca</w:t>
+      </w:r>
+      <w:proofErr w:type="spellEnd"/>
+      <w:r>
+        <w:rPr>
+          <w:sz w:val="24"/>
+          <w:szCs w:val="24"/>
+        </w:rPr>
+        <w:t xml:space="preserve"> </w:t>
+      </w:r>
+      <w:proofErr w:type="spellStart"/>
+      <w:r>
+        <w:rPr>
+          <w:sz w:val="24"/>
+          <w:szCs w:val="24"/>
+        </w:rPr>
+        <w:t>provera</w:t>
+      </w:r>
+      <w:proofErr w:type="spellEnd"/>
+      <w:r>
+        <w:rPr>
+          <w:sz w:val="24"/>
+          <w:szCs w:val="24"/>
+        </w:rPr>
+        <w:t xml:space="preserve"> je da li je </w:t>
+      </w:r>
+      <w:proofErr w:type="spellStart"/>
+      <w:r>
+        <w:rPr>
+          <w:sz w:val="24"/>
+          <w:szCs w:val="24"/>
+        </w:rPr>
+        <w:t>termin</w:t>
+      </w:r>
+      <w:proofErr w:type="spellEnd"/>
+      <w:r>
+        <w:rPr>
+          <w:sz w:val="24"/>
+          <w:szCs w:val="24"/>
+        </w:rPr>
+        <w:t xml:space="preserve"> u </w:t>
+      </w:r>
+      <w:proofErr w:type="spellStart"/>
+      <w:r>
+        <w:rPr>
+          <w:sz w:val="24"/>
+          <w:szCs w:val="24"/>
+        </w:rPr>
+        <w:t>okviru</w:t>
+      </w:r>
+      <w:proofErr w:type="spellEnd"/>
+      <w:r>
+        <w:rPr>
+          <w:sz w:val="24"/>
+          <w:szCs w:val="24"/>
+        </w:rPr>
+        <w:t xml:space="preserve"> </w:t>
+      </w:r>
+      <w:proofErr w:type="spellStart"/>
+      <w:r>
+        <w:rPr>
+          <w:sz w:val="24"/>
+          <w:szCs w:val="24"/>
+        </w:rPr>
+        <w:t>radnog</w:t>
+      </w:r>
+      <w:proofErr w:type="spellEnd"/>
+      <w:r>
+        <w:rPr>
+          <w:sz w:val="24"/>
+          <w:szCs w:val="24"/>
+        </w:rPr>
+        <w:t xml:space="preserve"> </w:t>
+      </w:r>
+      <w:proofErr w:type="spellStart"/>
+      <w:r>
+        <w:rPr>
+          <w:sz w:val="24"/>
+          <w:szCs w:val="24"/>
+        </w:rPr>
+        <w:t>vremena</w:t>
+      </w:r>
+      <w:proofErr w:type="spellEnd"/>
+      <w:r>
+        <w:rPr>
+          <w:sz w:val="24"/>
+          <w:szCs w:val="24"/>
+        </w:rPr>
+        <w:t xml:space="preserve"> </w:t>
+      </w:r>
+      <w:proofErr w:type="spellStart"/>
+      <w:r>
+        <w:rPr>
+          <w:sz w:val="24"/>
+          <w:szCs w:val="24"/>
+        </w:rPr>
+        <w:t>dermatologa</w:t>
+      </w:r>
+      <w:proofErr w:type="spellEnd"/>
+      <w:r>
+        <w:rPr>
+          <w:sz w:val="24"/>
+          <w:szCs w:val="24"/>
+        </w:rPr>
+        <w:t>.</w:t>
+      </w:r>
+      <w:proofErr w:type="gramEnd"/>
+      <w:r>
+        <w:rPr>
+          <w:sz w:val="24"/>
+          <w:szCs w:val="24"/>
+        </w:rPr>
+        <w:t xml:space="preserve"> </w:t>
+      </w:r>
+    </w:p>
+    <w:p>
+      <w:pPr>
+        <w:rPr>
+          <w:sz w:val="24"/>
+          <w:szCs w:val="24"/>
+        </w:rPr>
+      </w:pPr>
+      <w:proofErr w:type="spellStart"/>
+      <w:r>
+        <w:rPr>
+          <w:sz w:val="24"/>
+          <w:szCs w:val="24"/>
+        </w:rPr>
+        <w:t>Dakle</w:t>
+      </w:r>
+      <w:proofErr w:type="spellEnd"/>
+      <w:r>
+        <w:rPr>
+          <w:sz w:val="24"/>
+          <w:szCs w:val="24"/>
+        </w:rPr>
+        <w:t xml:space="preserve">, </w:t>
+      </w:r>
+      <w:proofErr w:type="spellStart"/>
+      <w:r>
+        <w:rPr>
+          <w:sz w:val="24"/>
+          <w:szCs w:val="24"/>
+        </w:rPr>
+        <w:t>sva</w:t>
+      </w:r>
+      <w:proofErr w:type="spellEnd"/>
+      <w:r>
+        <w:rPr>
+          <w:sz w:val="24"/>
+          <w:szCs w:val="24"/>
+        </w:rPr>
+        <w:t xml:space="preserve"> tri </w:t>
+      </w:r>
+      <w:proofErr w:type="spellStart"/>
+      <w:r>
+        <w:rPr>
+          <w:sz w:val="24"/>
+          <w:szCs w:val="24"/>
+        </w:rPr>
+        <w:t>uslova</w:t>
+      </w:r>
+      <w:proofErr w:type="spellEnd"/>
+      <w:r>
+        <w:rPr>
+          <w:sz w:val="24"/>
+          <w:szCs w:val="24"/>
+        </w:rPr>
+        <w:t xml:space="preserve"> </w:t>
+      </w:r>
+      <w:proofErr w:type="spellStart"/>
+      <w:r>
+        <w:rPr>
+          <w:sz w:val="24"/>
+          <w:szCs w:val="24"/>
+        </w:rPr>
+        <w:t>treba</w:t>
+      </w:r>
+      <w:proofErr w:type="spellEnd"/>
+      <w:r>
+        <w:rPr>
+          <w:sz w:val="24"/>
+          <w:szCs w:val="24"/>
+        </w:rPr>
+        <w:t xml:space="preserve"> da </w:t>
+      </w:r>
+      <w:proofErr w:type="spellStart"/>
+      <w:r>
+        <w:rPr>
+          <w:sz w:val="24"/>
+          <w:szCs w:val="24"/>
+        </w:rPr>
+        <w:t>budu</w:t>
+      </w:r>
+      <w:proofErr w:type="spellEnd"/>
+      <w:r>
+        <w:rPr>
+          <w:sz w:val="24"/>
+          <w:szCs w:val="24"/>
+        </w:rPr>
+        <w:t xml:space="preserve"> </w:t>
+      </w:r>
+      <w:proofErr w:type="spellStart"/>
+      <w:r>
+        <w:rPr>
+          <w:sz w:val="24"/>
+          <w:szCs w:val="24"/>
+        </w:rPr>
+        <w:t>ispunjena</w:t>
+      </w:r>
+      <w:proofErr w:type="spellEnd"/>
+      <w:r>
+        <w:rPr>
+          <w:sz w:val="24"/>
+          <w:szCs w:val="24"/>
+        </w:rPr>
+        <w:t xml:space="preserve"> da bi se </w:t>
+      </w:r>
+      <w:proofErr w:type="spellStart"/>
+      <w:r>
+        <w:rPr>
+          <w:sz w:val="24"/>
+          <w:szCs w:val="24"/>
+        </w:rPr>
+        <w:t>kreirao</w:t>
+      </w:r>
+      <w:proofErr w:type="spellEnd"/>
+      <w:r>
+        <w:rPr>
+          <w:sz w:val="24"/>
+          <w:szCs w:val="24"/>
+        </w:rPr>
+        <w:t xml:space="preserve"> </w:t>
+      </w:r>
+      <w:proofErr w:type="spellStart"/>
+      <w:r>
+        <w:rPr>
+          <w:sz w:val="24"/>
+          <w:szCs w:val="24"/>
+        </w:rPr>
+        <w:t>adekvatan</w:t>
+      </w:r>
+      <w:proofErr w:type="spellEnd"/>
+      <w:r>
+        <w:rPr>
+          <w:sz w:val="24"/>
+          <w:szCs w:val="24"/>
+        </w:rPr>
+        <w:t xml:space="preserve"> </w:t>
+      </w:r>
+      <w:proofErr w:type="spellStart"/>
+      <w:r>
+        <w:rPr>
+          <w:sz w:val="24"/>
+          <w:szCs w:val="24"/>
+        </w:rPr>
+        <w:t>termin</w:t>
+      </w:r>
+      <w:proofErr w:type="spellEnd"/>
+      <w:r>
+        <w:rPr>
+          <w:sz w:val="24"/>
+          <w:szCs w:val="24"/>
+        </w:rPr>
+        <w:t xml:space="preserve"> </w:t>
+      </w:r>
+      <w:proofErr w:type="spellStart"/>
+      <w:r>
+        <w:rPr>
+          <w:sz w:val="24"/>
+          <w:szCs w:val="24"/>
+        </w:rPr>
+        <w:t>kod</w:t>
+      </w:r>
+      <w:proofErr w:type="spellEnd"/>
+      <w:r>
+        <w:rPr>
+          <w:sz w:val="24"/>
+          <w:szCs w:val="24"/>
+        </w:rPr>
+        <w:t xml:space="preserve"> </w:t>
+      </w:r>
+      <w:proofErr w:type="spellStart"/>
+      <w:r>
+        <w:rPr>
+          <w:sz w:val="24"/>
+          <w:szCs w:val="24"/>
+        </w:rPr>
+        <w:t>dermatologa</w:t>
+      </w:r>
+      <w:proofErr w:type="spellEnd"/>
+      <w:r>
+        <w:rPr>
+          <w:sz w:val="24"/>
+          <w:szCs w:val="24"/>
+        </w:rPr>
+        <w:t xml:space="preserve"> </w:t>
+      </w:r>
+      <w:proofErr w:type="spellStart"/>
+      <w:r>
+        <w:rPr>
+          <w:sz w:val="24"/>
+          <w:szCs w:val="24"/>
+        </w:rPr>
+        <w:t>koji</w:t>
+      </w:r>
+      <w:proofErr w:type="spellEnd"/>
+      <w:r>
+        <w:rPr>
+          <w:sz w:val="24"/>
+          <w:szCs w:val="24"/>
+        </w:rPr>
+        <w:t xml:space="preserve"> </w:t>
+      </w:r>
+      <w:proofErr w:type="spellStart"/>
+      <w:proofErr w:type="gramStart"/>
+      <w:r>
+        <w:rPr>
+          <w:sz w:val="24"/>
+          <w:szCs w:val="24"/>
+        </w:rPr>
+        <w:t>ce</w:t>
+      </w:r>
+      <w:proofErr w:type="spellEnd"/>
+      <w:proofErr w:type="gramEnd"/>
+      <w:r>
+        <w:rPr>
+          <w:sz w:val="24"/>
+          <w:szCs w:val="24"/>
+        </w:rPr>
+        <w:t xml:space="preserve"> </w:t>
+      </w:r>
+      <w:proofErr w:type="spellStart"/>
+      <w:r>
+        <w:rPr>
+          <w:sz w:val="24"/>
+          <w:szCs w:val="24"/>
+        </w:rPr>
+        <w:t>pacijent</w:t>
+      </w:r>
+      <w:proofErr w:type="spellEnd"/>
+      <w:r>
+        <w:rPr>
+          <w:sz w:val="24"/>
+          <w:szCs w:val="24"/>
+        </w:rPr>
+        <w:t xml:space="preserve"> </w:t>
+      </w:r>
+      <w:proofErr w:type="spellStart"/>
+      <w:r>
+        <w:rPr>
+          <w:sz w:val="24"/>
+          <w:szCs w:val="24"/>
+        </w:rPr>
+        <w:t>moci</w:t>
+      </w:r>
+      <w:proofErr w:type="spellEnd"/>
+      <w:r>
+        <w:rPr>
+          <w:sz w:val="24"/>
+          <w:szCs w:val="24"/>
+        </w:rPr>
+        <w:t xml:space="preserve"> da </w:t>
+      </w:r>
+      <w:proofErr w:type="spellStart"/>
+      <w:r>
+        <w:rPr>
+          <w:sz w:val="24"/>
+          <w:szCs w:val="24"/>
+        </w:rPr>
+        <w:t>zakaze</w:t>
+      </w:r>
+      <w:proofErr w:type="spellEnd"/>
+      <w:r>
+        <w:rPr>
+          <w:sz w:val="24"/>
+          <w:szCs w:val="24"/>
+        </w:rPr>
+        <w:t xml:space="preserve"> </w:t>
+      </w:r>
+      <w:proofErr w:type="spellStart"/>
+      <w:r>
+        <w:rPr>
+          <w:sz w:val="24"/>
+          <w:szCs w:val="24"/>
+        </w:rPr>
+        <w:t>jednim</w:t>
+      </w:r>
+      <w:proofErr w:type="spellEnd"/>
+      <w:r>
+        <w:rPr>
+          <w:sz w:val="24"/>
+          <w:szCs w:val="24"/>
+        </w:rPr>
+        <w:t xml:space="preserve"> </w:t>
+      </w:r>
+      <w:proofErr w:type="spellStart"/>
+      <w:r>
+        <w:rPr>
+          <w:sz w:val="24"/>
+          <w:szCs w:val="24"/>
+        </w:rPr>
+        <w:t>klikom</w:t>
+      </w:r>
+      <w:proofErr w:type="spellEnd"/>
+      <w:r>
+        <w:rPr>
+          <w:sz w:val="24"/>
+          <w:szCs w:val="24"/>
+        </w:rPr>
+        <w:t>.</w:t>
+      </w:r>
+    </w:p>
+    <w:p>
+      <w:pPr>
+        <w:rPr>
+          <w:sz w:val="24"/>
+          <w:szCs w:val="24"/>
+        </w:rPr>
+      </w:pPr>
+    </w:p>
+    <w:p>
+      <w:pPr>
+        <w:rPr>
+          <w:color w:val="1E0DFF"/>
+          <w:sz w:val="28"/>
+          <w:szCs w:val="28"/>
+        </w:rPr>
+      </w:pPr>
+      <w:proofErr w:type="spellStart"/>
+      <w:r>
+        <w:rPr>
+          <w:color w:val="1E0DFF"/>
+          <w:sz w:val="28"/>
+          <w:szCs w:val="28"/>
+        </w:rPr>
+        <w:t>Implementacija</w:t>
+      </w:r>
+      <w:proofErr w:type="spellEnd"/>
+      <w:r>
+        <w:rPr>
+          <w:color w:val="1E0DFF"/>
+          <w:sz w:val="28"/>
+          <w:szCs w:val="28"/>
+        </w:rPr>
+        <w:t xml:space="preserve"> </w:t>
+      </w:r>
+      <w:proofErr w:type="spellStart"/>
+      <w:r>
+        <w:rPr>
+          <w:color w:val="1E0DFF"/>
+          <w:sz w:val="28"/>
+          <w:szCs w:val="28"/>
+        </w:rPr>
+        <w:t>opisanog</w:t>
+      </w:r>
+      <w:proofErr w:type="spellEnd"/>
+      <w:r>
+        <w:rPr>
+          <w:color w:val="1E0DFF"/>
+          <w:sz w:val="28"/>
+          <w:szCs w:val="28"/>
+        </w:rPr>
+        <w:t xml:space="preserve"> </w:t>
+      </w:r>
+      <w:proofErr w:type="spellStart"/>
+      <w:r>
+        <w:rPr>
+          <w:color w:val="1E0DFF"/>
+          <w:sz w:val="28"/>
+          <w:szCs w:val="28"/>
+        </w:rPr>
+        <w:t>reš</w:t>
+      </w:r>
+      <w:r>
+        <w:rPr>
+          <w:color w:val="1E0DFF"/>
+          <w:sz w:val="28"/>
+          <w:szCs w:val="28"/>
+        </w:rPr>
+        <w:t>enja</w:t>
+      </w:r>
+      <w:proofErr w:type="spellEnd"/>
+    </w:p>
+    <w:p>
+      <w:pPr>
+        <w:rPr>
+          <w:sz w:val="24"/>
+          <w:szCs w:val="24"/>
+        </w:rPr>
+      </w:pPr>
+    </w:p>
+    <w:p>
+      <w:pPr>
+        <w:rPr>
+          <w:sz w:val="24"/>
+          <w:szCs w:val="24"/>
+        </w:rPr>
+      </w:pPr>
+    </w:p>
+    <w:p>
+      <w:pPr>
+        <w:rPr>
+          <w:sz w:val="24"/>
+          <w:szCs w:val="24"/>
+        </w:rPr>
+      </w:pPr>
+      <w:r>
+        <w:rPr>
+          <w:sz w:val="24"/>
+          <w:szCs w:val="24"/>
+        </w:rPr>
+        <w:lastRenderedPageBreak/>
+        <w:t>https://stackoverflow.com/questions/16159396/how-to-enable-lockmodetype-pessimistic-write-when-looking-up-entities-with-sprin</w:t>
+      </w:r>
+      <w:bookmarkStart w:id="0" w:name="_GoBack"/>
+      <w:bookmarkEnd w:id="0"/>
     </w:p>
     <w:p>
       <w:pPr>

</xml_diff>

<commit_message>
Pdf finished, order functionalities finished
</commit_message>
<xml_diff>
--- a/Konfliktne situacije - Administrator apoteke.docx
+++ b/Konfliktne situacije - Administrator apoteke.docx
@@ -5973,6 +5973,8 @@
         </w:rPr>
         <w:t xml:space="preserve"> </w:t>
       </w:r>
+      <w:bookmarkStart w:id="0" w:name="_GoBack"/>
+      <w:bookmarkEnd w:id="0"/>
     </w:p>
     <w:p>
       <w:pPr>
@@ -6521,7 +6523,7 @@
           <w:sz w:val="32"/>
           <w:szCs w:val="32"/>
         </w:rPr>
-        <w:t>Dodavanje</w:t>
+        <w:t>ODGOVARANJE</w:t>
       </w:r>
       <w:proofErr w:type="gramEnd"/>
       <w:r>
@@ -6530,72 +6532,8 @@
           <w:sz w:val="32"/>
           <w:szCs w:val="32"/>
         </w:rPr>
-        <w:t xml:space="preserve"> I </w:t>
-      </w:r>
-      <w:proofErr w:type="spellStart"/>
-      <w:r>
-        <w:rPr>
-          <w:b/>
-          <w:sz w:val="32"/>
-          <w:szCs w:val="32"/>
-        </w:rPr>
-        <w:t>brisanje</w:t>
-      </w:r>
-      <w:proofErr w:type="spellEnd"/>
-      <w:r>
-        <w:rPr>
-          <w:b/>
-          <w:sz w:val="32"/>
-          <w:szCs w:val="32"/>
-        </w:rPr>
-        <w:t xml:space="preserve"> </w:t>
-      </w:r>
-      <w:proofErr w:type="spellStart"/>
-      <w:r>
-        <w:rPr>
-          <w:b/>
-          <w:sz w:val="32"/>
-          <w:szCs w:val="32"/>
-        </w:rPr>
-        <w:t>lekova</w:t>
-      </w:r>
-      <w:proofErr w:type="spellEnd"/>
-      <w:r>
-        <w:rPr>
-          <w:b/>
-          <w:sz w:val="32"/>
-          <w:szCs w:val="32"/>
-        </w:rPr>
-        <w:t xml:space="preserve"> </w:t>
-      </w:r>
-      <w:proofErr w:type="spellStart"/>
-      <w:r>
-        <w:rPr>
-          <w:b/>
-          <w:sz w:val="32"/>
-          <w:szCs w:val="32"/>
-        </w:rPr>
-        <w:t>iz</w:t>
-      </w:r>
-      <w:proofErr w:type="spellEnd"/>
-      <w:r>
-        <w:rPr>
-          <w:b/>
-          <w:sz w:val="32"/>
-          <w:szCs w:val="32"/>
-        </w:rPr>
-        <w:t xml:space="preserve"> </w:t>
-      </w:r>
-      <w:proofErr w:type="spellStart"/>
-      <w:r>
-        <w:rPr>
-          <w:b/>
-          <w:sz w:val="32"/>
-          <w:szCs w:val="32"/>
-        </w:rPr>
-        <w:t>apoteke</w:t>
-      </w:r>
-      <w:proofErr w:type="spellEnd"/>
+        <w:t xml:space="preserve"> NA PONUDE OD STRANE DOBAVLJACA</w:t>
+      </w:r>
     </w:p>
     <w:p>
       <w:pPr>
@@ -6635,6 +6573,521 @@
           <w:sz w:val="24"/>
           <w:szCs w:val="24"/>
         </w:rPr>
+        <w:t>pise</w:t>
+      </w:r>
+      <w:proofErr w:type="spellEnd"/>
+      <w:r>
+        <w:rPr>
+          <w:sz w:val="24"/>
+          <w:szCs w:val="24"/>
+        </w:rPr>
+        <w:t xml:space="preserve"> </w:t>
+      </w:r>
+      <w:proofErr w:type="spellStart"/>
+      <w:r>
+        <w:rPr>
+          <w:sz w:val="24"/>
+          <w:szCs w:val="24"/>
+        </w:rPr>
+        <w:t>narudzbine</w:t>
+      </w:r>
+      <w:proofErr w:type="spellEnd"/>
+      <w:r>
+        <w:rPr>
+          <w:sz w:val="24"/>
+          <w:szCs w:val="24"/>
+        </w:rPr>
+        <w:t xml:space="preserve"> </w:t>
+      </w:r>
+      <w:proofErr w:type="spellStart"/>
+      <w:r>
+        <w:rPr>
+          <w:sz w:val="24"/>
+          <w:szCs w:val="24"/>
+        </w:rPr>
+        <w:t>za</w:t>
+      </w:r>
+      <w:proofErr w:type="spellEnd"/>
+      <w:r>
+        <w:rPr>
+          <w:sz w:val="24"/>
+          <w:szCs w:val="24"/>
+        </w:rPr>
+        <w:t xml:space="preserve"> </w:t>
+      </w:r>
+      <w:proofErr w:type="spellStart"/>
+      <w:r>
+        <w:rPr>
+          <w:sz w:val="24"/>
+          <w:szCs w:val="24"/>
+        </w:rPr>
+        <w:t>lekove</w:t>
+      </w:r>
+      <w:proofErr w:type="spellEnd"/>
+      <w:r>
+        <w:rPr>
+          <w:sz w:val="24"/>
+          <w:szCs w:val="24"/>
+        </w:rPr>
+        <w:t xml:space="preserve"> </w:t>
+      </w:r>
+      <w:proofErr w:type="spellStart"/>
+      <w:r>
+        <w:rPr>
+          <w:sz w:val="24"/>
+          <w:szCs w:val="24"/>
+        </w:rPr>
+        <w:t>koji</w:t>
+      </w:r>
+      <w:proofErr w:type="spellEnd"/>
+      <w:r>
+        <w:rPr>
+          <w:sz w:val="24"/>
+          <w:szCs w:val="24"/>
+        </w:rPr>
+        <w:t xml:space="preserve"> </w:t>
+      </w:r>
+      <w:proofErr w:type="spellStart"/>
+      <w:r>
+        <w:rPr>
+          <w:sz w:val="24"/>
+          <w:szCs w:val="24"/>
+        </w:rPr>
+        <w:t>su</w:t>
+      </w:r>
+      <w:proofErr w:type="spellEnd"/>
+      <w:r>
+        <w:rPr>
+          <w:sz w:val="24"/>
+          <w:szCs w:val="24"/>
+        </w:rPr>
+        <w:t xml:space="preserve"> </w:t>
+      </w:r>
+      <w:proofErr w:type="spellStart"/>
+      <w:r>
+        <w:rPr>
+          <w:sz w:val="24"/>
+          <w:szCs w:val="24"/>
+        </w:rPr>
+        <w:t>neophodni</w:t>
+      </w:r>
+      <w:proofErr w:type="spellEnd"/>
+      <w:r>
+        <w:rPr>
+          <w:sz w:val="24"/>
+          <w:szCs w:val="24"/>
+        </w:rPr>
+        <w:t xml:space="preserve"> </w:t>
+      </w:r>
+      <w:proofErr w:type="spellStart"/>
+      <w:r>
+        <w:rPr>
+          <w:sz w:val="24"/>
+          <w:szCs w:val="24"/>
+        </w:rPr>
+        <w:t>apoteci</w:t>
+      </w:r>
+      <w:proofErr w:type="spellEnd"/>
+      <w:r>
+        <w:rPr>
+          <w:sz w:val="24"/>
+          <w:szCs w:val="24"/>
+        </w:rPr>
+        <w:t xml:space="preserve"> u </w:t>
+      </w:r>
+      <w:proofErr w:type="spellStart"/>
+      <w:r>
+        <w:rPr>
+          <w:sz w:val="24"/>
+          <w:szCs w:val="24"/>
+        </w:rPr>
+        <w:t>kojoj</w:t>
+      </w:r>
+      <w:proofErr w:type="spellEnd"/>
+      <w:r>
+        <w:rPr>
+          <w:sz w:val="24"/>
+          <w:szCs w:val="24"/>
+        </w:rPr>
+        <w:t xml:space="preserve"> je </w:t>
+      </w:r>
+      <w:proofErr w:type="spellStart"/>
+      <w:r>
+        <w:rPr>
+          <w:sz w:val="24"/>
+          <w:szCs w:val="24"/>
+        </w:rPr>
+        <w:t>zaposlen</w:t>
+      </w:r>
+      <w:proofErr w:type="spellEnd"/>
+      <w:r>
+        <w:rPr>
+          <w:sz w:val="24"/>
+          <w:szCs w:val="24"/>
+        </w:rPr>
+        <w:t>.</w:t>
+      </w:r>
+      <w:proofErr w:type="gramEnd"/>
+      <w:r>
+        <w:rPr>
+          <w:sz w:val="24"/>
+          <w:szCs w:val="24"/>
+        </w:rPr>
+        <w:t xml:space="preserve"> </w:t>
+      </w:r>
+      <w:proofErr w:type="spellStart"/>
+      <w:r>
+        <w:rPr>
+          <w:sz w:val="24"/>
+          <w:szCs w:val="24"/>
+        </w:rPr>
+        <w:t>Ponudu</w:t>
+      </w:r>
+      <w:proofErr w:type="spellEnd"/>
+      <w:r>
+        <w:rPr>
+          <w:sz w:val="24"/>
+          <w:szCs w:val="24"/>
+        </w:rPr>
+        <w:t xml:space="preserve"> </w:t>
+      </w:r>
+      <w:proofErr w:type="spellStart"/>
+      <w:r>
+        <w:rPr>
+          <w:sz w:val="24"/>
+          <w:szCs w:val="24"/>
+        </w:rPr>
+        <w:t>kreira</w:t>
+      </w:r>
+      <w:proofErr w:type="spellEnd"/>
+      <w:r>
+        <w:rPr>
+          <w:sz w:val="24"/>
+          <w:szCs w:val="24"/>
+        </w:rPr>
+        <w:t xml:space="preserve"> </w:t>
+      </w:r>
+      <w:proofErr w:type="spellStart"/>
+      <w:proofErr w:type="gramStart"/>
+      <w:r>
+        <w:rPr>
+          <w:sz w:val="24"/>
+          <w:szCs w:val="24"/>
+        </w:rPr>
+        <w:t>na</w:t>
+      </w:r>
+      <w:proofErr w:type="spellEnd"/>
+      <w:proofErr w:type="gramEnd"/>
+      <w:r>
+        <w:rPr>
+          <w:sz w:val="24"/>
+          <w:szCs w:val="24"/>
+        </w:rPr>
+        <w:t xml:space="preserve"> </w:t>
+      </w:r>
+      <w:proofErr w:type="spellStart"/>
+      <w:r>
+        <w:rPr>
+          <w:sz w:val="24"/>
+          <w:szCs w:val="24"/>
+        </w:rPr>
+        <w:t>nacin</w:t>
+      </w:r>
+      <w:proofErr w:type="spellEnd"/>
+      <w:r>
+        <w:rPr>
+          <w:sz w:val="24"/>
+          <w:szCs w:val="24"/>
+        </w:rPr>
+        <w:t xml:space="preserve"> da </w:t>
+      </w:r>
+      <w:proofErr w:type="spellStart"/>
+      <w:r>
+        <w:rPr>
+          <w:sz w:val="24"/>
+          <w:szCs w:val="24"/>
+        </w:rPr>
+        <w:t>odabere</w:t>
+      </w:r>
+      <w:proofErr w:type="spellEnd"/>
+      <w:r>
+        <w:rPr>
+          <w:sz w:val="24"/>
+          <w:szCs w:val="24"/>
+        </w:rPr>
+        <w:t xml:space="preserve"> </w:t>
+      </w:r>
+      <w:proofErr w:type="spellStart"/>
+      <w:r>
+        <w:rPr>
+          <w:sz w:val="24"/>
+          <w:szCs w:val="24"/>
+        </w:rPr>
+        <w:t>listu</w:t>
+      </w:r>
+      <w:proofErr w:type="spellEnd"/>
+      <w:r>
+        <w:rPr>
+          <w:sz w:val="24"/>
+          <w:szCs w:val="24"/>
+        </w:rPr>
+        <w:t xml:space="preserve"> </w:t>
+      </w:r>
+      <w:proofErr w:type="spellStart"/>
+      <w:r>
+        <w:rPr>
+          <w:sz w:val="24"/>
+          <w:szCs w:val="24"/>
+        </w:rPr>
+        <w:t>svih</w:t>
+      </w:r>
+      <w:proofErr w:type="spellEnd"/>
+      <w:r>
+        <w:rPr>
+          <w:sz w:val="24"/>
+          <w:szCs w:val="24"/>
+        </w:rPr>
+        <w:t xml:space="preserve"> </w:t>
+      </w:r>
+      <w:proofErr w:type="spellStart"/>
+      <w:r>
+        <w:rPr>
+          <w:sz w:val="24"/>
+          <w:szCs w:val="24"/>
+        </w:rPr>
+        <w:t>lekova</w:t>
+      </w:r>
+      <w:proofErr w:type="spellEnd"/>
+      <w:r>
+        <w:rPr>
+          <w:sz w:val="24"/>
+          <w:szCs w:val="24"/>
+        </w:rPr>
+        <w:t xml:space="preserve"> </w:t>
+      </w:r>
+      <w:proofErr w:type="spellStart"/>
+      <w:r>
+        <w:rPr>
+          <w:sz w:val="24"/>
+          <w:szCs w:val="24"/>
+        </w:rPr>
+        <w:t>koje</w:t>
+      </w:r>
+      <w:proofErr w:type="spellEnd"/>
+      <w:r>
+        <w:rPr>
+          <w:sz w:val="24"/>
+          <w:szCs w:val="24"/>
+        </w:rPr>
+        <w:t xml:space="preserve"> </w:t>
+      </w:r>
+      <w:proofErr w:type="spellStart"/>
+      <w:r>
+        <w:rPr>
+          <w:sz w:val="24"/>
+          <w:szCs w:val="24"/>
+        </w:rPr>
+        <w:t>zeli</w:t>
+      </w:r>
+      <w:proofErr w:type="spellEnd"/>
+      <w:r>
+        <w:rPr>
+          <w:sz w:val="24"/>
+          <w:szCs w:val="24"/>
+        </w:rPr>
+        <w:t xml:space="preserve"> I </w:t>
+      </w:r>
+      <w:proofErr w:type="spellStart"/>
+      <w:r>
+        <w:rPr>
+          <w:sz w:val="24"/>
+          <w:szCs w:val="24"/>
+        </w:rPr>
+        <w:t>kolicinu</w:t>
+      </w:r>
+      <w:proofErr w:type="spellEnd"/>
+      <w:r>
+        <w:rPr>
+          <w:sz w:val="24"/>
+          <w:szCs w:val="24"/>
+        </w:rPr>
+        <w:t xml:space="preserve"> </w:t>
+      </w:r>
+      <w:proofErr w:type="spellStart"/>
+      <w:r>
+        <w:rPr>
+          <w:sz w:val="24"/>
+          <w:szCs w:val="24"/>
+        </w:rPr>
+        <w:t>svakog</w:t>
+      </w:r>
+      <w:proofErr w:type="spellEnd"/>
+      <w:r>
+        <w:rPr>
+          <w:sz w:val="24"/>
+          <w:szCs w:val="24"/>
+        </w:rPr>
+        <w:t xml:space="preserve"> </w:t>
+      </w:r>
+      <w:proofErr w:type="spellStart"/>
+      <w:r>
+        <w:rPr>
+          <w:sz w:val="24"/>
+          <w:szCs w:val="24"/>
+        </w:rPr>
+        <w:t>od</w:t>
+      </w:r>
+      <w:proofErr w:type="spellEnd"/>
+      <w:r>
+        <w:rPr>
+          <w:sz w:val="24"/>
+          <w:szCs w:val="24"/>
+        </w:rPr>
+        <w:t xml:space="preserve"> </w:t>
+      </w:r>
+      <w:proofErr w:type="spellStart"/>
+      <w:r>
+        <w:rPr>
+          <w:sz w:val="24"/>
+          <w:szCs w:val="24"/>
+        </w:rPr>
+        <w:t>lekova</w:t>
+      </w:r>
+      <w:proofErr w:type="spellEnd"/>
+      <w:r>
+        <w:rPr>
+          <w:sz w:val="24"/>
+          <w:szCs w:val="24"/>
+        </w:rPr>
+        <w:t xml:space="preserve">. </w:t>
+      </w:r>
+      <w:proofErr w:type="spellStart"/>
+      <w:proofErr w:type="gramStart"/>
+      <w:r>
+        <w:rPr>
+          <w:sz w:val="24"/>
+          <w:szCs w:val="24"/>
+        </w:rPr>
+        <w:t>Nakon</w:t>
+      </w:r>
+      <w:proofErr w:type="spellEnd"/>
+      <w:r>
+        <w:rPr>
+          <w:sz w:val="24"/>
+          <w:szCs w:val="24"/>
+        </w:rPr>
+        <w:t xml:space="preserve"> </w:t>
+      </w:r>
+      <w:proofErr w:type="spellStart"/>
+      <w:r>
+        <w:rPr>
+          <w:sz w:val="24"/>
+          <w:szCs w:val="24"/>
+        </w:rPr>
+        <w:t>sto</w:t>
+      </w:r>
+      <w:proofErr w:type="spellEnd"/>
+      <w:r>
+        <w:rPr>
+          <w:sz w:val="24"/>
+          <w:szCs w:val="24"/>
+        </w:rPr>
+        <w:t xml:space="preserve"> </w:t>
+      </w:r>
+      <w:proofErr w:type="spellStart"/>
+      <w:r>
+        <w:rPr>
+          <w:sz w:val="24"/>
+          <w:szCs w:val="24"/>
+        </w:rPr>
+        <w:t>kreira</w:t>
+      </w:r>
+      <w:proofErr w:type="spellEnd"/>
+      <w:r>
+        <w:rPr>
+          <w:sz w:val="24"/>
+          <w:szCs w:val="24"/>
+        </w:rPr>
+        <w:t xml:space="preserve"> </w:t>
+      </w:r>
+      <w:proofErr w:type="spellStart"/>
+      <w:r>
+        <w:rPr>
+          <w:sz w:val="24"/>
+          <w:szCs w:val="24"/>
+        </w:rPr>
+        <w:t>narudzbinu</w:t>
+      </w:r>
+      <w:proofErr w:type="spellEnd"/>
+      <w:r>
+        <w:rPr>
+          <w:sz w:val="24"/>
+          <w:szCs w:val="24"/>
+        </w:rPr>
+        <w:t xml:space="preserve">, </w:t>
+      </w:r>
+      <w:proofErr w:type="spellStart"/>
+      <w:r>
+        <w:rPr>
+          <w:sz w:val="24"/>
+          <w:szCs w:val="24"/>
+        </w:rPr>
+        <w:t>dobavljaci</w:t>
+      </w:r>
+      <w:proofErr w:type="spellEnd"/>
+      <w:r>
+        <w:rPr>
+          <w:sz w:val="24"/>
+          <w:szCs w:val="24"/>
+        </w:rPr>
+        <w:t xml:space="preserve"> </w:t>
+      </w:r>
+      <w:proofErr w:type="spellStart"/>
+      <w:r>
+        <w:rPr>
+          <w:sz w:val="24"/>
+          <w:szCs w:val="24"/>
+        </w:rPr>
+        <w:t>salju</w:t>
+      </w:r>
+      <w:proofErr w:type="spellEnd"/>
+      <w:r>
+        <w:rPr>
+          <w:sz w:val="24"/>
+          <w:szCs w:val="24"/>
+        </w:rPr>
+        <w:t xml:space="preserve"> </w:t>
+      </w:r>
+      <w:proofErr w:type="spellStart"/>
+      <w:r>
+        <w:rPr>
+          <w:sz w:val="24"/>
+          <w:szCs w:val="24"/>
+        </w:rPr>
+        <w:t>ponude</w:t>
+      </w:r>
+      <w:proofErr w:type="spellEnd"/>
+      <w:r>
+        <w:rPr>
+          <w:sz w:val="24"/>
+          <w:szCs w:val="24"/>
+        </w:rPr>
+        <w:t>.</w:t>
+      </w:r>
+      <w:proofErr w:type="gramEnd"/>
+      <w:r>
+        <w:rPr>
+          <w:sz w:val="24"/>
+          <w:szCs w:val="24"/>
+        </w:rPr>
+        <w:t xml:space="preserve"> Administrator </w:t>
+      </w:r>
+      <w:proofErr w:type="spellStart"/>
+      <w:r>
+        <w:rPr>
+          <w:sz w:val="24"/>
+          <w:szCs w:val="24"/>
+        </w:rPr>
         <w:t>ima</w:t>
       </w:r>
       <w:proofErr w:type="spellEnd"/>
@@ -6651,167 +7104,393 @@
           <w:sz w:val="24"/>
           <w:szCs w:val="24"/>
         </w:rPr>
-        <w:t>mogucnost</w:t>
-      </w:r>
-      <w:proofErr w:type="spellEnd"/>
-      <w:r>
-        <w:rPr>
-          <w:sz w:val="24"/>
-          <w:szCs w:val="24"/>
-        </w:rPr>
-        <w:t xml:space="preserve"> </w:t>
-      </w:r>
-      <w:r>
-        <w:rPr>
-          <w:sz w:val="24"/>
-          <w:szCs w:val="24"/>
-        </w:rPr>
-        <w:t xml:space="preserve">da </w:t>
-      </w:r>
-      <w:proofErr w:type="spellStart"/>
-      <w:r>
-        <w:rPr>
-          <w:sz w:val="24"/>
-          <w:szCs w:val="24"/>
-        </w:rPr>
-        <w:t>dodaje</w:t>
-      </w:r>
-      <w:proofErr w:type="spellEnd"/>
-      <w:r>
-        <w:rPr>
-          <w:sz w:val="24"/>
-          <w:szCs w:val="24"/>
-        </w:rPr>
-        <w:t xml:space="preserve"> </w:t>
-      </w:r>
-      <w:proofErr w:type="spellStart"/>
-      <w:r>
-        <w:rPr>
-          <w:sz w:val="24"/>
-          <w:szCs w:val="24"/>
-        </w:rPr>
-        <w:t>nove</w:t>
-      </w:r>
-      <w:proofErr w:type="spellEnd"/>
-      <w:r>
-        <w:rPr>
-          <w:sz w:val="24"/>
-          <w:szCs w:val="24"/>
-        </w:rPr>
-        <w:t xml:space="preserve"> </w:t>
-      </w:r>
-      <w:proofErr w:type="spellStart"/>
-      <w:r>
-        <w:rPr>
-          <w:sz w:val="24"/>
-          <w:szCs w:val="24"/>
-        </w:rPr>
-        <w:t>lekove</w:t>
-      </w:r>
-      <w:proofErr w:type="spellEnd"/>
-      <w:r>
-        <w:rPr>
-          <w:sz w:val="24"/>
-          <w:szCs w:val="24"/>
-        </w:rPr>
-        <w:t xml:space="preserve"> u </w:t>
-      </w:r>
-      <w:proofErr w:type="spellStart"/>
-      <w:r>
-        <w:rPr>
-          <w:sz w:val="24"/>
-          <w:szCs w:val="24"/>
-        </w:rPr>
-        <w:t>apoteku</w:t>
-      </w:r>
-      <w:proofErr w:type="spellEnd"/>
-      <w:r>
-        <w:rPr>
-          <w:sz w:val="24"/>
-          <w:szCs w:val="24"/>
-        </w:rPr>
-        <w:t xml:space="preserve"> </w:t>
-      </w:r>
-      <w:proofErr w:type="spellStart"/>
-      <w:r>
-        <w:rPr>
-          <w:sz w:val="24"/>
-          <w:szCs w:val="24"/>
-        </w:rPr>
-        <w:t>kao</w:t>
-      </w:r>
-      <w:proofErr w:type="spellEnd"/>
-      <w:r>
-        <w:rPr>
-          <w:sz w:val="24"/>
-          <w:szCs w:val="24"/>
-        </w:rPr>
-        <w:t xml:space="preserve"> I to da </w:t>
-      </w:r>
-      <w:proofErr w:type="spellStart"/>
-      <w:r>
-        <w:rPr>
-          <w:sz w:val="24"/>
-          <w:szCs w:val="24"/>
-        </w:rPr>
-        <w:t>brise</w:t>
-      </w:r>
-      <w:proofErr w:type="spellEnd"/>
-      <w:r>
-        <w:rPr>
-          <w:sz w:val="24"/>
-          <w:szCs w:val="24"/>
-        </w:rPr>
-        <w:t xml:space="preserve"> </w:t>
-      </w:r>
-      <w:proofErr w:type="spellStart"/>
-      <w:r>
-        <w:rPr>
-          <w:sz w:val="24"/>
-          <w:szCs w:val="24"/>
-        </w:rPr>
-        <w:t>vec</w:t>
-      </w:r>
-      <w:proofErr w:type="spellEnd"/>
-      <w:r>
-        <w:rPr>
-          <w:sz w:val="24"/>
-          <w:szCs w:val="24"/>
-        </w:rPr>
-        <w:t xml:space="preserve"> </w:t>
-      </w:r>
-      <w:proofErr w:type="spellStart"/>
-      <w:r>
-        <w:rPr>
-          <w:sz w:val="24"/>
-          <w:szCs w:val="24"/>
-        </w:rPr>
-        <w:t>postojece</w:t>
-      </w:r>
-      <w:proofErr w:type="spellEnd"/>
-      <w:r>
-        <w:rPr>
-          <w:sz w:val="24"/>
-          <w:szCs w:val="24"/>
-        </w:rPr>
-        <w:t>.</w:t>
-      </w:r>
+        <w:t>pristup</w:t>
+      </w:r>
+      <w:proofErr w:type="spellEnd"/>
+      <w:r>
+        <w:rPr>
+          <w:sz w:val="24"/>
+          <w:szCs w:val="24"/>
+        </w:rPr>
+        <w:t xml:space="preserve"> </w:t>
+      </w:r>
+      <w:proofErr w:type="spellStart"/>
+      <w:r>
+        <w:rPr>
+          <w:sz w:val="24"/>
+          <w:szCs w:val="24"/>
+        </w:rPr>
+        <w:t>svim</w:t>
+      </w:r>
+      <w:proofErr w:type="spellEnd"/>
+      <w:r>
+        <w:rPr>
+          <w:sz w:val="24"/>
+          <w:szCs w:val="24"/>
+        </w:rPr>
+        <w:t xml:space="preserve"> </w:t>
+      </w:r>
+      <w:proofErr w:type="spellStart"/>
+      <w:r>
+        <w:rPr>
+          <w:sz w:val="24"/>
+          <w:szCs w:val="24"/>
+        </w:rPr>
+        <w:t>pristiglim</w:t>
+      </w:r>
+      <w:proofErr w:type="spellEnd"/>
+      <w:r>
+        <w:rPr>
+          <w:sz w:val="24"/>
+          <w:szCs w:val="24"/>
+        </w:rPr>
+        <w:t xml:space="preserve"> </w:t>
+      </w:r>
+      <w:proofErr w:type="spellStart"/>
+      <w:r>
+        <w:rPr>
+          <w:sz w:val="24"/>
+          <w:szCs w:val="24"/>
+        </w:rPr>
+        <w:t>ponudama</w:t>
+      </w:r>
+      <w:proofErr w:type="spellEnd"/>
+      <w:r>
+        <w:rPr>
+          <w:sz w:val="24"/>
+          <w:szCs w:val="24"/>
+        </w:rPr>
+        <w:t xml:space="preserve"> </w:t>
+      </w:r>
+      <w:proofErr w:type="spellStart"/>
+      <w:r>
+        <w:rPr>
+          <w:sz w:val="24"/>
+          <w:szCs w:val="24"/>
+        </w:rPr>
+        <w:t>za</w:t>
+      </w:r>
+      <w:proofErr w:type="spellEnd"/>
+      <w:r>
+        <w:rPr>
+          <w:sz w:val="24"/>
+          <w:szCs w:val="24"/>
+        </w:rPr>
+        <w:t xml:space="preserve"> </w:t>
+      </w:r>
+      <w:proofErr w:type="spellStart"/>
+      <w:r>
+        <w:rPr>
+          <w:sz w:val="24"/>
+          <w:szCs w:val="24"/>
+        </w:rPr>
+        <w:t>sve</w:t>
+      </w:r>
+      <w:proofErr w:type="spellEnd"/>
+      <w:r>
+        <w:rPr>
+          <w:sz w:val="24"/>
+          <w:szCs w:val="24"/>
+        </w:rPr>
+        <w:t xml:space="preserve"> </w:t>
+      </w:r>
+      <w:proofErr w:type="spellStart"/>
+      <w:r>
+        <w:rPr>
+          <w:sz w:val="24"/>
+          <w:szCs w:val="24"/>
+        </w:rPr>
+        <w:t>narudzbine</w:t>
+      </w:r>
+      <w:proofErr w:type="spellEnd"/>
+      <w:r>
+        <w:rPr>
+          <w:sz w:val="24"/>
+          <w:szCs w:val="24"/>
+        </w:rPr>
+        <w:t xml:space="preserve"> </w:t>
+      </w:r>
+      <w:proofErr w:type="spellStart"/>
+      <w:r>
+        <w:rPr>
+          <w:sz w:val="24"/>
+          <w:szCs w:val="24"/>
+        </w:rPr>
+        <w:t>koje</w:t>
+      </w:r>
+      <w:proofErr w:type="spellEnd"/>
+      <w:r>
+        <w:rPr>
+          <w:sz w:val="24"/>
+          <w:szCs w:val="24"/>
+        </w:rPr>
+        <w:t xml:space="preserve"> je </w:t>
+      </w:r>
+      <w:proofErr w:type="spellStart"/>
+      <w:r>
+        <w:rPr>
+          <w:sz w:val="24"/>
+          <w:szCs w:val="24"/>
+        </w:rPr>
+        <w:t>kreirao</w:t>
+      </w:r>
+      <w:proofErr w:type="spellEnd"/>
+      <w:r>
+        <w:rPr>
+          <w:sz w:val="24"/>
+          <w:szCs w:val="24"/>
+        </w:rPr>
+        <w:t xml:space="preserve"> I </w:t>
+      </w:r>
+      <w:proofErr w:type="spellStart"/>
+      <w:r>
+        <w:rPr>
+          <w:sz w:val="24"/>
+          <w:szCs w:val="24"/>
+        </w:rPr>
+        <w:t>moze</w:t>
+      </w:r>
+      <w:proofErr w:type="spellEnd"/>
+      <w:r>
+        <w:rPr>
+          <w:sz w:val="24"/>
+          <w:szCs w:val="24"/>
+        </w:rPr>
+        <w:t xml:space="preserve"> da </w:t>
+      </w:r>
+      <w:proofErr w:type="spellStart"/>
+      <w:r>
+        <w:rPr>
+          <w:sz w:val="24"/>
+          <w:szCs w:val="24"/>
+        </w:rPr>
+        <w:t>prihvati</w:t>
+      </w:r>
+      <w:proofErr w:type="spellEnd"/>
+      <w:r>
+        <w:rPr>
+          <w:sz w:val="24"/>
+          <w:szCs w:val="24"/>
+        </w:rPr>
+        <w:t xml:space="preserve"> </w:t>
+      </w:r>
+      <w:proofErr w:type="spellStart"/>
+      <w:r>
+        <w:rPr>
+          <w:sz w:val="24"/>
+          <w:szCs w:val="24"/>
+        </w:rPr>
+        <w:t>neku</w:t>
+      </w:r>
+      <w:proofErr w:type="spellEnd"/>
+      <w:r>
+        <w:rPr>
+          <w:sz w:val="24"/>
+          <w:szCs w:val="24"/>
+        </w:rPr>
+        <w:t xml:space="preserve"> </w:t>
+      </w:r>
+      <w:proofErr w:type="spellStart"/>
+      <w:proofErr w:type="gramStart"/>
+      <w:r>
+        <w:rPr>
+          <w:sz w:val="24"/>
+          <w:szCs w:val="24"/>
+        </w:rPr>
+        <w:t>od</w:t>
+      </w:r>
+      <w:proofErr w:type="spellEnd"/>
       <w:proofErr w:type="gramEnd"/>
-    </w:p>
-    <w:p>
-      <w:pPr>
-        <w:rPr>
-          <w:sz w:val="24"/>
-          <w:szCs w:val="24"/>
-        </w:rPr>
-      </w:pPr>
-      <w:proofErr w:type="spellStart"/>
-      <w:r>
-        <w:rPr>
-          <w:sz w:val="24"/>
-          <w:szCs w:val="24"/>
-        </w:rPr>
-        <w:t>Uslov</w:t>
+      <w:r>
+        <w:rPr>
+          <w:sz w:val="24"/>
+          <w:szCs w:val="24"/>
+        </w:rPr>
+        <w:t xml:space="preserve"> </w:t>
+      </w:r>
+      <w:proofErr w:type="spellStart"/>
+      <w:r>
+        <w:rPr>
+          <w:sz w:val="24"/>
+          <w:szCs w:val="24"/>
+        </w:rPr>
+        <w:t>njih</w:t>
+      </w:r>
+      <w:proofErr w:type="spellEnd"/>
+      <w:r>
+        <w:rPr>
+          <w:sz w:val="24"/>
+          <w:szCs w:val="24"/>
+        </w:rPr>
+        <w:t xml:space="preserve">. </w:t>
+      </w:r>
+      <w:proofErr w:type="spellStart"/>
+      <w:r>
+        <w:rPr>
+          <w:sz w:val="24"/>
+          <w:szCs w:val="24"/>
+        </w:rPr>
+        <w:t>Kada</w:t>
+      </w:r>
+      <w:proofErr w:type="spellEnd"/>
+      <w:r>
+        <w:rPr>
+          <w:sz w:val="24"/>
+          <w:szCs w:val="24"/>
+        </w:rPr>
+        <w:t xml:space="preserve"> </w:t>
+      </w:r>
+      <w:proofErr w:type="spellStart"/>
+      <w:r>
+        <w:rPr>
+          <w:sz w:val="24"/>
+          <w:szCs w:val="24"/>
+        </w:rPr>
+        <w:t>odabere</w:t>
+      </w:r>
+      <w:proofErr w:type="spellEnd"/>
+      <w:r>
+        <w:rPr>
+          <w:sz w:val="24"/>
+          <w:szCs w:val="24"/>
+        </w:rPr>
+        <w:t xml:space="preserve"> </w:t>
+      </w:r>
+      <w:proofErr w:type="spellStart"/>
+      <w:r>
+        <w:rPr>
+          <w:sz w:val="24"/>
+          <w:szCs w:val="24"/>
+        </w:rPr>
+        <w:t>konkretnu</w:t>
+      </w:r>
+      <w:proofErr w:type="spellEnd"/>
+      <w:r>
+        <w:rPr>
+          <w:sz w:val="24"/>
+          <w:szCs w:val="24"/>
+        </w:rPr>
+        <w:t xml:space="preserve"> </w:t>
+      </w:r>
+      <w:proofErr w:type="spellStart"/>
+      <w:r>
+        <w:rPr>
+          <w:sz w:val="24"/>
+          <w:szCs w:val="24"/>
+        </w:rPr>
+        <w:t>ponudu</w:t>
+      </w:r>
+      <w:proofErr w:type="spellEnd"/>
+      <w:r>
+        <w:rPr>
+          <w:sz w:val="24"/>
+          <w:szCs w:val="24"/>
+        </w:rPr>
+        <w:t xml:space="preserve">, </w:t>
+      </w:r>
+      <w:proofErr w:type="spellStart"/>
+      <w:r>
+        <w:rPr>
+          <w:sz w:val="24"/>
+          <w:szCs w:val="24"/>
+        </w:rPr>
+        <w:t>ona</w:t>
+      </w:r>
+      <w:proofErr w:type="spellEnd"/>
+      <w:r>
+        <w:rPr>
+          <w:sz w:val="24"/>
+          <w:szCs w:val="24"/>
+        </w:rPr>
+        <w:t xml:space="preserve"> </w:t>
+      </w:r>
+      <w:proofErr w:type="spellStart"/>
+      <w:r>
+        <w:rPr>
+          <w:sz w:val="24"/>
+          <w:szCs w:val="24"/>
+        </w:rPr>
+        <w:t>postaje</w:t>
+      </w:r>
+      <w:proofErr w:type="spellEnd"/>
+      <w:r>
+        <w:rPr>
+          <w:sz w:val="24"/>
+          <w:szCs w:val="24"/>
+        </w:rPr>
+        <w:t xml:space="preserve"> </w:t>
+      </w:r>
+      <w:proofErr w:type="spellStart"/>
+      <w:r>
+        <w:rPr>
+          <w:sz w:val="24"/>
+          <w:szCs w:val="24"/>
+        </w:rPr>
+        <w:t>potvrdjena</w:t>
+      </w:r>
+      <w:proofErr w:type="spellEnd"/>
+      <w:r>
+        <w:rPr>
+          <w:sz w:val="24"/>
+          <w:szCs w:val="24"/>
+        </w:rPr>
+        <w:t xml:space="preserve">, a </w:t>
+      </w:r>
+      <w:proofErr w:type="spellStart"/>
+      <w:r>
+        <w:rPr>
+          <w:sz w:val="24"/>
+          <w:szCs w:val="24"/>
+        </w:rPr>
+        <w:t>sve</w:t>
+      </w:r>
+      <w:proofErr w:type="spellEnd"/>
+      <w:r>
+        <w:rPr>
+          <w:sz w:val="24"/>
+          <w:szCs w:val="24"/>
+        </w:rPr>
+        <w:t xml:space="preserve"> </w:t>
+      </w:r>
+      <w:proofErr w:type="spellStart"/>
+      <w:r>
+        <w:rPr>
+          <w:sz w:val="24"/>
+          <w:szCs w:val="24"/>
+        </w:rPr>
+        <w:t>ostale</w:t>
+      </w:r>
+      <w:proofErr w:type="spellEnd"/>
+      <w:r>
+        <w:rPr>
+          <w:sz w:val="24"/>
+          <w:szCs w:val="24"/>
+        </w:rPr>
+        <w:t xml:space="preserve"> </w:t>
+      </w:r>
+      <w:proofErr w:type="spellStart"/>
+      <w:r>
+        <w:rPr>
+          <w:sz w:val="24"/>
+          <w:szCs w:val="24"/>
+        </w:rPr>
+        <w:t>pristigle</w:t>
+      </w:r>
+      <w:proofErr w:type="spellEnd"/>
+      <w:r>
+        <w:rPr>
+          <w:sz w:val="24"/>
+          <w:szCs w:val="24"/>
+        </w:rPr>
+        <w:t xml:space="preserve"> </w:t>
+      </w:r>
+      <w:proofErr w:type="spellStart"/>
+      <w:r>
+        <w:rPr>
+          <w:sz w:val="24"/>
+          <w:szCs w:val="24"/>
+        </w:rPr>
+        <w:t>ponude</w:t>
       </w:r>
       <w:proofErr w:type="spellEnd"/>
       <w:r>
@@ -6843,87 +7522,23 @@
           <w:sz w:val="24"/>
           <w:szCs w:val="24"/>
         </w:rPr>
-        <w:t>takvu</w:t>
-      </w:r>
-      <w:proofErr w:type="spellEnd"/>
-      <w:r>
-        <w:rPr>
-          <w:sz w:val="24"/>
-          <w:szCs w:val="24"/>
-        </w:rPr>
-        <w:t xml:space="preserve"> </w:t>
-      </w:r>
-      <w:proofErr w:type="spellStart"/>
-      <w:r>
-        <w:rPr>
-          <w:sz w:val="24"/>
-          <w:szCs w:val="24"/>
-        </w:rPr>
-        <w:t>akciju</w:t>
-      </w:r>
-      <w:proofErr w:type="spellEnd"/>
-      <w:r>
-        <w:rPr>
-          <w:sz w:val="24"/>
-          <w:szCs w:val="24"/>
-        </w:rPr>
-        <w:t xml:space="preserve"> je da </w:t>
-      </w:r>
-      <w:proofErr w:type="spellStart"/>
-      <w:r>
-        <w:rPr>
-          <w:sz w:val="24"/>
-          <w:szCs w:val="24"/>
-        </w:rPr>
-        <w:t>lek</w:t>
-      </w:r>
-      <w:proofErr w:type="spellEnd"/>
-      <w:r>
-        <w:rPr>
-          <w:sz w:val="24"/>
-          <w:szCs w:val="24"/>
-        </w:rPr>
-        <w:t xml:space="preserve"> </w:t>
-      </w:r>
-      <w:proofErr w:type="spellStart"/>
-      <w:r>
-        <w:rPr>
-          <w:sz w:val="24"/>
-          <w:szCs w:val="24"/>
-        </w:rPr>
-        <w:t>prethodno</w:t>
-      </w:r>
-      <w:proofErr w:type="spellEnd"/>
-      <w:r>
-        <w:rPr>
-          <w:sz w:val="24"/>
-          <w:szCs w:val="24"/>
-        </w:rPr>
-        <w:t xml:space="preserve"> </w:t>
-      </w:r>
-      <w:proofErr w:type="spellStart"/>
-      <w:r>
-        <w:rPr>
-          <w:sz w:val="24"/>
-          <w:szCs w:val="24"/>
-        </w:rPr>
-        <w:t>nije</w:t>
-      </w:r>
-      <w:proofErr w:type="spellEnd"/>
-      <w:r>
-        <w:rPr>
-          <w:sz w:val="24"/>
-          <w:szCs w:val="24"/>
-        </w:rPr>
-        <w:t xml:space="preserve"> </w:t>
-      </w:r>
-      <w:proofErr w:type="spellStart"/>
-      <w:r>
-        <w:rPr>
-          <w:sz w:val="24"/>
-          <w:szCs w:val="24"/>
-        </w:rPr>
-        <w:t>rezervisan</w:t>
+        <w:t>istu</w:t>
+      </w:r>
+      <w:proofErr w:type="spellEnd"/>
+      <w:r>
+        <w:rPr>
+          <w:sz w:val="24"/>
+          <w:szCs w:val="24"/>
+        </w:rPr>
+        <w:t xml:space="preserve"> </w:t>
+      </w:r>
+      <w:proofErr w:type="spellStart"/>
+      <w:r>
+        <w:rPr>
+          <w:sz w:val="24"/>
+          <w:szCs w:val="24"/>
+        </w:rPr>
+        <w:t>narudzbinu</w:t>
       </w:r>
       <w:proofErr w:type="spellEnd"/>
       <w:r>
@@ -6940,7 +7555,7 @@
           <w:sz w:val="24"/>
           <w:szCs w:val="24"/>
         </w:rPr>
-        <w:t>od</w:t>
+        <w:t>ce</w:t>
       </w:r>
       <w:proofErr w:type="spellEnd"/>
       <w:proofErr w:type="gramEnd"/>
@@ -6957,7 +7572,23 @@
           <w:sz w:val="24"/>
           <w:szCs w:val="24"/>
         </w:rPr>
-        <w:t>strane</w:t>
+        <w:t>postati</w:t>
+      </w:r>
+      <w:proofErr w:type="spellEnd"/>
+      <w:r>
+        <w:rPr>
+          <w:sz w:val="24"/>
+          <w:szCs w:val="24"/>
+        </w:rPr>
+        <w:t xml:space="preserve"> </w:t>
+      </w:r>
+      <w:proofErr w:type="spellStart"/>
+      <w:r>
+        <w:rPr>
+          <w:sz w:val="24"/>
+          <w:szCs w:val="24"/>
+        </w:rPr>
+        <w:t>odbijene</w:t>
       </w:r>
       <w:proofErr w:type="spellEnd"/>
       <w:r>
@@ -7078,27 +7709,97 @@
     </w:p>
     <w:p>
       <w:pPr>
-        <w:ind w:firstLine="720"/>
         <w:rPr>
           <w:sz w:val="24"/>
           <w:szCs w:val="24"/>
         </w:rPr>
       </w:pPr>
-      <w:proofErr w:type="spellStart"/>
-      <w:r>
-        <w:rPr>
-          <w:sz w:val="24"/>
-          <w:szCs w:val="24"/>
-        </w:rPr>
-        <w:t>Dva</w:t>
-      </w:r>
-      <w:proofErr w:type="spellEnd"/>
-      <w:r>
-        <w:rPr>
-          <w:sz w:val="24"/>
-          <w:szCs w:val="24"/>
-        </w:rPr>
-        <w:t xml:space="preserve"> </w:t>
+      <w:r>
+        <w:rPr>
+          <w:sz w:val="24"/>
+          <w:szCs w:val="24"/>
+        </w:rPr>
+        <w:tab/>
+      </w:r>
+      <w:proofErr w:type="spellStart"/>
+      <w:r>
+        <w:rPr>
+          <w:sz w:val="24"/>
+          <w:szCs w:val="24"/>
+        </w:rPr>
+        <w:t>Konfliktna</w:t>
+      </w:r>
+      <w:proofErr w:type="spellEnd"/>
+      <w:r>
+        <w:rPr>
+          <w:sz w:val="24"/>
+          <w:szCs w:val="24"/>
+        </w:rPr>
+        <w:t xml:space="preserve"> </w:t>
+      </w:r>
+      <w:proofErr w:type="spellStart"/>
+      <w:r>
+        <w:rPr>
+          <w:sz w:val="24"/>
+          <w:szCs w:val="24"/>
+        </w:rPr>
+        <w:t>situacija</w:t>
+      </w:r>
+      <w:proofErr w:type="spellEnd"/>
+      <w:r>
+        <w:rPr>
+          <w:sz w:val="24"/>
+          <w:szCs w:val="24"/>
+        </w:rPr>
+        <w:t xml:space="preserve"> </w:t>
+      </w:r>
+      <w:proofErr w:type="spellStart"/>
+      <w:r>
+        <w:rPr>
+          <w:sz w:val="24"/>
+          <w:szCs w:val="24"/>
+        </w:rPr>
+        <w:t>koja</w:t>
+      </w:r>
+      <w:proofErr w:type="spellEnd"/>
+      <w:r>
+        <w:rPr>
+          <w:sz w:val="24"/>
+          <w:szCs w:val="24"/>
+        </w:rPr>
+        <w:t xml:space="preserve"> </w:t>
+      </w:r>
+      <w:proofErr w:type="spellStart"/>
+      <w:r>
+        <w:rPr>
+          <w:sz w:val="24"/>
+          <w:szCs w:val="24"/>
+        </w:rPr>
+        <w:t>moze</w:t>
+      </w:r>
+      <w:proofErr w:type="spellEnd"/>
+      <w:r>
+        <w:rPr>
+          <w:sz w:val="24"/>
+          <w:szCs w:val="24"/>
+        </w:rPr>
+        <w:t xml:space="preserve"> </w:t>
+      </w:r>
+      <w:proofErr w:type="spellStart"/>
+      <w:r>
+        <w:rPr>
+          <w:sz w:val="24"/>
+          <w:szCs w:val="24"/>
+        </w:rPr>
+        <w:t>nastati</w:t>
+      </w:r>
+      <w:proofErr w:type="spellEnd"/>
+      <w:r>
+        <w:rPr>
+          <w:sz w:val="24"/>
+          <w:szCs w:val="24"/>
+        </w:rPr>
+        <w:t xml:space="preserve"> je da vise </w:t>
       </w:r>
       <w:proofErr w:type="spellStart"/>
       <w:r>
@@ -7122,15 +7823,595 @@
           <w:sz w:val="24"/>
           <w:szCs w:val="24"/>
         </w:rPr>
-        <w:t>apoteke</w:t>
-      </w:r>
-      <w:proofErr w:type="spellEnd"/>
-      <w:r>
-        <w:rPr>
-          <w:sz w:val="24"/>
-          <w:szCs w:val="24"/>
-        </w:rPr>
-        <w:t xml:space="preserve"> u </w:t>
+        <w:t>istovremeno</w:t>
+      </w:r>
+      <w:proofErr w:type="spellEnd"/>
+      <w:r>
+        <w:rPr>
+          <w:sz w:val="24"/>
+          <w:szCs w:val="24"/>
+        </w:rPr>
+        <w:t xml:space="preserve"> </w:t>
+      </w:r>
+      <w:proofErr w:type="spellStart"/>
+      <w:r>
+        <w:rPr>
+          <w:sz w:val="24"/>
+          <w:szCs w:val="24"/>
+        </w:rPr>
+        <w:t>pokusa</w:t>
+      </w:r>
+      <w:proofErr w:type="spellEnd"/>
+      <w:r>
+        <w:rPr>
+          <w:sz w:val="24"/>
+          <w:szCs w:val="24"/>
+        </w:rPr>
+        <w:t xml:space="preserve"> da </w:t>
+      </w:r>
+      <w:proofErr w:type="spellStart"/>
+      <w:r>
+        <w:rPr>
+          <w:sz w:val="24"/>
+          <w:szCs w:val="24"/>
+        </w:rPr>
+        <w:t>odgovori</w:t>
+      </w:r>
+      <w:proofErr w:type="spellEnd"/>
+      <w:r>
+        <w:rPr>
+          <w:sz w:val="24"/>
+          <w:szCs w:val="24"/>
+        </w:rPr>
+        <w:t xml:space="preserve"> </w:t>
+      </w:r>
+      <w:proofErr w:type="spellStart"/>
+      <w:proofErr w:type="gramStart"/>
+      <w:r>
+        <w:rPr>
+          <w:sz w:val="24"/>
+          <w:szCs w:val="24"/>
+        </w:rPr>
+        <w:t>na</w:t>
+      </w:r>
+      <w:proofErr w:type="spellEnd"/>
+      <w:proofErr w:type="gramEnd"/>
+      <w:r>
+        <w:rPr>
+          <w:sz w:val="24"/>
+          <w:szCs w:val="24"/>
+        </w:rPr>
+        <w:t xml:space="preserve"> </w:t>
+      </w:r>
+      <w:proofErr w:type="spellStart"/>
+      <w:r>
+        <w:rPr>
+          <w:sz w:val="24"/>
+          <w:szCs w:val="24"/>
+        </w:rPr>
+        <w:t>ponude</w:t>
+      </w:r>
+      <w:proofErr w:type="spellEnd"/>
+      <w:r>
+        <w:rPr>
+          <w:sz w:val="24"/>
+          <w:szCs w:val="24"/>
+        </w:rPr>
+        <w:t xml:space="preserve"> </w:t>
+      </w:r>
+      <w:proofErr w:type="spellStart"/>
+      <w:r>
+        <w:rPr>
+          <w:sz w:val="24"/>
+          <w:szCs w:val="24"/>
+        </w:rPr>
+        <w:t>za</w:t>
+      </w:r>
+      <w:proofErr w:type="spellEnd"/>
+      <w:r>
+        <w:rPr>
+          <w:sz w:val="24"/>
+          <w:szCs w:val="24"/>
+        </w:rPr>
+        <w:t xml:space="preserve"> </w:t>
+      </w:r>
+      <w:proofErr w:type="spellStart"/>
+      <w:r>
+        <w:rPr>
+          <w:sz w:val="24"/>
+          <w:szCs w:val="24"/>
+        </w:rPr>
+        <w:t>istu</w:t>
+      </w:r>
+      <w:proofErr w:type="spellEnd"/>
+      <w:r>
+        <w:rPr>
+          <w:sz w:val="24"/>
+          <w:szCs w:val="24"/>
+        </w:rPr>
+        <w:t xml:space="preserve"> </w:t>
+      </w:r>
+      <w:proofErr w:type="spellStart"/>
+      <w:r>
+        <w:rPr>
+          <w:sz w:val="24"/>
+          <w:szCs w:val="24"/>
+        </w:rPr>
+        <w:t>narudzbinu</w:t>
+      </w:r>
+      <w:proofErr w:type="spellEnd"/>
+      <w:r>
+        <w:rPr>
+          <w:sz w:val="24"/>
+          <w:szCs w:val="24"/>
+        </w:rPr>
+        <w:t xml:space="preserve">. </w:t>
+      </w:r>
+      <w:proofErr w:type="gramStart"/>
+      <w:r>
+        <w:rPr>
+          <w:sz w:val="24"/>
+          <w:szCs w:val="24"/>
+        </w:rPr>
+        <w:t xml:space="preserve">U </w:t>
+      </w:r>
+      <w:proofErr w:type="spellStart"/>
+      <w:r>
+        <w:rPr>
+          <w:sz w:val="24"/>
+          <w:szCs w:val="24"/>
+        </w:rPr>
+        <w:t>takvoj</w:t>
+      </w:r>
+      <w:proofErr w:type="spellEnd"/>
+      <w:r>
+        <w:rPr>
+          <w:sz w:val="24"/>
+          <w:szCs w:val="24"/>
+        </w:rPr>
+        <w:t xml:space="preserve"> </w:t>
+      </w:r>
+      <w:proofErr w:type="spellStart"/>
+      <w:r>
+        <w:rPr>
+          <w:sz w:val="24"/>
+          <w:szCs w:val="24"/>
+        </w:rPr>
+        <w:t>situaciji</w:t>
+      </w:r>
+      <w:proofErr w:type="spellEnd"/>
+      <w:r>
+        <w:rPr>
+          <w:sz w:val="24"/>
+          <w:szCs w:val="24"/>
+        </w:rPr>
+        <w:t xml:space="preserve"> </w:t>
+      </w:r>
+      <w:proofErr w:type="spellStart"/>
+      <w:r>
+        <w:rPr>
+          <w:sz w:val="24"/>
+          <w:szCs w:val="24"/>
+        </w:rPr>
+        <w:t>moze</w:t>
+      </w:r>
+      <w:proofErr w:type="spellEnd"/>
+      <w:r>
+        <w:rPr>
+          <w:sz w:val="24"/>
+          <w:szCs w:val="24"/>
+        </w:rPr>
+        <w:t xml:space="preserve"> </w:t>
+      </w:r>
+      <w:proofErr w:type="spellStart"/>
+      <w:r>
+        <w:rPr>
+          <w:sz w:val="24"/>
+          <w:szCs w:val="24"/>
+        </w:rPr>
+        <w:t>nastati</w:t>
+      </w:r>
+      <w:proofErr w:type="spellEnd"/>
+      <w:r>
+        <w:rPr>
+          <w:sz w:val="24"/>
+          <w:szCs w:val="24"/>
+        </w:rPr>
+        <w:t xml:space="preserve"> </w:t>
+      </w:r>
+      <w:proofErr w:type="spellStart"/>
+      <w:r>
+        <w:rPr>
+          <w:sz w:val="24"/>
+          <w:szCs w:val="24"/>
+        </w:rPr>
+        <w:t>konfuzija</w:t>
+      </w:r>
+      <w:proofErr w:type="spellEnd"/>
+      <w:r>
+        <w:rPr>
+          <w:sz w:val="24"/>
+          <w:szCs w:val="24"/>
+        </w:rPr>
+        <w:t xml:space="preserve"> </w:t>
+      </w:r>
+      <w:proofErr w:type="spellStart"/>
+      <w:r>
+        <w:rPr>
+          <w:sz w:val="24"/>
+          <w:szCs w:val="24"/>
+        </w:rPr>
+        <w:t>oko</w:t>
+      </w:r>
+      <w:proofErr w:type="spellEnd"/>
+      <w:r>
+        <w:rPr>
+          <w:sz w:val="24"/>
+          <w:szCs w:val="24"/>
+        </w:rPr>
+        <w:t xml:space="preserve"> toga </w:t>
+      </w:r>
+      <w:proofErr w:type="spellStart"/>
+      <w:r>
+        <w:rPr>
+          <w:sz w:val="24"/>
+          <w:szCs w:val="24"/>
+        </w:rPr>
+        <w:t>koje</w:t>
+      </w:r>
+      <w:proofErr w:type="spellEnd"/>
+      <w:r>
+        <w:rPr>
+          <w:sz w:val="24"/>
+          <w:szCs w:val="24"/>
+        </w:rPr>
+        <w:t xml:space="preserve"> </w:t>
+      </w:r>
+      <w:proofErr w:type="spellStart"/>
+      <w:r>
+        <w:rPr>
+          <w:sz w:val="24"/>
+          <w:szCs w:val="24"/>
+        </w:rPr>
+        <w:t>ponude</w:t>
+      </w:r>
+      <w:proofErr w:type="spellEnd"/>
+      <w:r>
+        <w:rPr>
+          <w:sz w:val="24"/>
+          <w:szCs w:val="24"/>
+        </w:rPr>
+        <w:t xml:space="preserve"> </w:t>
+      </w:r>
+      <w:proofErr w:type="spellStart"/>
+      <w:r>
+        <w:rPr>
+          <w:sz w:val="24"/>
+          <w:szCs w:val="24"/>
+        </w:rPr>
+        <w:t>su</w:t>
+      </w:r>
+      <w:proofErr w:type="spellEnd"/>
+      <w:r>
+        <w:rPr>
+          <w:sz w:val="24"/>
+          <w:szCs w:val="24"/>
+        </w:rPr>
+        <w:t xml:space="preserve"> </w:t>
+      </w:r>
+      <w:proofErr w:type="spellStart"/>
+      <w:r>
+        <w:rPr>
+          <w:sz w:val="24"/>
+          <w:szCs w:val="24"/>
+        </w:rPr>
+        <w:t>potvrdjene</w:t>
+      </w:r>
+      <w:proofErr w:type="spellEnd"/>
+      <w:r>
+        <w:rPr>
+          <w:sz w:val="24"/>
+          <w:szCs w:val="24"/>
+        </w:rPr>
+        <w:t xml:space="preserve"> a </w:t>
+      </w:r>
+      <w:proofErr w:type="spellStart"/>
+      <w:r>
+        <w:rPr>
+          <w:sz w:val="24"/>
+          <w:szCs w:val="24"/>
+        </w:rPr>
+        <w:t>koje</w:t>
+      </w:r>
+      <w:proofErr w:type="spellEnd"/>
+      <w:r>
+        <w:rPr>
+          <w:sz w:val="24"/>
+          <w:szCs w:val="24"/>
+        </w:rPr>
+        <w:t xml:space="preserve"> </w:t>
+      </w:r>
+      <w:proofErr w:type="spellStart"/>
+      <w:r>
+        <w:rPr>
+          <w:sz w:val="24"/>
+          <w:szCs w:val="24"/>
+        </w:rPr>
+        <w:t>odbijene</w:t>
+      </w:r>
+      <w:proofErr w:type="spellEnd"/>
+      <w:r>
+        <w:rPr>
+          <w:sz w:val="24"/>
+          <w:szCs w:val="24"/>
+        </w:rPr>
+        <w:t xml:space="preserve"> I </w:t>
+      </w:r>
+      <w:proofErr w:type="spellStart"/>
+      <w:r>
+        <w:rPr>
+          <w:sz w:val="24"/>
+          <w:szCs w:val="24"/>
+        </w:rPr>
+        <w:t>nastaje</w:t>
+      </w:r>
+      <w:proofErr w:type="spellEnd"/>
+      <w:r>
+        <w:rPr>
+          <w:sz w:val="24"/>
+          <w:szCs w:val="24"/>
+        </w:rPr>
+        <w:t xml:space="preserve"> </w:t>
+      </w:r>
+      <w:proofErr w:type="spellStart"/>
+      <w:r>
+        <w:rPr>
+          <w:sz w:val="24"/>
+          <w:szCs w:val="24"/>
+        </w:rPr>
+        <w:t>nekonzistentnost</w:t>
+      </w:r>
+      <w:proofErr w:type="spellEnd"/>
+      <w:r>
+        <w:rPr>
+          <w:sz w:val="24"/>
+          <w:szCs w:val="24"/>
+        </w:rPr>
+        <w:t xml:space="preserve"> </w:t>
+      </w:r>
+      <w:proofErr w:type="spellStart"/>
+      <w:r>
+        <w:rPr>
+          <w:sz w:val="24"/>
+          <w:szCs w:val="24"/>
+        </w:rPr>
+        <w:t>sistema</w:t>
+      </w:r>
+      <w:proofErr w:type="spellEnd"/>
+      <w:r>
+        <w:rPr>
+          <w:sz w:val="24"/>
+          <w:szCs w:val="24"/>
+        </w:rPr>
+        <w:t>.</w:t>
+      </w:r>
+      <w:proofErr w:type="gramEnd"/>
+      <w:r>
+        <w:rPr>
+          <w:sz w:val="24"/>
+          <w:szCs w:val="24"/>
+        </w:rPr>
+        <w:t xml:space="preserve"> </w:t>
+      </w:r>
+      <w:proofErr w:type="spellStart"/>
+      <w:r>
+        <w:rPr>
+          <w:sz w:val="24"/>
+          <w:szCs w:val="24"/>
+        </w:rPr>
+        <w:t>Takodje</w:t>
+      </w:r>
+      <w:proofErr w:type="spellEnd"/>
+      <w:r>
+        <w:rPr>
+          <w:sz w:val="24"/>
+          <w:szCs w:val="24"/>
+        </w:rPr>
+        <w:t xml:space="preserve"> </w:t>
+      </w:r>
+      <w:proofErr w:type="spellStart"/>
+      <w:r>
+        <w:rPr>
+          <w:sz w:val="24"/>
+          <w:szCs w:val="24"/>
+        </w:rPr>
+        <w:t>moze</w:t>
+      </w:r>
+      <w:proofErr w:type="spellEnd"/>
+      <w:r>
+        <w:rPr>
+          <w:sz w:val="24"/>
+          <w:szCs w:val="24"/>
+        </w:rPr>
+        <w:t xml:space="preserve"> da se </w:t>
+      </w:r>
+      <w:proofErr w:type="spellStart"/>
+      <w:r>
+        <w:rPr>
+          <w:sz w:val="24"/>
+          <w:szCs w:val="24"/>
+        </w:rPr>
+        <w:t>desi</w:t>
+      </w:r>
+      <w:proofErr w:type="spellEnd"/>
+      <w:r>
+        <w:rPr>
+          <w:sz w:val="24"/>
+          <w:szCs w:val="24"/>
+        </w:rPr>
+        <w:t xml:space="preserve"> da administrator </w:t>
+      </w:r>
+      <w:proofErr w:type="spellStart"/>
+      <w:r>
+        <w:rPr>
+          <w:sz w:val="24"/>
+          <w:szCs w:val="24"/>
+        </w:rPr>
+        <w:t>odbije</w:t>
+      </w:r>
+      <w:proofErr w:type="spellEnd"/>
+      <w:r>
+        <w:rPr>
+          <w:sz w:val="24"/>
+          <w:szCs w:val="24"/>
+        </w:rPr>
+        <w:t xml:space="preserve"> </w:t>
+      </w:r>
+      <w:proofErr w:type="spellStart"/>
+      <w:r>
+        <w:rPr>
+          <w:sz w:val="24"/>
+          <w:szCs w:val="24"/>
+        </w:rPr>
+        <w:t>konkretnu</w:t>
+      </w:r>
+      <w:proofErr w:type="spellEnd"/>
+      <w:r>
+        <w:rPr>
+          <w:sz w:val="24"/>
+          <w:szCs w:val="24"/>
+        </w:rPr>
+        <w:t xml:space="preserve"> </w:t>
+      </w:r>
+      <w:proofErr w:type="spellStart"/>
+      <w:r>
+        <w:rPr>
+          <w:sz w:val="24"/>
+          <w:szCs w:val="24"/>
+        </w:rPr>
+        <w:t>ponudu</w:t>
+      </w:r>
+      <w:proofErr w:type="spellEnd"/>
+      <w:r>
+        <w:rPr>
+          <w:sz w:val="24"/>
+          <w:szCs w:val="24"/>
+        </w:rPr>
+        <w:t xml:space="preserve"> I </w:t>
+      </w:r>
+      <w:proofErr w:type="spellStart"/>
+      <w:r>
+        <w:rPr>
+          <w:sz w:val="24"/>
+          <w:szCs w:val="24"/>
+        </w:rPr>
+        <w:t>posalje</w:t>
+      </w:r>
+      <w:proofErr w:type="spellEnd"/>
+      <w:r>
+        <w:rPr>
+          <w:sz w:val="24"/>
+          <w:szCs w:val="24"/>
+        </w:rPr>
+        <w:t xml:space="preserve"> email </w:t>
+      </w:r>
+      <w:proofErr w:type="spellStart"/>
+      <w:r>
+        <w:rPr>
+          <w:sz w:val="24"/>
+          <w:szCs w:val="24"/>
+        </w:rPr>
+        <w:t>dobavljacu</w:t>
+      </w:r>
+      <w:proofErr w:type="spellEnd"/>
+      <w:r>
+        <w:rPr>
+          <w:sz w:val="24"/>
+          <w:szCs w:val="24"/>
+        </w:rPr>
+        <w:t xml:space="preserve"> </w:t>
+      </w:r>
+      <w:proofErr w:type="spellStart"/>
+      <w:proofErr w:type="gramStart"/>
+      <w:r>
+        <w:rPr>
+          <w:sz w:val="24"/>
+          <w:szCs w:val="24"/>
+        </w:rPr>
+        <w:t>sa</w:t>
+      </w:r>
+      <w:proofErr w:type="spellEnd"/>
+      <w:proofErr w:type="gramEnd"/>
+      <w:r>
+        <w:rPr>
+          <w:sz w:val="24"/>
+          <w:szCs w:val="24"/>
+        </w:rPr>
+        <w:t xml:space="preserve"> </w:t>
+      </w:r>
+      <w:proofErr w:type="spellStart"/>
+      <w:r>
+        <w:rPr>
+          <w:sz w:val="24"/>
+          <w:szCs w:val="24"/>
+        </w:rPr>
+        <w:t>obavestenjem</w:t>
+      </w:r>
+      <w:proofErr w:type="spellEnd"/>
+      <w:r>
+        <w:rPr>
+          <w:sz w:val="24"/>
+          <w:szCs w:val="24"/>
+        </w:rPr>
+        <w:t xml:space="preserve"> da </w:t>
+      </w:r>
+      <w:proofErr w:type="spellStart"/>
+      <w:r>
+        <w:rPr>
+          <w:sz w:val="24"/>
+          <w:szCs w:val="24"/>
+        </w:rPr>
+        <w:t>ponuda</w:t>
+      </w:r>
+      <w:proofErr w:type="spellEnd"/>
+      <w:r>
+        <w:rPr>
+          <w:sz w:val="24"/>
+          <w:szCs w:val="24"/>
+        </w:rPr>
+        <w:t xml:space="preserve"> </w:t>
+      </w:r>
+      <w:proofErr w:type="spellStart"/>
+      <w:r>
+        <w:rPr>
+          <w:sz w:val="24"/>
+          <w:szCs w:val="24"/>
+        </w:rPr>
+        <w:t>nije</w:t>
+      </w:r>
+      <w:proofErr w:type="spellEnd"/>
+      <w:r>
+        <w:rPr>
+          <w:sz w:val="24"/>
+          <w:szCs w:val="24"/>
+        </w:rPr>
+        <w:t xml:space="preserve"> </w:t>
+      </w:r>
+      <w:proofErr w:type="spellStart"/>
+      <w:r>
+        <w:rPr>
+          <w:sz w:val="24"/>
+          <w:szCs w:val="24"/>
+        </w:rPr>
+        <w:t>primljena</w:t>
+      </w:r>
+      <w:proofErr w:type="spellEnd"/>
+      <w:r>
+        <w:rPr>
+          <w:sz w:val="24"/>
+          <w:szCs w:val="24"/>
+        </w:rPr>
+        <w:t xml:space="preserve">, a u </w:t>
       </w:r>
       <w:proofErr w:type="spellStart"/>
       <w:r>
@@ -7146,7 +8427,7 @@
           <w:sz w:val="24"/>
           <w:szCs w:val="24"/>
         </w:rPr>
-        <w:t xml:space="preserve"> </w:t>
+        <w:t xml:space="preserve"> to </w:t>
       </w:r>
       <w:proofErr w:type="spellStart"/>
       <w:r>
@@ -7170,305 +8451,135 @@
           <w:sz w:val="24"/>
           <w:szCs w:val="24"/>
         </w:rPr>
-        <w:t>dodaju</w:t>
-      </w:r>
-      <w:proofErr w:type="spellEnd"/>
-      <w:r>
-        <w:rPr>
-          <w:sz w:val="24"/>
-          <w:szCs w:val="24"/>
-        </w:rPr>
-        <w:t xml:space="preserve"> </w:t>
-      </w:r>
-      <w:proofErr w:type="spellStart"/>
-      <w:proofErr w:type="gramStart"/>
-      <w:r>
-        <w:rPr>
-          <w:sz w:val="24"/>
-          <w:szCs w:val="24"/>
-        </w:rPr>
-        <w:t>ili</w:t>
-      </w:r>
-      <w:proofErr w:type="spellEnd"/>
-      <w:proofErr w:type="gramEnd"/>
-      <w:r>
-        <w:rPr>
-          <w:sz w:val="24"/>
-          <w:szCs w:val="24"/>
-        </w:rPr>
-        <w:t xml:space="preserve"> </w:t>
-      </w:r>
-      <w:proofErr w:type="spellStart"/>
-      <w:r>
-        <w:rPr>
-          <w:sz w:val="24"/>
-          <w:szCs w:val="24"/>
-        </w:rPr>
-        <w:t>brisu</w:t>
-      </w:r>
-      <w:proofErr w:type="spellEnd"/>
-      <w:r>
-        <w:rPr>
-          <w:sz w:val="24"/>
-          <w:szCs w:val="24"/>
-        </w:rPr>
-        <w:t xml:space="preserve"> </w:t>
-      </w:r>
-      <w:proofErr w:type="spellStart"/>
-      <w:r>
-        <w:rPr>
-          <w:sz w:val="24"/>
-          <w:szCs w:val="24"/>
-        </w:rPr>
-        <w:t>lekove</w:t>
-      </w:r>
-      <w:proofErr w:type="spellEnd"/>
-      <w:r>
-        <w:rPr>
-          <w:sz w:val="24"/>
-          <w:szCs w:val="24"/>
-        </w:rPr>
-        <w:t xml:space="preserve">. </w:t>
-      </w:r>
-      <w:proofErr w:type="gramStart"/>
-      <w:r>
-        <w:rPr>
-          <w:sz w:val="24"/>
-          <w:szCs w:val="24"/>
-        </w:rPr>
-        <w:t xml:space="preserve">Ono </w:t>
-      </w:r>
-      <w:proofErr w:type="spellStart"/>
-      <w:r>
-        <w:rPr>
-          <w:sz w:val="24"/>
-          <w:szCs w:val="24"/>
-        </w:rPr>
-        <w:t>sto</w:t>
-      </w:r>
-      <w:proofErr w:type="spellEnd"/>
-      <w:r>
-        <w:rPr>
-          <w:sz w:val="24"/>
-          <w:szCs w:val="24"/>
-        </w:rPr>
-        <w:t xml:space="preserve"> </w:t>
-      </w:r>
-      <w:proofErr w:type="spellStart"/>
-      <w:r>
-        <w:rPr>
-          <w:sz w:val="24"/>
-          <w:szCs w:val="24"/>
-        </w:rPr>
-        <w:t>moze</w:t>
-      </w:r>
-      <w:proofErr w:type="spellEnd"/>
-      <w:r>
-        <w:rPr>
-          <w:sz w:val="24"/>
-          <w:szCs w:val="24"/>
-        </w:rPr>
-        <w:t xml:space="preserve"> </w:t>
-      </w:r>
-      <w:proofErr w:type="spellStart"/>
-      <w:r>
-        <w:rPr>
-          <w:sz w:val="24"/>
-          <w:szCs w:val="24"/>
-        </w:rPr>
-        <w:t>nastati</w:t>
-      </w:r>
-      <w:proofErr w:type="spellEnd"/>
-      <w:r>
-        <w:rPr>
-          <w:sz w:val="24"/>
-          <w:szCs w:val="24"/>
-        </w:rPr>
-        <w:t xml:space="preserve"> </w:t>
-      </w:r>
-      <w:proofErr w:type="spellStart"/>
-      <w:r>
-        <w:rPr>
-          <w:sz w:val="24"/>
-          <w:szCs w:val="24"/>
-        </w:rPr>
-        <w:t>kao</w:t>
-      </w:r>
-      <w:proofErr w:type="spellEnd"/>
-      <w:r>
-        <w:rPr>
-          <w:sz w:val="24"/>
-          <w:szCs w:val="24"/>
-        </w:rPr>
-        <w:t xml:space="preserve"> </w:t>
-      </w:r>
-      <w:proofErr w:type="spellStart"/>
-      <w:r>
-        <w:rPr>
-          <w:sz w:val="24"/>
-          <w:szCs w:val="24"/>
-        </w:rPr>
-        <w:t>nepozeljna</w:t>
-      </w:r>
-      <w:proofErr w:type="spellEnd"/>
-      <w:r>
-        <w:rPr>
-          <w:sz w:val="24"/>
-          <w:szCs w:val="24"/>
-        </w:rPr>
-        <w:t xml:space="preserve"> </w:t>
-      </w:r>
-      <w:proofErr w:type="spellStart"/>
-      <w:r>
-        <w:rPr>
-          <w:sz w:val="24"/>
-          <w:szCs w:val="24"/>
-        </w:rPr>
-        <w:t>situacija</w:t>
-      </w:r>
-      <w:proofErr w:type="spellEnd"/>
-      <w:r>
-        <w:rPr>
-          <w:sz w:val="24"/>
-          <w:szCs w:val="24"/>
-        </w:rPr>
-        <w:t xml:space="preserve"> je da </w:t>
-      </w:r>
-      <w:proofErr w:type="spellStart"/>
-      <w:r>
-        <w:rPr>
-          <w:sz w:val="24"/>
-          <w:szCs w:val="24"/>
-        </w:rPr>
-        <w:t>jedan</w:t>
-      </w:r>
-      <w:proofErr w:type="spellEnd"/>
-      <w:r>
-        <w:rPr>
-          <w:sz w:val="24"/>
-          <w:szCs w:val="24"/>
-        </w:rPr>
-        <w:t xml:space="preserve"> </w:t>
-      </w:r>
-      <w:proofErr w:type="spellStart"/>
-      <w:r>
-        <w:rPr>
-          <w:sz w:val="24"/>
-          <w:szCs w:val="24"/>
-        </w:rPr>
-        <w:t>anministrator</w:t>
-      </w:r>
-      <w:proofErr w:type="spellEnd"/>
-      <w:r>
-        <w:rPr>
-          <w:sz w:val="24"/>
-          <w:szCs w:val="24"/>
-        </w:rPr>
-        <w:t xml:space="preserve"> </w:t>
-      </w:r>
-      <w:proofErr w:type="spellStart"/>
-      <w:r>
-        <w:rPr>
-          <w:sz w:val="24"/>
-          <w:szCs w:val="24"/>
-        </w:rPr>
-        <w:t>vidi</w:t>
-      </w:r>
-      <w:proofErr w:type="spellEnd"/>
-      <w:r>
-        <w:rPr>
-          <w:sz w:val="24"/>
-          <w:szCs w:val="24"/>
-        </w:rPr>
-        <w:t xml:space="preserve"> da je </w:t>
-      </w:r>
-      <w:proofErr w:type="spellStart"/>
-      <w:r>
-        <w:rPr>
-          <w:sz w:val="24"/>
-          <w:szCs w:val="24"/>
-        </w:rPr>
-        <w:t>potrebno</w:t>
-      </w:r>
-      <w:proofErr w:type="spellEnd"/>
-      <w:r>
-        <w:rPr>
-          <w:sz w:val="24"/>
-          <w:szCs w:val="24"/>
-        </w:rPr>
-        <w:t xml:space="preserve"> da se </w:t>
-      </w:r>
-      <w:proofErr w:type="spellStart"/>
-      <w:r>
-        <w:rPr>
-          <w:sz w:val="24"/>
-          <w:szCs w:val="24"/>
-        </w:rPr>
-        <w:t>odredjeni</w:t>
-      </w:r>
-      <w:proofErr w:type="spellEnd"/>
-      <w:r>
-        <w:rPr>
-          <w:sz w:val="24"/>
-          <w:szCs w:val="24"/>
-        </w:rPr>
-        <w:t xml:space="preserve"> </w:t>
-      </w:r>
-      <w:proofErr w:type="spellStart"/>
-      <w:r>
-        <w:rPr>
-          <w:sz w:val="24"/>
-          <w:szCs w:val="24"/>
-        </w:rPr>
-        <w:t>lek</w:t>
-      </w:r>
-      <w:proofErr w:type="spellEnd"/>
-      <w:r>
-        <w:rPr>
-          <w:sz w:val="24"/>
-          <w:szCs w:val="24"/>
-        </w:rPr>
-        <w:t xml:space="preserve"> </w:t>
-      </w:r>
-      <w:proofErr w:type="spellStart"/>
-      <w:r>
-        <w:rPr>
-          <w:sz w:val="24"/>
-          <w:szCs w:val="24"/>
-        </w:rPr>
-        <w:t>dobavi</w:t>
-      </w:r>
-      <w:proofErr w:type="spellEnd"/>
-      <w:r>
-        <w:rPr>
-          <w:sz w:val="24"/>
-          <w:szCs w:val="24"/>
-        </w:rPr>
-        <w:t xml:space="preserve"> u </w:t>
-      </w:r>
-      <w:proofErr w:type="spellStart"/>
-      <w:r>
-        <w:rPr>
-          <w:sz w:val="24"/>
-          <w:szCs w:val="24"/>
-        </w:rPr>
-        <w:t>nekoj</w:t>
-      </w:r>
-      <w:proofErr w:type="spellEnd"/>
-      <w:r>
-        <w:rPr>
-          <w:sz w:val="24"/>
-          <w:szCs w:val="24"/>
-        </w:rPr>
-        <w:t xml:space="preserve"> </w:t>
-      </w:r>
-      <w:proofErr w:type="spellStart"/>
-      <w:r>
-        <w:rPr>
-          <w:sz w:val="24"/>
-          <w:szCs w:val="24"/>
-        </w:rPr>
-        <w:t>kolicini</w:t>
+        <w:t>drugi</w:t>
+      </w:r>
+      <w:proofErr w:type="spellEnd"/>
+      <w:r>
+        <w:rPr>
+          <w:sz w:val="24"/>
+          <w:szCs w:val="24"/>
+        </w:rPr>
+        <w:t xml:space="preserve"> administrator da </w:t>
+      </w:r>
+      <w:proofErr w:type="spellStart"/>
+      <w:r>
+        <w:rPr>
+          <w:sz w:val="24"/>
+          <w:szCs w:val="24"/>
+        </w:rPr>
+        <w:t>potrvdi</w:t>
+      </w:r>
+      <w:proofErr w:type="spellEnd"/>
+      <w:r>
+        <w:rPr>
+          <w:sz w:val="24"/>
+          <w:szCs w:val="24"/>
+        </w:rPr>
+        <w:t xml:space="preserve"> </w:t>
+      </w:r>
+      <w:proofErr w:type="spellStart"/>
+      <w:r>
+        <w:rPr>
+          <w:sz w:val="24"/>
+          <w:szCs w:val="24"/>
+        </w:rPr>
+        <w:t>ponudu</w:t>
+      </w:r>
+      <w:proofErr w:type="spellEnd"/>
+      <w:r>
+        <w:rPr>
+          <w:sz w:val="24"/>
+          <w:szCs w:val="24"/>
+        </w:rPr>
+        <w:t xml:space="preserve"> I </w:t>
+      </w:r>
+      <w:proofErr w:type="spellStart"/>
+      <w:r>
+        <w:rPr>
+          <w:sz w:val="24"/>
+          <w:szCs w:val="24"/>
+        </w:rPr>
+        <w:t>ponvo</w:t>
+      </w:r>
+      <w:proofErr w:type="spellEnd"/>
+      <w:r>
+        <w:rPr>
+          <w:sz w:val="24"/>
+          <w:szCs w:val="24"/>
+        </w:rPr>
+        <w:t xml:space="preserve"> </w:t>
+      </w:r>
+      <w:proofErr w:type="spellStart"/>
+      <w:r>
+        <w:rPr>
+          <w:sz w:val="24"/>
+          <w:szCs w:val="24"/>
+        </w:rPr>
+        <w:t>posalje</w:t>
+      </w:r>
+      <w:proofErr w:type="spellEnd"/>
+      <w:r>
+        <w:rPr>
+          <w:sz w:val="24"/>
+          <w:szCs w:val="24"/>
+        </w:rPr>
+        <w:t xml:space="preserve"> email, </w:t>
+      </w:r>
+      <w:proofErr w:type="spellStart"/>
+      <w:r>
+        <w:rPr>
+          <w:sz w:val="24"/>
+          <w:szCs w:val="24"/>
+        </w:rPr>
+        <w:t>sada</w:t>
+      </w:r>
+      <w:proofErr w:type="spellEnd"/>
+      <w:r>
+        <w:rPr>
+          <w:sz w:val="24"/>
+          <w:szCs w:val="24"/>
+        </w:rPr>
+        <w:t xml:space="preserve"> </w:t>
+      </w:r>
+      <w:proofErr w:type="spellStart"/>
+      <w:r>
+        <w:rPr>
+          <w:sz w:val="24"/>
+          <w:szCs w:val="24"/>
+        </w:rPr>
+        <w:t>sa</w:t>
+      </w:r>
+      <w:proofErr w:type="spellEnd"/>
+      <w:r>
+        <w:rPr>
+          <w:sz w:val="24"/>
+          <w:szCs w:val="24"/>
+        </w:rPr>
+        <w:t xml:space="preserve"> </w:t>
+      </w:r>
+      <w:proofErr w:type="spellStart"/>
+      <w:r>
+        <w:rPr>
+          <w:sz w:val="24"/>
+          <w:szCs w:val="24"/>
+        </w:rPr>
+        <w:t>potvrdnim</w:t>
+      </w:r>
+      <w:proofErr w:type="spellEnd"/>
+      <w:r>
+        <w:rPr>
+          <w:sz w:val="24"/>
+          <w:szCs w:val="24"/>
+        </w:rPr>
+        <w:t xml:space="preserve"> </w:t>
+      </w:r>
+      <w:proofErr w:type="spellStart"/>
+      <w:r>
+        <w:rPr>
+          <w:sz w:val="24"/>
+          <w:szCs w:val="24"/>
+        </w:rPr>
+        <w:t>odgovorom</w:t>
       </w:r>
       <w:proofErr w:type="spellEnd"/>
       <w:r>
@@ -7477,342 +8588,6 @@
           <w:szCs w:val="24"/>
         </w:rPr>
         <w:t>.</w:t>
-      </w:r>
-      <w:proofErr w:type="gramEnd"/>
-      <w:r>
-        <w:rPr>
-          <w:sz w:val="24"/>
-          <w:szCs w:val="24"/>
-        </w:rPr>
-        <w:t xml:space="preserve"> </w:t>
-      </w:r>
-      <w:proofErr w:type="gramStart"/>
-      <w:r>
-        <w:rPr>
-          <w:sz w:val="24"/>
-          <w:szCs w:val="24"/>
-        </w:rPr>
-        <w:t xml:space="preserve">U </w:t>
-      </w:r>
-      <w:proofErr w:type="spellStart"/>
-      <w:r>
-        <w:rPr>
-          <w:sz w:val="24"/>
-          <w:szCs w:val="24"/>
-        </w:rPr>
-        <w:t>isto</w:t>
-      </w:r>
-      <w:proofErr w:type="spellEnd"/>
-      <w:r>
-        <w:rPr>
-          <w:sz w:val="24"/>
-          <w:szCs w:val="24"/>
-        </w:rPr>
-        <w:t xml:space="preserve"> to </w:t>
-      </w:r>
-      <w:proofErr w:type="spellStart"/>
-      <w:r>
-        <w:rPr>
-          <w:sz w:val="24"/>
-          <w:szCs w:val="24"/>
-        </w:rPr>
-        <w:t>vreme</w:t>
-      </w:r>
-      <w:proofErr w:type="spellEnd"/>
-      <w:r>
-        <w:rPr>
-          <w:sz w:val="24"/>
-          <w:szCs w:val="24"/>
-        </w:rPr>
-        <w:t xml:space="preserve"> </w:t>
-      </w:r>
-      <w:proofErr w:type="spellStart"/>
-      <w:r>
-        <w:rPr>
-          <w:sz w:val="24"/>
-          <w:szCs w:val="24"/>
-        </w:rPr>
-        <w:t>drugi</w:t>
-      </w:r>
-      <w:proofErr w:type="spellEnd"/>
-      <w:r>
-        <w:rPr>
-          <w:sz w:val="24"/>
-          <w:szCs w:val="24"/>
-        </w:rPr>
-        <w:t xml:space="preserve"> administrator ne </w:t>
-      </w:r>
-      <w:proofErr w:type="spellStart"/>
-      <w:r>
-        <w:rPr>
-          <w:sz w:val="24"/>
-          <w:szCs w:val="24"/>
-        </w:rPr>
-        <w:t>vidi</w:t>
-      </w:r>
-      <w:proofErr w:type="spellEnd"/>
-      <w:r>
-        <w:rPr>
-          <w:sz w:val="24"/>
-          <w:szCs w:val="24"/>
-        </w:rPr>
-        <w:t xml:space="preserve"> </w:t>
-      </w:r>
-      <w:proofErr w:type="spellStart"/>
-      <w:r>
-        <w:rPr>
-          <w:sz w:val="24"/>
-          <w:szCs w:val="24"/>
-        </w:rPr>
-        <w:t>izmene</w:t>
-      </w:r>
-      <w:proofErr w:type="spellEnd"/>
-      <w:r>
-        <w:rPr>
-          <w:sz w:val="24"/>
-          <w:szCs w:val="24"/>
-        </w:rPr>
-        <w:t xml:space="preserve"> </w:t>
-      </w:r>
-      <w:proofErr w:type="spellStart"/>
-      <w:r>
-        <w:rPr>
-          <w:sz w:val="24"/>
-          <w:szCs w:val="24"/>
-        </w:rPr>
-        <w:t>koje</w:t>
-      </w:r>
-      <w:proofErr w:type="spellEnd"/>
-      <w:r>
-        <w:rPr>
-          <w:sz w:val="24"/>
-          <w:szCs w:val="24"/>
-        </w:rPr>
-        <w:t xml:space="preserve"> </w:t>
-      </w:r>
-      <w:proofErr w:type="spellStart"/>
-      <w:r>
-        <w:rPr>
-          <w:sz w:val="24"/>
-          <w:szCs w:val="24"/>
-        </w:rPr>
-        <w:t>nastupaju</w:t>
-      </w:r>
-      <w:proofErr w:type="spellEnd"/>
-      <w:r>
-        <w:rPr>
-          <w:sz w:val="24"/>
-          <w:szCs w:val="24"/>
-        </w:rPr>
-        <w:t xml:space="preserve"> u tom </w:t>
-      </w:r>
-      <w:proofErr w:type="spellStart"/>
-      <w:r>
-        <w:rPr>
-          <w:sz w:val="24"/>
-          <w:szCs w:val="24"/>
-        </w:rPr>
-        <w:t>trenutku</w:t>
-      </w:r>
-      <w:proofErr w:type="spellEnd"/>
-      <w:r>
-        <w:rPr>
-          <w:sz w:val="24"/>
-          <w:szCs w:val="24"/>
-        </w:rPr>
-        <w:t xml:space="preserve"> I on </w:t>
-      </w:r>
-      <w:proofErr w:type="spellStart"/>
-      <w:r>
-        <w:rPr>
-          <w:sz w:val="24"/>
-          <w:szCs w:val="24"/>
-        </w:rPr>
-        <w:t>dodaje</w:t>
-      </w:r>
-      <w:proofErr w:type="spellEnd"/>
-      <w:r>
-        <w:rPr>
-          <w:sz w:val="24"/>
-          <w:szCs w:val="24"/>
-        </w:rPr>
-        <w:t xml:space="preserve"> </w:t>
-      </w:r>
-      <w:proofErr w:type="spellStart"/>
-      <w:r>
-        <w:rPr>
-          <w:sz w:val="24"/>
-          <w:szCs w:val="24"/>
-        </w:rPr>
-        <w:t>veliku</w:t>
-      </w:r>
-      <w:proofErr w:type="spellEnd"/>
-      <w:r>
-        <w:rPr>
-          <w:sz w:val="24"/>
-          <w:szCs w:val="24"/>
-        </w:rPr>
-        <w:t xml:space="preserve"> </w:t>
-      </w:r>
-      <w:proofErr w:type="spellStart"/>
-      <w:r>
-        <w:rPr>
-          <w:sz w:val="24"/>
-          <w:szCs w:val="24"/>
-        </w:rPr>
-        <w:t>kolicinu</w:t>
-      </w:r>
-      <w:proofErr w:type="spellEnd"/>
-      <w:r>
-        <w:rPr>
-          <w:sz w:val="24"/>
-          <w:szCs w:val="24"/>
-        </w:rPr>
-        <w:t xml:space="preserve"> </w:t>
-      </w:r>
-      <w:proofErr w:type="spellStart"/>
-      <w:r>
-        <w:rPr>
-          <w:sz w:val="24"/>
-          <w:szCs w:val="24"/>
-        </w:rPr>
-        <w:t>istog</w:t>
-      </w:r>
-      <w:proofErr w:type="spellEnd"/>
-      <w:r>
-        <w:rPr>
-          <w:sz w:val="24"/>
-          <w:szCs w:val="24"/>
-        </w:rPr>
-        <w:t xml:space="preserve"> </w:t>
-      </w:r>
-      <w:proofErr w:type="spellStart"/>
-      <w:r>
-        <w:rPr>
-          <w:sz w:val="24"/>
-          <w:szCs w:val="24"/>
-        </w:rPr>
-        <w:t>leka</w:t>
-      </w:r>
-      <w:proofErr w:type="spellEnd"/>
-      <w:r>
-        <w:rPr>
-          <w:sz w:val="24"/>
-          <w:szCs w:val="24"/>
-        </w:rPr>
-        <w:t>.</w:t>
-      </w:r>
-      <w:proofErr w:type="gramEnd"/>
-      <w:r>
-        <w:rPr>
-          <w:sz w:val="24"/>
-          <w:szCs w:val="24"/>
-        </w:rPr>
-        <w:t xml:space="preserve">   </w:t>
-      </w:r>
-    </w:p>
-    <w:p>
-      <w:pPr>
-        <w:rPr>
-          <w:sz w:val="24"/>
-          <w:szCs w:val="24"/>
-        </w:rPr>
-      </w:pPr>
-      <w:proofErr w:type="spellStart"/>
-      <w:r>
-        <w:rPr>
-          <w:sz w:val="24"/>
-          <w:szCs w:val="24"/>
-        </w:rPr>
-        <w:t>Dolazi</w:t>
-      </w:r>
-      <w:proofErr w:type="spellEnd"/>
-      <w:r>
-        <w:rPr>
-          <w:sz w:val="24"/>
-          <w:szCs w:val="24"/>
-        </w:rPr>
-        <w:t xml:space="preserve"> do </w:t>
-      </w:r>
-      <w:proofErr w:type="spellStart"/>
-      <w:r>
-        <w:rPr>
-          <w:sz w:val="24"/>
-          <w:szCs w:val="24"/>
-        </w:rPr>
-        <w:t>nepotrebno</w:t>
-      </w:r>
-      <w:proofErr w:type="spellEnd"/>
-      <w:r>
-        <w:rPr>
-          <w:sz w:val="24"/>
-          <w:szCs w:val="24"/>
-        </w:rPr>
-        <w:t xml:space="preserve"> </w:t>
-      </w:r>
-      <w:proofErr w:type="spellStart"/>
-      <w:r>
-        <w:rPr>
-          <w:sz w:val="24"/>
-          <w:szCs w:val="24"/>
-        </w:rPr>
-        <w:t>velike</w:t>
-      </w:r>
-      <w:proofErr w:type="spellEnd"/>
-      <w:r>
-        <w:rPr>
-          <w:sz w:val="24"/>
-          <w:szCs w:val="24"/>
-        </w:rPr>
-        <w:t xml:space="preserve"> </w:t>
-      </w:r>
-      <w:proofErr w:type="spellStart"/>
-      <w:r>
-        <w:rPr>
-          <w:sz w:val="24"/>
-          <w:szCs w:val="24"/>
-        </w:rPr>
-        <w:t>porudzbine</w:t>
-      </w:r>
-      <w:proofErr w:type="spellEnd"/>
-      <w:r>
-        <w:rPr>
-          <w:sz w:val="24"/>
-          <w:szCs w:val="24"/>
-        </w:rPr>
-        <w:t xml:space="preserve"> </w:t>
-      </w:r>
-      <w:proofErr w:type="spellStart"/>
-      <w:r>
-        <w:rPr>
-          <w:sz w:val="24"/>
-          <w:szCs w:val="24"/>
-        </w:rPr>
-        <w:t>istog</w:t>
-      </w:r>
-      <w:proofErr w:type="spellEnd"/>
-      <w:r>
-        <w:rPr>
-          <w:sz w:val="24"/>
-          <w:szCs w:val="24"/>
-        </w:rPr>
-        <w:t xml:space="preserve"> </w:t>
-      </w:r>
-      <w:proofErr w:type="spellStart"/>
-      <w:r>
-        <w:rPr>
-          <w:sz w:val="24"/>
-          <w:szCs w:val="24"/>
-        </w:rPr>
-        <w:t>leka</w:t>
-      </w:r>
-      <w:proofErr w:type="spellEnd"/>
-      <w:r>
-        <w:rPr>
-          <w:sz w:val="24"/>
-          <w:szCs w:val="24"/>
-        </w:rPr>
-        <w:t xml:space="preserve">. </w:t>
       </w:r>
     </w:p>
     <w:p>
@@ -8001,10 +8776,10 @@
         </w:rPr>
         <w:lastRenderedPageBreak/>
         <w:drawing>
-          <wp:inline distT="0" distB="0" distL="0" distR="0" wp14:anchorId="023FA53B" wp14:editId="5EB27623">
-            <wp:extent cx="5943600" cy="3227070"/>
+          <wp:inline distT="0" distB="0" distL="0" distR="0">
+            <wp:extent cx="5943600" cy="2554605"/>
             <wp:effectExtent l="0" t="0" r="0" b="0"/>
-            <wp:docPr id="1" name="Picture 1"/>
+            <wp:docPr id="3" name="Picture 3"/>
             <wp:cNvGraphicFramePr>
               <a:graphicFrameLocks xmlns:a="http://schemas.openxmlformats.org/drawingml/2006/main" noChangeAspect="1"/>
             </wp:cNvGraphicFramePr>
@@ -8012,11 +8787,11 @@
               <a:graphicData uri="http://schemas.openxmlformats.org/drawingml/2006/picture">
                 <pic:pic xmlns:pic="http://schemas.openxmlformats.org/drawingml/2006/picture">
                   <pic:nvPicPr>
-                    <pic:cNvPr id="0" name="Screenshot (111).png"/>
+                    <pic:cNvPr id="0" name="Screenshot (113).png"/>
                     <pic:cNvPicPr/>
                   </pic:nvPicPr>
                   <pic:blipFill>
-                    <a:blip r:embed="rId8">
+                    <a:blip r:embed="rId9" cstate="print">
                       <a:extLst>
                         <a:ext uri="{28A0092B-C50C-407E-A947-70E740481C1C}">
                           <a14:useLocalDpi xmlns:a14="http://schemas.microsoft.com/office/drawing/2010/main" val="0"/>
@@ -8030,7 +8805,7 @@
                   <pic:spPr>
                     <a:xfrm>
                       <a:off x="0" y="0"/>
-                      <a:ext cx="5943600" cy="3227070"/>
+                      <a:ext cx="5943600" cy="2554605"/>
                     </a:xfrm>
                     <a:prstGeom prst="rect">
                       <a:avLst/>
@@ -8054,6 +8829,22 @@
     <w:p>
       <w:pPr>
         <w:rPr>
+          <w:sz w:val="32"/>
+          <w:szCs w:val="32"/>
+        </w:rPr>
+      </w:pPr>
+    </w:p>
+    <w:p>
+      <w:pPr>
+        <w:rPr>
+          <w:sz w:val="32"/>
+          <w:szCs w:val="32"/>
+        </w:rPr>
+      </w:pPr>
+    </w:p>
+    <w:p>
+      <w:pPr>
+        <w:rPr>
           <w:color w:val="1E0DFF"/>
           <w:sz w:val="28"/>
           <w:szCs w:val="28"/>
@@ -8230,975 +9021,128 @@
           <w:szCs w:val="24"/>
         </w:rPr>
       </w:pPr>
-      <w:r>
-        <w:rPr>
-          <w:sz w:val="24"/>
-          <w:szCs w:val="24"/>
-        </w:rPr>
-        <w:t xml:space="preserve">U </w:t>
-      </w:r>
-      <w:proofErr w:type="spellStart"/>
-      <w:r>
-        <w:rPr>
-          <w:sz w:val="24"/>
-          <w:szCs w:val="24"/>
-        </w:rPr>
-        <w:t>ovom</w:t>
-      </w:r>
-      <w:proofErr w:type="spellEnd"/>
-      <w:r>
-        <w:rPr>
-          <w:sz w:val="24"/>
-          <w:szCs w:val="24"/>
-        </w:rPr>
-        <w:t xml:space="preserve"> </w:t>
-      </w:r>
-      <w:proofErr w:type="spellStart"/>
-      <w:r>
-        <w:rPr>
-          <w:sz w:val="24"/>
-          <w:szCs w:val="24"/>
-        </w:rPr>
-        <w:t>slucaju</w:t>
-      </w:r>
-      <w:proofErr w:type="spellEnd"/>
-      <w:r>
-        <w:rPr>
-          <w:sz w:val="24"/>
-          <w:szCs w:val="24"/>
-        </w:rPr>
-        <w:t xml:space="preserve"> </w:t>
-      </w:r>
-      <w:proofErr w:type="spellStart"/>
-      <w:proofErr w:type="gramStart"/>
-      <w:r>
-        <w:rPr>
-          <w:sz w:val="24"/>
-          <w:szCs w:val="24"/>
-        </w:rPr>
-        <w:t>ce</w:t>
-      </w:r>
-      <w:proofErr w:type="spellEnd"/>
-      <w:proofErr w:type="gramEnd"/>
-      <w:r>
-        <w:rPr>
-          <w:sz w:val="24"/>
-          <w:szCs w:val="24"/>
-        </w:rPr>
-        <w:t xml:space="preserve"> se </w:t>
-      </w:r>
-      <w:proofErr w:type="spellStart"/>
-      <w:r>
-        <w:rPr>
-          <w:sz w:val="24"/>
-          <w:szCs w:val="24"/>
-        </w:rPr>
-        <w:t>vrsiti</w:t>
-      </w:r>
-      <w:proofErr w:type="spellEnd"/>
-      <w:r>
-        <w:rPr>
-          <w:sz w:val="24"/>
-          <w:szCs w:val="24"/>
-        </w:rPr>
-        <w:t xml:space="preserve"> </w:t>
-      </w:r>
-      <w:proofErr w:type="spellStart"/>
-      <w:r>
-        <w:rPr>
-          <w:sz w:val="24"/>
-          <w:szCs w:val="24"/>
-        </w:rPr>
-        <w:t>nekoliko</w:t>
-      </w:r>
-      <w:proofErr w:type="spellEnd"/>
-      <w:r>
-        <w:rPr>
-          <w:sz w:val="24"/>
-          <w:szCs w:val="24"/>
-        </w:rPr>
-        <w:t xml:space="preserve"> </w:t>
-      </w:r>
-      <w:proofErr w:type="spellStart"/>
-      <w:r>
-        <w:rPr>
-          <w:sz w:val="24"/>
-          <w:szCs w:val="24"/>
-        </w:rPr>
-        <w:t>provera</w:t>
-      </w:r>
-      <w:proofErr w:type="spellEnd"/>
-      <w:r>
-        <w:rPr>
-          <w:sz w:val="24"/>
-          <w:szCs w:val="24"/>
-        </w:rPr>
-        <w:t xml:space="preserve">. </w:t>
-      </w:r>
-      <w:proofErr w:type="spellStart"/>
-      <w:r>
-        <w:rPr>
-          <w:sz w:val="24"/>
-          <w:szCs w:val="24"/>
-        </w:rPr>
-        <w:t>Prva</w:t>
-      </w:r>
-      <w:proofErr w:type="spellEnd"/>
-      <w:r>
-        <w:rPr>
-          <w:sz w:val="24"/>
-          <w:szCs w:val="24"/>
-        </w:rPr>
-        <w:t xml:space="preserve"> </w:t>
-      </w:r>
-      <w:proofErr w:type="spellStart"/>
-      <w:r>
-        <w:rPr>
-          <w:sz w:val="24"/>
-          <w:szCs w:val="24"/>
-        </w:rPr>
-        <w:t>provera</w:t>
-      </w:r>
-      <w:proofErr w:type="spellEnd"/>
-      <w:r>
-        <w:rPr>
-          <w:sz w:val="24"/>
-          <w:szCs w:val="24"/>
-        </w:rPr>
-        <w:t xml:space="preserve"> se tice toga da li se </w:t>
-      </w:r>
-      <w:proofErr w:type="spellStart"/>
-      <w:r>
-        <w:rPr>
-          <w:sz w:val="24"/>
-          <w:szCs w:val="24"/>
-        </w:rPr>
-        <w:t>odabrani</w:t>
-      </w:r>
-      <w:proofErr w:type="spellEnd"/>
-      <w:r>
-        <w:rPr>
-          <w:sz w:val="24"/>
-          <w:szCs w:val="24"/>
-        </w:rPr>
-        <w:t xml:space="preserve"> </w:t>
-      </w:r>
-      <w:proofErr w:type="spellStart"/>
-      <w:r>
-        <w:rPr>
-          <w:sz w:val="24"/>
-          <w:szCs w:val="24"/>
-        </w:rPr>
-        <w:t>termin</w:t>
-      </w:r>
-      <w:proofErr w:type="spellEnd"/>
-      <w:r>
-        <w:rPr>
-          <w:sz w:val="24"/>
-          <w:szCs w:val="24"/>
-        </w:rPr>
-        <w:t xml:space="preserve"> </w:t>
-      </w:r>
-      <w:proofErr w:type="spellStart"/>
-      <w:r>
-        <w:rPr>
-          <w:sz w:val="24"/>
-          <w:szCs w:val="24"/>
-        </w:rPr>
-        <w:t>preklapa</w:t>
-      </w:r>
-      <w:proofErr w:type="spellEnd"/>
-      <w:r>
-        <w:rPr>
-          <w:sz w:val="24"/>
-          <w:szCs w:val="24"/>
-        </w:rPr>
-        <w:t xml:space="preserve"> </w:t>
-      </w:r>
-      <w:proofErr w:type="spellStart"/>
-      <w:proofErr w:type="gramStart"/>
-      <w:r>
-        <w:rPr>
-          <w:sz w:val="24"/>
-          <w:szCs w:val="24"/>
-        </w:rPr>
-        <w:t>sa</w:t>
-      </w:r>
-      <w:proofErr w:type="spellEnd"/>
-      <w:proofErr w:type="gramEnd"/>
-      <w:r>
-        <w:rPr>
-          <w:sz w:val="24"/>
-          <w:szCs w:val="24"/>
-        </w:rPr>
-        <w:t xml:space="preserve"> </w:t>
-      </w:r>
-      <w:proofErr w:type="spellStart"/>
-      <w:r>
-        <w:rPr>
-          <w:sz w:val="24"/>
-          <w:szCs w:val="24"/>
-        </w:rPr>
-        <w:t>drugim</w:t>
-      </w:r>
-      <w:proofErr w:type="spellEnd"/>
-      <w:r>
-        <w:rPr>
-          <w:sz w:val="24"/>
-          <w:szCs w:val="24"/>
-        </w:rPr>
-        <w:t xml:space="preserve"> </w:t>
-      </w:r>
-      <w:proofErr w:type="spellStart"/>
-      <w:r>
-        <w:rPr>
-          <w:sz w:val="24"/>
-          <w:szCs w:val="24"/>
-        </w:rPr>
-        <w:t>terminom</w:t>
-      </w:r>
-      <w:proofErr w:type="spellEnd"/>
-      <w:r>
-        <w:rPr>
-          <w:sz w:val="24"/>
-          <w:szCs w:val="24"/>
-        </w:rPr>
-        <w:t xml:space="preserve"> </w:t>
-      </w:r>
-      <w:proofErr w:type="spellStart"/>
-      <w:r>
-        <w:rPr>
-          <w:sz w:val="24"/>
-          <w:szCs w:val="24"/>
-        </w:rPr>
-        <w:t>koji</w:t>
-      </w:r>
-      <w:proofErr w:type="spellEnd"/>
-      <w:r>
-        <w:rPr>
-          <w:sz w:val="24"/>
-          <w:szCs w:val="24"/>
-        </w:rPr>
-        <w:t xml:space="preserve"> </w:t>
-      </w:r>
-      <w:proofErr w:type="spellStart"/>
-      <w:r>
-        <w:rPr>
-          <w:sz w:val="24"/>
-          <w:szCs w:val="24"/>
-        </w:rPr>
-        <w:t>ima</w:t>
-      </w:r>
-      <w:proofErr w:type="spellEnd"/>
-      <w:r>
-        <w:rPr>
-          <w:sz w:val="24"/>
-          <w:szCs w:val="24"/>
-        </w:rPr>
-        <w:t xml:space="preserve"> </w:t>
-      </w:r>
-      <w:proofErr w:type="spellStart"/>
-      <w:r>
-        <w:rPr>
-          <w:sz w:val="24"/>
-          <w:szCs w:val="24"/>
-        </w:rPr>
-        <w:t>odabrani</w:t>
-      </w:r>
-      <w:proofErr w:type="spellEnd"/>
-      <w:r>
-        <w:rPr>
-          <w:sz w:val="24"/>
-          <w:szCs w:val="24"/>
-        </w:rPr>
-        <w:t xml:space="preserve"> </w:t>
-      </w:r>
-      <w:proofErr w:type="spellStart"/>
-      <w:r>
-        <w:rPr>
-          <w:sz w:val="24"/>
-          <w:szCs w:val="24"/>
-        </w:rPr>
-        <w:t>dermatolog</w:t>
-      </w:r>
-      <w:proofErr w:type="spellEnd"/>
-      <w:r>
-        <w:rPr>
-          <w:sz w:val="24"/>
-          <w:szCs w:val="24"/>
-        </w:rPr>
-        <w:t xml:space="preserve">. </w:t>
-      </w:r>
-      <w:proofErr w:type="spellStart"/>
-      <w:r>
-        <w:rPr>
-          <w:sz w:val="24"/>
-          <w:szCs w:val="24"/>
-        </w:rPr>
-        <w:t>Druga</w:t>
-      </w:r>
-      <w:proofErr w:type="spellEnd"/>
-      <w:r>
-        <w:rPr>
-          <w:sz w:val="24"/>
-          <w:szCs w:val="24"/>
-        </w:rPr>
-        <w:t xml:space="preserve"> </w:t>
-      </w:r>
-      <w:proofErr w:type="spellStart"/>
-      <w:r>
-        <w:rPr>
-          <w:sz w:val="24"/>
-          <w:szCs w:val="24"/>
-        </w:rPr>
-        <w:t>provera</w:t>
-      </w:r>
-      <w:proofErr w:type="spellEnd"/>
-      <w:r>
-        <w:rPr>
-          <w:sz w:val="24"/>
-          <w:szCs w:val="24"/>
-        </w:rPr>
-        <w:t xml:space="preserve"> se </w:t>
-      </w:r>
-      <w:proofErr w:type="spellStart"/>
-      <w:r>
-        <w:rPr>
-          <w:sz w:val="24"/>
-          <w:szCs w:val="24"/>
-        </w:rPr>
-        <w:t>odnosi</w:t>
-      </w:r>
-      <w:proofErr w:type="spellEnd"/>
-      <w:r>
-        <w:rPr>
-          <w:sz w:val="24"/>
-          <w:szCs w:val="24"/>
-        </w:rPr>
-        <w:t xml:space="preserve"> </w:t>
-      </w:r>
-      <w:proofErr w:type="spellStart"/>
-      <w:proofErr w:type="gramStart"/>
-      <w:r>
-        <w:rPr>
-          <w:sz w:val="24"/>
-          <w:szCs w:val="24"/>
-        </w:rPr>
-        <w:t>na</w:t>
-      </w:r>
-      <w:proofErr w:type="spellEnd"/>
-      <w:proofErr w:type="gramEnd"/>
-      <w:r>
-        <w:rPr>
-          <w:sz w:val="24"/>
-          <w:szCs w:val="24"/>
-        </w:rPr>
-        <w:t xml:space="preserve"> to da li je </w:t>
-      </w:r>
-      <w:proofErr w:type="spellStart"/>
-      <w:r>
-        <w:rPr>
-          <w:sz w:val="24"/>
-          <w:szCs w:val="24"/>
-        </w:rPr>
-        <w:t>dermatolog</w:t>
-      </w:r>
-      <w:proofErr w:type="spellEnd"/>
-      <w:r>
-        <w:rPr>
-          <w:sz w:val="24"/>
-          <w:szCs w:val="24"/>
-        </w:rPr>
-        <w:t xml:space="preserve"> </w:t>
-      </w:r>
-      <w:proofErr w:type="spellStart"/>
-      <w:r>
-        <w:rPr>
-          <w:sz w:val="24"/>
-          <w:szCs w:val="24"/>
-        </w:rPr>
-        <w:t>na</w:t>
-      </w:r>
-      <w:proofErr w:type="spellEnd"/>
-      <w:r>
-        <w:rPr>
-          <w:sz w:val="24"/>
-          <w:szCs w:val="24"/>
-        </w:rPr>
-        <w:t xml:space="preserve"> </w:t>
-      </w:r>
-      <w:proofErr w:type="spellStart"/>
-      <w:r>
-        <w:rPr>
-          <w:sz w:val="24"/>
-          <w:szCs w:val="24"/>
-        </w:rPr>
-        <w:t>godisnjem</w:t>
-      </w:r>
-      <w:proofErr w:type="spellEnd"/>
-      <w:r>
-        <w:rPr>
-          <w:sz w:val="24"/>
-          <w:szCs w:val="24"/>
-        </w:rPr>
-        <w:t xml:space="preserve"> </w:t>
-      </w:r>
-      <w:proofErr w:type="spellStart"/>
-      <w:r>
-        <w:rPr>
-          <w:sz w:val="24"/>
-          <w:szCs w:val="24"/>
-        </w:rPr>
-        <w:t>odmoru</w:t>
-      </w:r>
-      <w:proofErr w:type="spellEnd"/>
-      <w:r>
-        <w:rPr>
-          <w:sz w:val="24"/>
-          <w:szCs w:val="24"/>
-        </w:rPr>
-        <w:t xml:space="preserve">. </w:t>
-      </w:r>
-      <w:proofErr w:type="gramStart"/>
-      <w:r>
-        <w:rPr>
-          <w:sz w:val="24"/>
-          <w:szCs w:val="24"/>
-        </w:rPr>
-        <w:t xml:space="preserve">I </w:t>
-      </w:r>
-      <w:proofErr w:type="spellStart"/>
-      <w:r>
-        <w:rPr>
-          <w:sz w:val="24"/>
-          <w:szCs w:val="24"/>
-        </w:rPr>
-        <w:t>treca</w:t>
-      </w:r>
-      <w:proofErr w:type="spellEnd"/>
-      <w:r>
-        <w:rPr>
-          <w:sz w:val="24"/>
-          <w:szCs w:val="24"/>
-        </w:rPr>
-        <w:t xml:space="preserve"> </w:t>
-      </w:r>
-      <w:proofErr w:type="spellStart"/>
-      <w:r>
-        <w:rPr>
-          <w:sz w:val="24"/>
-          <w:szCs w:val="24"/>
-        </w:rPr>
-        <w:t>provera</w:t>
-      </w:r>
-      <w:proofErr w:type="spellEnd"/>
-      <w:r>
-        <w:rPr>
-          <w:sz w:val="24"/>
-          <w:szCs w:val="24"/>
-        </w:rPr>
-        <w:t xml:space="preserve"> je da li je </w:t>
-      </w:r>
-      <w:proofErr w:type="spellStart"/>
-      <w:r>
-        <w:rPr>
-          <w:sz w:val="24"/>
-          <w:szCs w:val="24"/>
-        </w:rPr>
-        <w:t>termin</w:t>
-      </w:r>
-      <w:proofErr w:type="spellEnd"/>
-      <w:r>
-        <w:rPr>
-          <w:sz w:val="24"/>
-          <w:szCs w:val="24"/>
-        </w:rPr>
-        <w:t xml:space="preserve"> u </w:t>
-      </w:r>
-      <w:proofErr w:type="spellStart"/>
-      <w:r>
-        <w:rPr>
-          <w:sz w:val="24"/>
-          <w:szCs w:val="24"/>
-        </w:rPr>
-        <w:t>okviru</w:t>
-      </w:r>
-      <w:proofErr w:type="spellEnd"/>
-      <w:r>
-        <w:rPr>
-          <w:sz w:val="24"/>
-          <w:szCs w:val="24"/>
-        </w:rPr>
-        <w:t xml:space="preserve"> </w:t>
-      </w:r>
-      <w:proofErr w:type="spellStart"/>
-      <w:r>
-        <w:rPr>
-          <w:sz w:val="24"/>
-          <w:szCs w:val="24"/>
-        </w:rPr>
-        <w:t>radnog</w:t>
-      </w:r>
-      <w:proofErr w:type="spellEnd"/>
-      <w:r>
-        <w:rPr>
-          <w:sz w:val="24"/>
-          <w:szCs w:val="24"/>
-        </w:rPr>
-        <w:t xml:space="preserve"> </w:t>
-      </w:r>
-      <w:proofErr w:type="spellStart"/>
-      <w:r>
-        <w:rPr>
-          <w:sz w:val="24"/>
-          <w:szCs w:val="24"/>
-        </w:rPr>
-        <w:t>vremena</w:t>
-      </w:r>
-      <w:proofErr w:type="spellEnd"/>
-      <w:r>
-        <w:rPr>
-          <w:sz w:val="24"/>
-          <w:szCs w:val="24"/>
-        </w:rPr>
-        <w:t xml:space="preserve"> </w:t>
-      </w:r>
-      <w:proofErr w:type="spellStart"/>
-      <w:r>
-        <w:rPr>
-          <w:sz w:val="24"/>
-          <w:szCs w:val="24"/>
-        </w:rPr>
-        <w:t>dermatologa</w:t>
-      </w:r>
-      <w:proofErr w:type="spellEnd"/>
-      <w:r>
-        <w:rPr>
-          <w:sz w:val="24"/>
-          <w:szCs w:val="24"/>
-        </w:rPr>
-        <w:t>.</w:t>
-      </w:r>
-      <w:proofErr w:type="gramEnd"/>
-      <w:r>
-        <w:rPr>
-          <w:sz w:val="24"/>
-          <w:szCs w:val="24"/>
-        </w:rPr>
-        <w:t xml:space="preserve"> </w:t>
-      </w:r>
     </w:p>
     <w:p>
       <w:pPr>
         <w:rPr>
-          <w:sz w:val="24"/>
-          <w:szCs w:val="24"/>
+          <w:color w:val="1E0DFF"/>
+          <w:sz w:val="28"/>
+          <w:szCs w:val="28"/>
         </w:rPr>
       </w:pPr>
       <w:proofErr w:type="spellStart"/>
       <w:r>
         <w:rPr>
-          <w:sz w:val="24"/>
-          <w:szCs w:val="24"/>
-        </w:rPr>
-        <w:t>Dakle</w:t>
-      </w:r>
-      <w:proofErr w:type="spellEnd"/>
-      <w:r>
-        <w:rPr>
-          <w:sz w:val="24"/>
-          <w:szCs w:val="24"/>
-        </w:rPr>
-        <w:t xml:space="preserve">, </w:t>
-      </w:r>
-      <w:proofErr w:type="spellStart"/>
-      <w:r>
-        <w:rPr>
-          <w:sz w:val="24"/>
-          <w:szCs w:val="24"/>
-        </w:rPr>
-        <w:t>sva</w:t>
-      </w:r>
-      <w:proofErr w:type="spellEnd"/>
-      <w:r>
-        <w:rPr>
-          <w:sz w:val="24"/>
-          <w:szCs w:val="24"/>
-        </w:rPr>
-        <w:t xml:space="preserve"> tri </w:t>
-      </w:r>
-      <w:proofErr w:type="spellStart"/>
-      <w:r>
-        <w:rPr>
-          <w:sz w:val="24"/>
-          <w:szCs w:val="24"/>
-        </w:rPr>
-        <w:t>uslova</w:t>
-      </w:r>
-      <w:proofErr w:type="spellEnd"/>
-      <w:r>
-        <w:rPr>
-          <w:sz w:val="24"/>
-          <w:szCs w:val="24"/>
-        </w:rPr>
-        <w:t xml:space="preserve"> </w:t>
-      </w:r>
-      <w:proofErr w:type="spellStart"/>
-      <w:r>
-        <w:rPr>
-          <w:sz w:val="24"/>
-          <w:szCs w:val="24"/>
-        </w:rPr>
-        <w:t>treba</w:t>
-      </w:r>
-      <w:proofErr w:type="spellEnd"/>
-      <w:r>
-        <w:rPr>
-          <w:sz w:val="24"/>
-          <w:szCs w:val="24"/>
-        </w:rPr>
-        <w:t xml:space="preserve"> da </w:t>
-      </w:r>
-      <w:proofErr w:type="spellStart"/>
-      <w:r>
-        <w:rPr>
-          <w:sz w:val="24"/>
-          <w:szCs w:val="24"/>
-        </w:rPr>
-        <w:t>budu</w:t>
-      </w:r>
-      <w:proofErr w:type="spellEnd"/>
-      <w:r>
-        <w:rPr>
-          <w:sz w:val="24"/>
-          <w:szCs w:val="24"/>
-        </w:rPr>
-        <w:t xml:space="preserve"> </w:t>
-      </w:r>
-      <w:proofErr w:type="spellStart"/>
-      <w:r>
-        <w:rPr>
-          <w:sz w:val="24"/>
-          <w:szCs w:val="24"/>
-        </w:rPr>
-        <w:t>ispunjena</w:t>
-      </w:r>
-      <w:proofErr w:type="spellEnd"/>
-      <w:r>
-        <w:rPr>
-          <w:sz w:val="24"/>
-          <w:szCs w:val="24"/>
-        </w:rPr>
-        <w:t xml:space="preserve"> da bi se </w:t>
-      </w:r>
-      <w:proofErr w:type="spellStart"/>
-      <w:r>
-        <w:rPr>
-          <w:sz w:val="24"/>
-          <w:szCs w:val="24"/>
-        </w:rPr>
-        <w:t>kreirao</w:t>
-      </w:r>
-      <w:proofErr w:type="spellEnd"/>
-      <w:r>
-        <w:rPr>
-          <w:sz w:val="24"/>
-          <w:szCs w:val="24"/>
-        </w:rPr>
-        <w:t xml:space="preserve"> </w:t>
-      </w:r>
-      <w:proofErr w:type="spellStart"/>
-      <w:r>
-        <w:rPr>
-          <w:sz w:val="24"/>
-          <w:szCs w:val="24"/>
-        </w:rPr>
-        <w:t>adekvatan</w:t>
-      </w:r>
-      <w:proofErr w:type="spellEnd"/>
-      <w:r>
-        <w:rPr>
-          <w:sz w:val="24"/>
-          <w:szCs w:val="24"/>
-        </w:rPr>
-        <w:t xml:space="preserve"> </w:t>
-      </w:r>
-      <w:proofErr w:type="spellStart"/>
-      <w:r>
-        <w:rPr>
-          <w:sz w:val="24"/>
-          <w:szCs w:val="24"/>
-        </w:rPr>
-        <w:t>termin</w:t>
-      </w:r>
-      <w:proofErr w:type="spellEnd"/>
-      <w:r>
-        <w:rPr>
-          <w:sz w:val="24"/>
-          <w:szCs w:val="24"/>
-        </w:rPr>
-        <w:t xml:space="preserve"> </w:t>
-      </w:r>
-      <w:proofErr w:type="spellStart"/>
-      <w:r>
-        <w:rPr>
-          <w:sz w:val="24"/>
-          <w:szCs w:val="24"/>
-        </w:rPr>
-        <w:t>kod</w:t>
-      </w:r>
-      <w:proofErr w:type="spellEnd"/>
-      <w:r>
-        <w:rPr>
-          <w:sz w:val="24"/>
-          <w:szCs w:val="24"/>
-        </w:rPr>
-        <w:t xml:space="preserve"> </w:t>
-      </w:r>
-      <w:proofErr w:type="spellStart"/>
-      <w:r>
-        <w:rPr>
-          <w:sz w:val="24"/>
-          <w:szCs w:val="24"/>
-        </w:rPr>
-        <w:t>dermatologa</w:t>
-      </w:r>
-      <w:proofErr w:type="spellEnd"/>
-      <w:r>
-        <w:rPr>
-          <w:sz w:val="24"/>
-          <w:szCs w:val="24"/>
-        </w:rPr>
-        <w:t xml:space="preserve"> </w:t>
-      </w:r>
-      <w:proofErr w:type="spellStart"/>
-      <w:r>
-        <w:rPr>
-          <w:sz w:val="24"/>
-          <w:szCs w:val="24"/>
-        </w:rPr>
-        <w:t>koji</w:t>
-      </w:r>
-      <w:proofErr w:type="spellEnd"/>
-      <w:r>
-        <w:rPr>
-          <w:sz w:val="24"/>
-          <w:szCs w:val="24"/>
-        </w:rPr>
-        <w:t xml:space="preserve"> </w:t>
-      </w:r>
-      <w:proofErr w:type="spellStart"/>
-      <w:proofErr w:type="gramStart"/>
-      <w:r>
-        <w:rPr>
-          <w:sz w:val="24"/>
-          <w:szCs w:val="24"/>
-        </w:rPr>
-        <w:t>ce</w:t>
-      </w:r>
-      <w:proofErr w:type="spellEnd"/>
-      <w:proofErr w:type="gramEnd"/>
-      <w:r>
-        <w:rPr>
-          <w:sz w:val="24"/>
-          <w:szCs w:val="24"/>
-        </w:rPr>
-        <w:t xml:space="preserve"> </w:t>
-      </w:r>
-      <w:proofErr w:type="spellStart"/>
-      <w:r>
-        <w:rPr>
-          <w:sz w:val="24"/>
-          <w:szCs w:val="24"/>
-        </w:rPr>
-        <w:t>pacijent</w:t>
-      </w:r>
-      <w:proofErr w:type="spellEnd"/>
-      <w:r>
-        <w:rPr>
-          <w:sz w:val="24"/>
-          <w:szCs w:val="24"/>
-        </w:rPr>
-        <w:t xml:space="preserve"> </w:t>
-      </w:r>
-      <w:proofErr w:type="spellStart"/>
-      <w:r>
-        <w:rPr>
-          <w:sz w:val="24"/>
-          <w:szCs w:val="24"/>
-        </w:rPr>
-        <w:t>moci</w:t>
-      </w:r>
-      <w:proofErr w:type="spellEnd"/>
-      <w:r>
-        <w:rPr>
-          <w:sz w:val="24"/>
-          <w:szCs w:val="24"/>
-        </w:rPr>
-        <w:t xml:space="preserve"> da </w:t>
-      </w:r>
-      <w:proofErr w:type="spellStart"/>
-      <w:r>
-        <w:rPr>
-          <w:sz w:val="24"/>
-          <w:szCs w:val="24"/>
-        </w:rPr>
-        <w:t>zakaze</w:t>
-      </w:r>
-      <w:proofErr w:type="spellEnd"/>
-      <w:r>
-        <w:rPr>
-          <w:sz w:val="24"/>
-          <w:szCs w:val="24"/>
-        </w:rPr>
-        <w:t xml:space="preserve"> </w:t>
-      </w:r>
-      <w:proofErr w:type="spellStart"/>
-      <w:r>
-        <w:rPr>
-          <w:sz w:val="24"/>
-          <w:szCs w:val="24"/>
-        </w:rPr>
-        <w:t>jednim</w:t>
-      </w:r>
-      <w:proofErr w:type="spellEnd"/>
-      <w:r>
-        <w:rPr>
-          <w:sz w:val="24"/>
-          <w:szCs w:val="24"/>
-        </w:rPr>
-        <w:t xml:space="preserve"> </w:t>
-      </w:r>
-      <w:proofErr w:type="spellStart"/>
-      <w:r>
-        <w:rPr>
-          <w:sz w:val="24"/>
-          <w:szCs w:val="24"/>
-        </w:rPr>
-        <w:t>klikom</w:t>
-      </w:r>
-      <w:proofErr w:type="spellEnd"/>
-      <w:r>
-        <w:rPr>
-          <w:sz w:val="24"/>
-          <w:szCs w:val="24"/>
-        </w:rPr>
-        <w:t>.</w:t>
-      </w:r>
+          <w:color w:val="1E0DFF"/>
+          <w:sz w:val="28"/>
+          <w:szCs w:val="28"/>
+        </w:rPr>
+        <w:t>Implementacija</w:t>
+      </w:r>
+      <w:proofErr w:type="spellEnd"/>
+      <w:r>
+        <w:rPr>
+          <w:color w:val="1E0DFF"/>
+          <w:sz w:val="28"/>
+          <w:szCs w:val="28"/>
+        </w:rPr>
+        <w:t xml:space="preserve"> </w:t>
+      </w:r>
+      <w:proofErr w:type="spellStart"/>
+      <w:r>
+        <w:rPr>
+          <w:color w:val="1E0DFF"/>
+          <w:sz w:val="28"/>
+          <w:szCs w:val="28"/>
+        </w:rPr>
+        <w:t>opisanog</w:t>
+      </w:r>
+      <w:proofErr w:type="spellEnd"/>
+      <w:r>
+        <w:rPr>
+          <w:color w:val="1E0DFF"/>
+          <w:sz w:val="28"/>
+          <w:szCs w:val="28"/>
+        </w:rPr>
+        <w:t xml:space="preserve"> </w:t>
+      </w:r>
+      <w:proofErr w:type="spellStart"/>
+      <w:r>
+        <w:rPr>
+          <w:color w:val="1E0DFF"/>
+          <w:sz w:val="28"/>
+          <w:szCs w:val="28"/>
+        </w:rPr>
+        <w:t>reš</w:t>
+      </w:r>
+      <w:r>
+        <w:rPr>
+          <w:color w:val="1E0DFF"/>
+          <w:sz w:val="28"/>
+          <w:szCs w:val="28"/>
+        </w:rPr>
+        <w:t>enja</w:t>
+      </w:r>
+      <w:proofErr w:type="spellEnd"/>
     </w:p>
     <w:p>
       <w:pPr>
         <w:rPr>
-          <w:sz w:val="24"/>
-          <w:szCs w:val="24"/>
-        </w:rPr>
-      </w:pPr>
-    </w:p>
-    <w:p>
-      <w:pPr>
-        <w:rPr>
-          <w:color w:val="1E0DFF"/>
-          <w:sz w:val="28"/>
-          <w:szCs w:val="28"/>
-        </w:rPr>
-      </w:pPr>
-      <w:proofErr w:type="spellStart"/>
-      <w:r>
-        <w:rPr>
-          <w:color w:val="1E0DFF"/>
-          <w:sz w:val="28"/>
-          <w:szCs w:val="28"/>
-        </w:rPr>
-        <w:t>Implementacija</w:t>
-      </w:r>
-      <w:proofErr w:type="spellEnd"/>
-      <w:r>
-        <w:rPr>
-          <w:color w:val="1E0DFF"/>
-          <w:sz w:val="28"/>
-          <w:szCs w:val="28"/>
-        </w:rPr>
-        <w:t xml:space="preserve"> </w:t>
-      </w:r>
-      <w:proofErr w:type="spellStart"/>
-      <w:r>
-        <w:rPr>
-          <w:color w:val="1E0DFF"/>
-          <w:sz w:val="28"/>
-          <w:szCs w:val="28"/>
-        </w:rPr>
-        <w:t>opisanog</w:t>
-      </w:r>
-      <w:proofErr w:type="spellEnd"/>
-      <w:r>
-        <w:rPr>
-          <w:color w:val="1E0DFF"/>
-          <w:sz w:val="28"/>
-          <w:szCs w:val="28"/>
-        </w:rPr>
-        <w:t xml:space="preserve"> </w:t>
-      </w:r>
-      <w:proofErr w:type="spellStart"/>
-      <w:r>
-        <w:rPr>
-          <w:color w:val="1E0DFF"/>
-          <w:sz w:val="28"/>
-          <w:szCs w:val="28"/>
-        </w:rPr>
-        <w:t>reš</w:t>
-      </w:r>
-      <w:r>
-        <w:rPr>
-          <w:color w:val="1E0DFF"/>
-          <w:sz w:val="28"/>
-          <w:szCs w:val="28"/>
-        </w:rPr>
-        <w:t>enja</w:t>
-      </w:r>
-      <w:proofErr w:type="spellEnd"/>
-    </w:p>
-    <w:p>
-      <w:pPr>
-        <w:rPr>
-          <w:sz w:val="24"/>
-          <w:szCs w:val="24"/>
-        </w:rPr>
-      </w:pPr>
-    </w:p>
-    <w:p>
-      <w:pPr>
-        <w:rPr>
-          <w:sz w:val="24"/>
-          <w:szCs w:val="24"/>
-        </w:rPr>
-      </w:pPr>
-    </w:p>
-    <w:p>
-      <w:pPr>
-        <w:rPr>
-          <w:sz w:val="24"/>
-          <w:szCs w:val="24"/>
-        </w:rPr>
-      </w:pPr>
-      <w:r>
-        <w:rPr>
-          <w:sz w:val="24"/>
-          <w:szCs w:val="24"/>
-        </w:rPr>
-        <w:lastRenderedPageBreak/>
-        <w:t>https://stackoverflow.com/questions/16159396/how-to-enable-lockmodetype-pessimistic-write-when-looking-up-entities-with-sprin</w:t>
-      </w:r>
-      <w:bookmarkStart w:id="0" w:name="_GoBack"/>
-      <w:bookmarkEnd w:id="0"/>
-    </w:p>
-    <w:p>
-      <w:pPr>
-        <w:rPr>
           <w:b/>
           <w:sz w:val="32"/>
           <w:szCs w:val="32"/>
         </w:rPr>
       </w:pPr>
+      <w:r>
+        <w:rPr>
+          <w:b/>
+          <w:noProof/>
+          <w:sz w:val="32"/>
+          <w:szCs w:val="32"/>
+        </w:rPr>
+        <w:lastRenderedPageBreak/>
+        <w:drawing>
+          <wp:inline distT="0" distB="0" distL="0" distR="0">
+            <wp:extent cx="5943600" cy="4715510"/>
+            <wp:effectExtent l="0" t="0" r="0" b="8890"/>
+            <wp:docPr id="6" name="Picture 6"/>
+            <wp:cNvGraphicFramePr>
+              <a:graphicFrameLocks xmlns:a="http://schemas.openxmlformats.org/drawingml/2006/main" noChangeAspect="1"/>
+            </wp:cNvGraphicFramePr>
+            <a:graphic xmlns:a="http://schemas.openxmlformats.org/drawingml/2006/main">
+              <a:graphicData uri="http://schemas.openxmlformats.org/drawingml/2006/picture">
+                <pic:pic xmlns:pic="http://schemas.openxmlformats.org/drawingml/2006/picture">
+                  <pic:nvPicPr>
+                    <pic:cNvPr id="0" name="Screenshot (115).png"/>
+                    <pic:cNvPicPr/>
+                  </pic:nvPicPr>
+                  <pic:blipFill>
+                    <a:blip r:embed="rId10">
+                      <a:extLst>
+                        <a:ext uri="{28A0092B-C50C-407E-A947-70E740481C1C}">
+                          <a14:useLocalDpi xmlns:a14="http://schemas.microsoft.com/office/drawing/2010/main" val="0"/>
+                        </a:ext>
+                      </a:extLst>
+                    </a:blip>
+                    <a:stretch>
+                      <a:fillRect/>
+                    </a:stretch>
+                  </pic:blipFill>
+                  <pic:spPr>
+                    <a:xfrm>
+                      <a:off x="0" y="0"/>
+                      <a:ext cx="5943600" cy="4715510"/>
+                    </a:xfrm>
+                    <a:prstGeom prst="rect">
+                      <a:avLst/>
+                    </a:prstGeom>
+                  </pic:spPr>
+                </pic:pic>
+              </a:graphicData>
+            </a:graphic>
+          </wp:inline>
+        </w:drawing>
+      </w:r>
     </w:p>
     <w:sectPr>
       <w:pgSz w:w="12240" w:h="15840"/>

</xml_diff>